<commit_message>
added secquence and state umls and completed documentation
</commit_message>
<xml_diff>
--- a/Documentation/Documentation.docx
+++ b/Documentation/Documentation.docx
@@ -1,6 +1,6 @@
 
 <file path=word/document.xml><?xml version="1.0" encoding="utf-8"?>
-<w:document xmlns:wpc="http://schemas.microsoft.com/office/word/2010/wordprocessingCanvas" xmlns:cx="http://schemas.microsoft.com/office/drawing/2014/chartex" xmlns:cx1="http://schemas.microsoft.com/office/drawing/2015/9/8/chartex" xmlns:cx2="http://schemas.microsoft.com/office/drawing/2015/10/21/chartex" xmlns:cx3="http://schemas.microsoft.com/office/drawing/2016/5/9/chartex" xmlns:cx4="http://schemas.microsoft.com/office/drawing/2016/5/10/chartex" xmlns:cx5="http://schemas.microsoft.com/office/drawing/2016/5/11/chartex" xmlns:cx6="http://schemas.microsoft.com/office/drawing/2016/5/12/chartex" xmlns:cx7="http://schemas.microsoft.com/office/drawing/2016/5/13/chartex" xmlns:cx8="http://schemas.microsoft.com/office/drawing/2016/5/14/chartex" xmlns:mc="http://schemas.openxmlformats.org/markup-compatibility/2006" xmlns:aink="http://schemas.microsoft.com/office/drawing/2016/ink" xmlns:am3d="http://schemas.microsoft.com/office/drawing/2017/model3d" xmlns:o="urn:schemas-microsoft-com:office:office" xmlns:r="http://schemas.openxmlformats.org/officeDocument/2006/relationships" xmlns:m="http://schemas.openxmlformats.org/officeDocument/2006/math" xmlns:v="urn:schemas-microsoft-com:vml" xmlns:wp14="http://schemas.microsoft.com/office/word/2010/wordprocessingDrawing" xmlns:wp="http://schemas.openxmlformats.org/drawingml/2006/wordprocessingDrawing" xmlns:w10="urn:schemas-microsoft-com:office:word" xmlns:w="http://schemas.openxmlformats.org/wordprocessingml/2006/main" xmlns:w14="http://schemas.microsoft.com/office/word/2010/wordml" xmlns:w15="http://schemas.microsoft.com/office/word/2012/wordml" xmlns:w16cid="http://schemas.microsoft.com/office/word/2016/wordml/cid" xmlns:w16se="http://schemas.microsoft.com/office/word/2015/wordml/symex" xmlns:wpg="http://schemas.microsoft.com/office/word/2010/wordprocessingGroup" xmlns:wpi="http://schemas.microsoft.com/office/word/2010/wordprocessingInk" xmlns:wne="http://schemas.microsoft.com/office/word/2006/wordml" xmlns:wps="http://schemas.microsoft.com/office/word/2010/wordprocessingShape" mc:Ignorable="w14 w15 w16se w16cid wp14">
+<w:document xmlns:wpc="http://schemas.microsoft.com/office/word/2010/wordprocessingCanvas" xmlns:cx="http://schemas.microsoft.com/office/drawing/2014/chartex" xmlns:cx1="http://schemas.microsoft.com/office/drawing/2015/9/8/chartex" xmlns:mc="http://schemas.openxmlformats.org/markup-compatibility/2006" xmlns:o="urn:schemas-microsoft-com:office:office" xmlns:r="http://schemas.openxmlformats.org/officeDocument/2006/relationships" xmlns:m="http://schemas.openxmlformats.org/officeDocument/2006/math" xmlns:v="urn:schemas-microsoft-com:vml" xmlns:wp14="http://schemas.microsoft.com/office/word/2010/wordprocessingDrawing" xmlns:wp="http://schemas.openxmlformats.org/drawingml/2006/wordprocessingDrawing" xmlns:w10="urn:schemas-microsoft-com:office:word" xmlns:w="http://schemas.openxmlformats.org/wordprocessingml/2006/main" xmlns:w14="http://schemas.microsoft.com/office/word/2010/wordml" xmlns:w15="http://schemas.microsoft.com/office/word/2012/wordml" xmlns:w16se="http://schemas.microsoft.com/office/word/2015/wordml/symex" xmlns:wpg="http://schemas.microsoft.com/office/word/2010/wordprocessingGroup" xmlns:wpi="http://schemas.microsoft.com/office/word/2010/wordprocessingInk" xmlns:wne="http://schemas.microsoft.com/office/word/2006/wordml" xmlns:wps="http://schemas.microsoft.com/office/word/2010/wordprocessingShape" mc:Ignorable="w14 w15 w16se wp14">
   <w:body>
     <w:p>
       <w:pPr>
@@ -226,38 +226,242 @@
       <w:r>
         <w:t xml:space="preserve"> </w:t>
       </w:r>
+    </w:p>
+    <w:p>
+      <w:r>
+        <w:t>The main protagonist is our user. He has the possibilities to register or log in, in order to have access to his information.</w:t>
+      </w:r>
+    </w:p>
+    <w:p>
+      <w:r>
+        <w:t>Application components: User interface, Mobile application, Web server, Web services server, Database server.</w:t>
+      </w:r>
+    </w:p>
+    <w:p/>
+    <w:p>
+      <w:pPr>
+        <w:pStyle w:val="Heading2"/>
+      </w:pPr>
+      <w:r>
+        <w:t>UML DIAGRAMS</w:t>
+      </w:r>
+    </w:p>
+    <w:p>
+      <w:r>
+        <w:t>• Use-case diagram:  This diagram offers a general description of the system way of usage, provides an overview of the features that the system offers and shows how it interact with the user.</w:t>
+      </w:r>
+    </w:p>
+    <w:p>
+      <w:r>
+        <w:t>The user has the possibility to create a profile, to publish posts/articles, he can visualize the friends list and add new friends in list. All the operations are available, depending of the each user rights, at the graphic interface level, through hyperlinks, buttons or forms.</w:t>
+      </w:r>
+    </w:p>
+    <w:p>
+      <w:pPr>
+        <w:jc w:val="center"/>
+      </w:pPr>
+      <w:r>
+        <w:pict w14:anchorId="698F77B9">
+          <v:shapetype id="_x0000_t75" coordsize="21600,21600" o:spt="75" o:preferrelative="t" path="m@4@5l@4@11@9@11@9@5xe" filled="f" stroked="f">
+            <v:stroke joinstyle="miter"/>
+            <v:formulas>
+              <v:f eqn="if lineDrawn pixelLineWidth 0"/>
+              <v:f eqn="sum @0 1 0"/>
+              <v:f eqn="sum 0 0 @1"/>
+              <v:f eqn="prod @2 1 2"/>
+              <v:f eqn="prod @3 21600 pixelWidth"/>
+              <v:f eqn="prod @3 21600 pixelHeight"/>
+              <v:f eqn="sum @0 0 1"/>
+              <v:f eqn="prod @6 1 2"/>
+              <v:f eqn="prod @7 21600 pixelWidth"/>
+              <v:f eqn="sum @8 21600 0"/>
+              <v:f eqn="prod @7 21600 pixelHeight"/>
+              <v:f eqn="sum @10 21600 0"/>
+            </v:formulas>
+            <v:path o:extrusionok="f" gradientshapeok="t" o:connecttype="rect"/>
+            <o:lock v:ext="edit" aspectratio="t"/>
+          </v:shapetype>
+          <v:shape id="_x0000_i1025" type="#_x0000_t75" style="width:329.4pt;height:226.8pt">
+            <v:imagedata r:id="rId11" o:title="UseCase diagram"/>
+          </v:shape>
+        </w:pict>
+      </w:r>
+    </w:p>
+    <w:p/>
+    <w:p>
+      <w:r>
+        <w:lastRenderedPageBreak/>
+        <w:t>• Information-Flow Diagram: Emphasize</w:t>
+      </w:r>
+      <w:r>
+        <w:t>s</w:t>
+      </w:r>
+      <w:r>
+        <w:t xml:space="preserve"> the path the information covers from source to destination.</w:t>
+      </w:r>
+    </w:p>
+    <w:p>
+      <w:r>
+        <w:pict w14:anchorId="1F19C0A9">
+          <v:shape id="_x0000_i1028" type="#_x0000_t75" style="width:467.4pt;height:202.2pt">
+            <v:imagedata r:id="rId12" o:title="Information Flow"/>
+          </v:shape>
+        </w:pict>
+      </w:r>
+    </w:p>
+    <w:p>
+      <w:r>
+        <w:t xml:space="preserve">• Components Diagram: It shows the app components and the dependencies between them. A component is a class that represents a modular part of a system with encapsulated content. </w:t>
+      </w:r>
+      <w:proofErr w:type="spellStart"/>
+      <w:r>
+        <w:t>Utalk</w:t>
+      </w:r>
+      <w:proofErr w:type="spellEnd"/>
+      <w:r>
+        <w:t xml:space="preserve"> has as principal components a web services server, a web server and a database server. A separate component will be the mobile app. There are 5 interconnected components. This diagram has the role to present the physic structure of the code and its grouping per components using a mapping on the logic view of components.</w:t>
+      </w:r>
+    </w:p>
+    <w:p>
+      <w:r>
+        <w:t>A component can contain a source code or it can be in binary or executable form.</w:t>
+      </w:r>
+    </w:p>
+    <w:p>
+      <w:r>
+        <w:t>The diagram describe the path of the information, the relationships and dependencies between components.</w:t>
+      </w:r>
+    </w:p>
+    <w:p>
+      <w:r>
+        <w:t>The user use an interface given by the app or the web server, so he can log in.</w:t>
+      </w:r>
+    </w:p>
+    <w:p>
+      <w:r>
+        <w:t>Any action of the user is transmitted from the web services server that transmits further to the database server. There the information processing the answer is transmitted to the web services server     that will transmit to the user messages that describe the action results.</w:t>
+      </w:r>
+    </w:p>
+    <w:p>
+      <w:r>
+        <w:lastRenderedPageBreak/>
+        <w:pict w14:anchorId="4D4DD23C">
+          <v:shape id="_x0000_i1031" type="#_x0000_t75" style="width:467.4pt;height:275.4pt">
+            <v:imagedata r:id="rId13" o:title="ComponentDiagram"/>
+          </v:shape>
+        </w:pict>
+      </w:r>
+    </w:p>
+    <w:p>
+      <w:r>
+        <w:t xml:space="preserve">• </w:t>
+      </w:r>
+      <w:r>
+        <w:t>Activity diagram: It presents the actions that the user can do on the s</w:t>
+      </w:r>
+      <w:r>
+        <w:t xml:space="preserve">ite, together with the possible </w:t>
+      </w:r>
+      <w:r>
+        <w:t>transactions and the conditioning between them.</w:t>
+      </w:r>
+    </w:p>
+    <w:p/>
+    <w:p>
+      <w:r>
+        <w:pict w14:anchorId="7D61C34D">
+          <v:shape id="_x0000_i1032" type="#_x0000_t75" style="width:393.6pt;height:285.6pt">
+            <v:imagedata r:id="rId14" o:title="Activity Diagram"/>
+          </v:shape>
+        </w:pict>
+      </w:r>
+    </w:p>
+    <w:p>
+      <w:r>
+        <w:lastRenderedPageBreak/>
+        <w:t>• Sequence diagram:  It focus on the messages exchange between classes, components, subsystems or actors. The transmitted messages are organized chronologically from up to down, represented through arrows with continuous line, drawn from source to destination. Messages that represents responses are drawn using interrupted line.</w:t>
+      </w:r>
+    </w:p>
+    <w:p>
+      <w:r>
+        <w:t xml:space="preserve">The entities that exchange messages are: user, app </w:t>
+      </w:r>
+      <w:proofErr w:type="gramStart"/>
+      <w:r>
+        <w:t>( web</w:t>
+      </w:r>
+      <w:proofErr w:type="gramEnd"/>
+      <w:r>
+        <w:t xml:space="preserve"> or android ), the services server and the entire database.</w:t>
+      </w:r>
+    </w:p>
+    <w:p>
+      <w:pPr>
+        <w:jc w:val="center"/>
+      </w:pPr>
+      <w:r>
+        <w:pict w14:anchorId="2A0466DC">
+          <v:shape id="_x0000_i1034" type="#_x0000_t75" style="width:424.2pt;height:448.8pt">
+            <v:imagedata r:id="rId15" o:title="Secquence UML"/>
+          </v:shape>
+        </w:pict>
+      </w:r>
+    </w:p>
+    <w:p/>
+    <w:p>
+      <w:r>
+        <w:t xml:space="preserve">• State </w:t>
+      </w:r>
+      <w:r>
+        <w:t xml:space="preserve">machine </w:t>
+      </w:r>
+      <w:r>
+        <w:t>diagram: It shows the states sequence that the system can take, from the user point of view. At the same time, the events caused by the user that lead to state change, the final state getting reached at logout.</w:t>
+      </w:r>
+    </w:p>
+    <w:p>
+      <w:pPr>
+        <w:jc w:val="center"/>
+      </w:pPr>
+      <w:r>
+        <w:lastRenderedPageBreak/>
+        <w:pict w14:anchorId="39610842">
+          <v:shape id="_x0000_i1035" type="#_x0000_t75" style="width:6in;height:246.6pt">
+            <v:imagedata r:id="rId16" o:title="State machine UML"/>
+          </v:shape>
+        </w:pict>
+      </w:r>
+    </w:p>
+    <w:p>
+      <w:r>
+        <w:t>• Entity-Relationship diagram: This diagram displays the layout of our database which consists of 4 tables: Users (with id, name, password and profile id)</w:t>
+      </w:r>
+      <w:proofErr w:type="gramStart"/>
+      <w:r>
+        <w:t>,  Profile</w:t>
+      </w:r>
+      <w:proofErr w:type="gramEnd"/>
+      <w:r>
+        <w:t>(user-id – foreign key to users.id) one to one relationship with Users, Messages (sender-id, receiver-id – foreign key to users.id) many to one with Users, Posts(user-id – foreign key to users.id) many to one with Users.</w:t>
+      </w:r>
+    </w:p>
+    <w:p/>
+    <w:p>
+      <w:pPr>
+        <w:jc w:val="center"/>
+      </w:pPr>
+      <w:r>
+        <w:pict w14:anchorId="1F0457E1">
+          <v:shape id="_x0000_i1033" type="#_x0000_t75" style="width:260.4pt;height:283.2pt">
+            <v:imagedata r:id="rId17" o:title="ER Diagram"/>
+          </v:shape>
+        </w:pict>
+      </w:r>
       <w:bookmarkStart w:id="0" w:name="_GoBack"/>
       <w:bookmarkEnd w:id="0"/>
     </w:p>
-    <w:p>
-      <w:r>
-        <w:t>The main protagonist is our user. He has the possibilities to register or log in, in order to have access to his information.</w:t>
-      </w:r>
-    </w:p>
-    <w:p>
-      <w:r>
-        <w:t>Application components: User interface, Mobile application, Web server, Web services server, Database server.</w:t>
-      </w:r>
-    </w:p>
-    <w:p/>
-    <w:p>
-      <w:pPr>
-        <w:pStyle w:val="Heading2"/>
-      </w:pPr>
-      <w:r>
-        <w:t>UML DIAGRAMS</w:t>
-      </w:r>
-    </w:p>
-    <w:p>
-      <w:r>
-        <w:t>• Entity-Relationship diagram: This diagram displays the layout of our database which consists of 4 tables: Users (with id, name, password and profile id),  Profile(user-id – foreign key to users.id) one to one relationship with Users, Messages (sender-id, receiver-id – foreign key to users.id) many to one with Users, Posts(user-id – foreign key to users.id) many to one with Users.</w:t>
-      </w:r>
-    </w:p>
-    <w:p/>
-    <w:p/>
-    <w:p/>
     <w:sectPr>
-      <w:footerReference w:type="default" r:id="rId11"/>
+      <w:footerReference w:type="default" r:id="rId18"/>
       <w:pgSz w:w="12240" w:h="15840"/>
       <w:pgMar w:top="1440" w:right="1440" w:bottom="1440" w:left="1440" w:header="720" w:footer="720" w:gutter="0"/>
       <w:cols w:space="720"/>
@@ -269,7 +473,7 @@
 </file>
 
 <file path=word/endnotes.xml><?xml version="1.0" encoding="utf-8"?>
-<w:endnotes xmlns:wpc="http://schemas.microsoft.com/office/word/2010/wordprocessingCanvas" xmlns:cx="http://schemas.microsoft.com/office/drawing/2014/chartex" xmlns:cx1="http://schemas.microsoft.com/office/drawing/2015/9/8/chartex" xmlns:cx2="http://schemas.microsoft.com/office/drawing/2015/10/21/chartex" xmlns:cx3="http://schemas.microsoft.com/office/drawing/2016/5/9/chartex" xmlns:cx4="http://schemas.microsoft.com/office/drawing/2016/5/10/chartex" xmlns:cx5="http://schemas.microsoft.com/office/drawing/2016/5/11/chartex" xmlns:cx6="http://schemas.microsoft.com/office/drawing/2016/5/12/chartex" xmlns:cx7="http://schemas.microsoft.com/office/drawing/2016/5/13/chartex" xmlns:cx8="http://schemas.microsoft.com/office/drawing/2016/5/14/chartex" xmlns:mc="http://schemas.openxmlformats.org/markup-compatibility/2006" xmlns:aink="http://schemas.microsoft.com/office/drawing/2016/ink" xmlns:am3d="http://schemas.microsoft.com/office/drawing/2017/model3d" xmlns:o="urn:schemas-microsoft-com:office:office" xmlns:r="http://schemas.openxmlformats.org/officeDocument/2006/relationships" xmlns:m="http://schemas.openxmlformats.org/officeDocument/2006/math" xmlns:v="urn:schemas-microsoft-com:vml" xmlns:wp14="http://schemas.microsoft.com/office/word/2010/wordprocessingDrawing" xmlns:wp="http://schemas.openxmlformats.org/drawingml/2006/wordprocessingDrawing" xmlns:w10="urn:schemas-microsoft-com:office:word" xmlns:w="http://schemas.openxmlformats.org/wordprocessingml/2006/main" xmlns:w14="http://schemas.microsoft.com/office/word/2010/wordml" xmlns:w15="http://schemas.microsoft.com/office/word/2012/wordml" xmlns:w16cid="http://schemas.microsoft.com/office/word/2016/wordml/cid" xmlns:w16se="http://schemas.microsoft.com/office/word/2015/wordml/symex" xmlns:wpg="http://schemas.microsoft.com/office/word/2010/wordprocessingGroup" xmlns:wpi="http://schemas.microsoft.com/office/word/2010/wordprocessingInk" xmlns:wne="http://schemas.microsoft.com/office/word/2006/wordml" xmlns:wps="http://schemas.microsoft.com/office/word/2010/wordprocessingShape" mc:Ignorable="w14 w15 w16se w16cid wp14">
+<w:endnotes xmlns:wpc="http://schemas.microsoft.com/office/word/2010/wordprocessingCanvas" xmlns:cx="http://schemas.microsoft.com/office/drawing/2014/chartex" xmlns:cx1="http://schemas.microsoft.com/office/drawing/2015/9/8/chartex" xmlns:mc="http://schemas.openxmlformats.org/markup-compatibility/2006" xmlns:o="urn:schemas-microsoft-com:office:office" xmlns:r="http://schemas.openxmlformats.org/officeDocument/2006/relationships" xmlns:m="http://schemas.openxmlformats.org/officeDocument/2006/math" xmlns:v="urn:schemas-microsoft-com:vml" xmlns:wp14="http://schemas.microsoft.com/office/word/2010/wordprocessingDrawing" xmlns:wp="http://schemas.openxmlformats.org/drawingml/2006/wordprocessingDrawing" xmlns:w10="urn:schemas-microsoft-com:office:word" xmlns:w="http://schemas.openxmlformats.org/wordprocessingml/2006/main" xmlns:w14="http://schemas.microsoft.com/office/word/2010/wordml" xmlns:w15="http://schemas.microsoft.com/office/word/2012/wordml" xmlns:w16se="http://schemas.microsoft.com/office/word/2015/wordml/symex" xmlns:wpg="http://schemas.microsoft.com/office/word/2010/wordprocessingGroup" xmlns:wpi="http://schemas.microsoft.com/office/word/2010/wordprocessingInk" xmlns:wne="http://schemas.microsoft.com/office/word/2006/wordml" xmlns:wps="http://schemas.microsoft.com/office/word/2010/wordprocessingShape" mc:Ignorable="w14 w15 w16se wp14">
   <w:endnote w:type="separator" w:id="-1">
     <w:p>
       <w:pPr>
@@ -294,7 +498,7 @@
 </file>
 
 <file path=word/footer1.xml><?xml version="1.0" encoding="utf-8"?>
-<w:ftr xmlns:wpc="http://schemas.microsoft.com/office/word/2010/wordprocessingCanvas" xmlns:cx="http://schemas.microsoft.com/office/drawing/2014/chartex" xmlns:cx1="http://schemas.microsoft.com/office/drawing/2015/9/8/chartex" xmlns:cx2="http://schemas.microsoft.com/office/drawing/2015/10/21/chartex" xmlns:cx3="http://schemas.microsoft.com/office/drawing/2016/5/9/chartex" xmlns:cx4="http://schemas.microsoft.com/office/drawing/2016/5/10/chartex" xmlns:cx5="http://schemas.microsoft.com/office/drawing/2016/5/11/chartex" xmlns:cx6="http://schemas.microsoft.com/office/drawing/2016/5/12/chartex" xmlns:cx7="http://schemas.microsoft.com/office/drawing/2016/5/13/chartex" xmlns:cx8="http://schemas.microsoft.com/office/drawing/2016/5/14/chartex" xmlns:mc="http://schemas.openxmlformats.org/markup-compatibility/2006" xmlns:aink="http://schemas.microsoft.com/office/drawing/2016/ink" xmlns:am3d="http://schemas.microsoft.com/office/drawing/2017/model3d" xmlns:o="urn:schemas-microsoft-com:office:office" xmlns:r="http://schemas.openxmlformats.org/officeDocument/2006/relationships" xmlns:m="http://schemas.openxmlformats.org/officeDocument/2006/math" xmlns:v="urn:schemas-microsoft-com:vml" xmlns:wp14="http://schemas.microsoft.com/office/word/2010/wordprocessingDrawing" xmlns:wp="http://schemas.openxmlformats.org/drawingml/2006/wordprocessingDrawing" xmlns:w10="urn:schemas-microsoft-com:office:word" xmlns:w="http://schemas.openxmlformats.org/wordprocessingml/2006/main" xmlns:w14="http://schemas.microsoft.com/office/word/2010/wordml" xmlns:w15="http://schemas.microsoft.com/office/word/2012/wordml" xmlns:w16cid="http://schemas.microsoft.com/office/word/2016/wordml/cid" xmlns:w16se="http://schemas.microsoft.com/office/word/2015/wordml/symex" xmlns:wpg="http://schemas.microsoft.com/office/word/2010/wordprocessingGroup" xmlns:wpi="http://schemas.microsoft.com/office/word/2010/wordprocessingInk" xmlns:wne="http://schemas.microsoft.com/office/word/2006/wordml" xmlns:wps="http://schemas.microsoft.com/office/word/2010/wordprocessingShape" mc:Ignorable="w14 w15 w16se w16cid wp14">
+<w:ftr xmlns:wpc="http://schemas.microsoft.com/office/word/2010/wordprocessingCanvas" xmlns:cx="http://schemas.microsoft.com/office/drawing/2014/chartex" xmlns:cx1="http://schemas.microsoft.com/office/drawing/2015/9/8/chartex" xmlns:mc="http://schemas.openxmlformats.org/markup-compatibility/2006" xmlns:o="urn:schemas-microsoft-com:office:office" xmlns:r="http://schemas.openxmlformats.org/officeDocument/2006/relationships" xmlns:m="http://schemas.openxmlformats.org/officeDocument/2006/math" xmlns:v="urn:schemas-microsoft-com:vml" xmlns:wp14="http://schemas.microsoft.com/office/word/2010/wordprocessingDrawing" xmlns:wp="http://schemas.openxmlformats.org/drawingml/2006/wordprocessingDrawing" xmlns:w10="urn:schemas-microsoft-com:office:word" xmlns:w="http://schemas.openxmlformats.org/wordprocessingml/2006/main" xmlns:w14="http://schemas.microsoft.com/office/word/2010/wordml" xmlns:w15="http://schemas.microsoft.com/office/word/2012/wordml" xmlns:w16se="http://schemas.microsoft.com/office/word/2015/wordml/symex" xmlns:wpg="http://schemas.microsoft.com/office/word/2010/wordprocessingGroup" xmlns:wpi="http://schemas.microsoft.com/office/word/2010/wordprocessingInk" xmlns:wne="http://schemas.microsoft.com/office/word/2006/wordml" xmlns:wps="http://schemas.microsoft.com/office/word/2010/wordprocessingShape" mc:Ignorable="w14 w15 w16se wp14">
   <w:sdt>
     <w:sdtPr>
       <w:id w:val="-1375527538"/>
@@ -341,7 +545,7 @@
 </file>
 
 <file path=word/footnotes.xml><?xml version="1.0" encoding="utf-8"?>
-<w:footnotes xmlns:wpc="http://schemas.microsoft.com/office/word/2010/wordprocessingCanvas" xmlns:cx="http://schemas.microsoft.com/office/drawing/2014/chartex" xmlns:cx1="http://schemas.microsoft.com/office/drawing/2015/9/8/chartex" xmlns:cx2="http://schemas.microsoft.com/office/drawing/2015/10/21/chartex" xmlns:cx3="http://schemas.microsoft.com/office/drawing/2016/5/9/chartex" xmlns:cx4="http://schemas.microsoft.com/office/drawing/2016/5/10/chartex" xmlns:cx5="http://schemas.microsoft.com/office/drawing/2016/5/11/chartex" xmlns:cx6="http://schemas.microsoft.com/office/drawing/2016/5/12/chartex" xmlns:cx7="http://schemas.microsoft.com/office/drawing/2016/5/13/chartex" xmlns:cx8="http://schemas.microsoft.com/office/drawing/2016/5/14/chartex" xmlns:mc="http://schemas.openxmlformats.org/markup-compatibility/2006" xmlns:aink="http://schemas.microsoft.com/office/drawing/2016/ink" xmlns:am3d="http://schemas.microsoft.com/office/drawing/2017/model3d" xmlns:o="urn:schemas-microsoft-com:office:office" xmlns:r="http://schemas.openxmlformats.org/officeDocument/2006/relationships" xmlns:m="http://schemas.openxmlformats.org/officeDocument/2006/math" xmlns:v="urn:schemas-microsoft-com:vml" xmlns:wp14="http://schemas.microsoft.com/office/word/2010/wordprocessingDrawing" xmlns:wp="http://schemas.openxmlformats.org/drawingml/2006/wordprocessingDrawing" xmlns:w10="urn:schemas-microsoft-com:office:word" xmlns:w="http://schemas.openxmlformats.org/wordprocessingml/2006/main" xmlns:w14="http://schemas.microsoft.com/office/word/2010/wordml" xmlns:w15="http://schemas.microsoft.com/office/word/2012/wordml" xmlns:w16cid="http://schemas.microsoft.com/office/word/2016/wordml/cid" xmlns:w16se="http://schemas.microsoft.com/office/word/2015/wordml/symex" xmlns:wpg="http://schemas.microsoft.com/office/word/2010/wordprocessingGroup" xmlns:wpi="http://schemas.microsoft.com/office/word/2010/wordprocessingInk" xmlns:wne="http://schemas.microsoft.com/office/word/2006/wordml" xmlns:wps="http://schemas.microsoft.com/office/word/2010/wordprocessingShape" mc:Ignorable="w14 w15 w16se w16cid wp14">
+<w:footnotes xmlns:wpc="http://schemas.microsoft.com/office/word/2010/wordprocessingCanvas" xmlns:cx="http://schemas.microsoft.com/office/drawing/2014/chartex" xmlns:cx1="http://schemas.microsoft.com/office/drawing/2015/9/8/chartex" xmlns:mc="http://schemas.openxmlformats.org/markup-compatibility/2006" xmlns:o="urn:schemas-microsoft-com:office:office" xmlns:r="http://schemas.openxmlformats.org/officeDocument/2006/relationships" xmlns:m="http://schemas.openxmlformats.org/officeDocument/2006/math" xmlns:v="urn:schemas-microsoft-com:vml" xmlns:wp14="http://schemas.microsoft.com/office/word/2010/wordprocessingDrawing" xmlns:wp="http://schemas.openxmlformats.org/drawingml/2006/wordprocessingDrawing" xmlns:w10="urn:schemas-microsoft-com:office:word" xmlns:w="http://schemas.openxmlformats.org/wordprocessingml/2006/main" xmlns:w14="http://schemas.microsoft.com/office/word/2010/wordml" xmlns:w15="http://schemas.microsoft.com/office/word/2012/wordml" xmlns:w16se="http://schemas.microsoft.com/office/word/2015/wordml/symex" xmlns:wpg="http://schemas.microsoft.com/office/word/2010/wordprocessingGroup" xmlns:wpi="http://schemas.microsoft.com/office/word/2010/wordprocessingInk" xmlns:wne="http://schemas.microsoft.com/office/word/2006/wordml" xmlns:wps="http://schemas.microsoft.com/office/word/2010/wordprocessingShape" mc:Ignorable="w14 w15 w16se wp14">
   <w:footnote w:type="separator" w:id="-1">
     <w:p>
       <w:pPr>
@@ -366,7 +570,7 @@
 </file>
 
 <file path=word/numbering.xml><?xml version="1.0" encoding="utf-8"?>
-<w:numbering xmlns:wpc="http://schemas.microsoft.com/office/word/2010/wordprocessingCanvas" xmlns:cx="http://schemas.microsoft.com/office/drawing/2014/chartex" xmlns:cx1="http://schemas.microsoft.com/office/drawing/2015/9/8/chartex" xmlns:cx2="http://schemas.microsoft.com/office/drawing/2015/10/21/chartex" xmlns:cx3="http://schemas.microsoft.com/office/drawing/2016/5/9/chartex" xmlns:cx4="http://schemas.microsoft.com/office/drawing/2016/5/10/chartex" xmlns:cx5="http://schemas.microsoft.com/office/drawing/2016/5/11/chartex" xmlns:cx6="http://schemas.microsoft.com/office/drawing/2016/5/12/chartex" xmlns:cx7="http://schemas.microsoft.com/office/drawing/2016/5/13/chartex" xmlns:cx8="http://schemas.microsoft.com/office/drawing/2016/5/14/chartex" xmlns:mc="http://schemas.openxmlformats.org/markup-compatibility/2006" xmlns:aink="http://schemas.microsoft.com/office/drawing/2016/ink" xmlns:am3d="http://schemas.microsoft.com/office/drawing/2017/model3d" xmlns:o="urn:schemas-microsoft-com:office:office" xmlns:r="http://schemas.openxmlformats.org/officeDocument/2006/relationships" xmlns:m="http://schemas.openxmlformats.org/officeDocument/2006/math" xmlns:v="urn:schemas-microsoft-com:vml" xmlns:wp14="http://schemas.microsoft.com/office/word/2010/wordprocessingDrawing" xmlns:wp="http://schemas.openxmlformats.org/drawingml/2006/wordprocessingDrawing" xmlns:w10="urn:schemas-microsoft-com:office:word" xmlns:w="http://schemas.openxmlformats.org/wordprocessingml/2006/main" xmlns:w14="http://schemas.microsoft.com/office/word/2010/wordml" xmlns:w15="http://schemas.microsoft.com/office/word/2012/wordml" xmlns:w16cid="http://schemas.microsoft.com/office/word/2016/wordml/cid" xmlns:w16se="http://schemas.microsoft.com/office/word/2015/wordml/symex" xmlns:wpg="http://schemas.microsoft.com/office/word/2010/wordprocessingGroup" xmlns:wpi="http://schemas.microsoft.com/office/word/2010/wordprocessingInk" xmlns:wne="http://schemas.microsoft.com/office/word/2006/wordml" xmlns:wps="http://schemas.microsoft.com/office/word/2010/wordprocessingShape" mc:Ignorable="w14 w15 w16se w16cid wp14">
+<w:numbering xmlns:wpc="http://schemas.microsoft.com/office/word/2010/wordprocessingCanvas" xmlns:cx="http://schemas.microsoft.com/office/drawing/2014/chartex" xmlns:cx1="http://schemas.microsoft.com/office/drawing/2015/9/8/chartex" xmlns:mc="http://schemas.openxmlformats.org/markup-compatibility/2006" xmlns:o="urn:schemas-microsoft-com:office:office" xmlns:r="http://schemas.openxmlformats.org/officeDocument/2006/relationships" xmlns:m="http://schemas.openxmlformats.org/officeDocument/2006/math" xmlns:v="urn:schemas-microsoft-com:vml" xmlns:wp14="http://schemas.microsoft.com/office/word/2010/wordprocessingDrawing" xmlns:wp="http://schemas.openxmlformats.org/drawingml/2006/wordprocessingDrawing" xmlns:w10="urn:schemas-microsoft-com:office:word" xmlns:w="http://schemas.openxmlformats.org/wordprocessingml/2006/main" xmlns:w14="http://schemas.microsoft.com/office/word/2010/wordml" xmlns:w15="http://schemas.microsoft.com/office/word/2012/wordml" xmlns:w16se="http://schemas.microsoft.com/office/word/2015/wordml/symex" xmlns:wpg="http://schemas.microsoft.com/office/word/2010/wordprocessingGroup" xmlns:wpi="http://schemas.microsoft.com/office/word/2010/wordprocessingInk" xmlns:wne="http://schemas.microsoft.com/office/word/2006/wordml" xmlns:wps="http://schemas.microsoft.com/office/word/2010/wordprocessingShape" mc:Ignorable="w14 w15 w16se wp14">
   <w:abstractNum w:abstractNumId="0" w15:restartNumberingAfterBreak="0">
     <w:nsid w:val="FFFFFF7C"/>
     <w:multiLevelType w:val="singleLevel"/>
@@ -1418,7 +1622,7 @@
 </file>
 
 <file path=word/styles.xml><?xml version="1.0" encoding="utf-8"?>
-<w:styles xmlns:mc="http://schemas.openxmlformats.org/markup-compatibility/2006" xmlns:r="http://schemas.openxmlformats.org/officeDocument/2006/relationships" xmlns:w="http://schemas.openxmlformats.org/wordprocessingml/2006/main" xmlns:w14="http://schemas.microsoft.com/office/word/2010/wordml" xmlns:w15="http://schemas.microsoft.com/office/word/2012/wordml" xmlns:w16cid="http://schemas.microsoft.com/office/word/2016/wordml/cid" xmlns:w16se="http://schemas.microsoft.com/office/word/2015/wordml/symex" mc:Ignorable="w14 w15 w16se w16cid">
+<w:styles xmlns:mc="http://schemas.openxmlformats.org/markup-compatibility/2006" xmlns:r="http://schemas.openxmlformats.org/officeDocument/2006/relationships" xmlns:w="http://schemas.openxmlformats.org/wordprocessingml/2006/main" xmlns:w14="http://schemas.microsoft.com/office/word/2010/wordml" xmlns:w15="http://schemas.microsoft.com/office/word/2012/wordml" xmlns:w16se="http://schemas.microsoft.com/office/word/2015/wordml/symex" mc:Ignorable="w14 w15 w16se">
   <w:docDefaults>
     <w:rPrDefault>
       <w:rPr>
@@ -1434,7 +1638,7 @@
       </w:pPr>
     </w:pPrDefault>
   </w:docDefaults>
-  <w:latentStyles w:defLockedState="0" w:defUIPriority="99" w:defSemiHidden="0" w:defUnhideWhenUsed="0" w:defQFormat="0" w:count="375">
+  <w:latentStyles w:defLockedState="0" w:defUIPriority="99" w:defSemiHidden="0" w:defUnhideWhenUsed="0" w:defQFormat="0" w:count="371">
     <w:lsdException w:name="Normal" w:uiPriority="0" w:qFormat="1"/>
     <w:lsdException w:name="heading 1" w:uiPriority="9" w:qFormat="1"/>
     <w:lsdException w:name="heading 2" w:semiHidden="1" w:uiPriority="9" w:unhideWhenUsed="1" w:qFormat="1"/>
@@ -1806,10 +2010,6 @@
     <w:lsdException w:name="List Table 5 Dark Accent 6" w:uiPriority="50"/>
     <w:lsdException w:name="List Table 6 Colorful Accent 6" w:uiPriority="51"/>
     <w:lsdException w:name="List Table 7 Colorful Accent 6" w:uiPriority="52"/>
-    <w:lsdException w:name="Mention" w:semiHidden="1" w:unhideWhenUsed="1"/>
-    <w:lsdException w:name="Smart Hyperlink" w:semiHidden="1" w:unhideWhenUsed="1"/>
-    <w:lsdException w:name="Hashtag" w:semiHidden="1" w:unhideWhenUsed="1"/>
-    <w:lsdException w:name="Unresolved Mention" w:semiHidden="1" w:unhideWhenUsed="1"/>
   </w:latentStyles>
   <w:style w:type="paragraph" w:default="1" w:styleId="Normal">
     <w:name w:val="Normal"/>
@@ -3072,141 +3272,6 @@
 </file>
 
 <file path=customXml/item1.xml><?xml version="1.0" encoding="utf-8"?>
-<?mso-contentType ?>
-<FormTemplates xmlns="http://schemas.microsoft.com/sharepoint/v3/contenttype/forms">
-  <Display>DocumentLibraryForm</Display>
-  <Edit>AssetEditForm</Edit>
-  <New>DocumentLibraryForm</New>
-</FormTemplates>
-</file>
-
-<file path=customXml/item2.xml><?xml version="1.0" encoding="utf-8"?>
-<p:properties xmlns:p="http://schemas.microsoft.com/office/2006/metadata/properties" xmlns:xsi="http://www.w3.org/2001/XMLSchema-instance" xmlns:pc="http://schemas.microsoft.com/office/infopath/2007/PartnerControls">
-  <documentManagement>
-    <APDescription xmlns="4873beb7-5857-4685-be1f-d57550cc96cc" xsi:nil="true"/>
-    <AssetExpire xmlns="4873beb7-5857-4685-be1f-d57550cc96cc">2029-01-01T08:00:00+00:00</AssetExpire>
-    <CampaignTagsTaxHTField0 xmlns="4873beb7-5857-4685-be1f-d57550cc96cc">
-      <Terms xmlns="http://schemas.microsoft.com/office/infopath/2007/PartnerControls"/>
-    </CampaignTagsTaxHTField0>
-    <IntlLangReviewDate xmlns="4873beb7-5857-4685-be1f-d57550cc96cc" xsi:nil="true"/>
-    <TPFriendlyName xmlns="4873beb7-5857-4685-be1f-d57550cc96cc" xsi:nil="true"/>
-    <IntlLangReview xmlns="4873beb7-5857-4685-be1f-d57550cc96cc">false</IntlLangReview>
-    <LocLastLocAttemptVersionLookup xmlns="4873beb7-5857-4685-be1f-d57550cc96cc">864570</LocLastLocAttemptVersionLookup>
-    <PolicheckWords xmlns="4873beb7-5857-4685-be1f-d57550cc96cc" xsi:nil="true"/>
-    <SubmitterId xmlns="4873beb7-5857-4685-be1f-d57550cc96cc" xsi:nil="true"/>
-    <AcquiredFrom xmlns="4873beb7-5857-4685-be1f-d57550cc96cc">Internal MS</AcquiredFrom>
-    <EditorialStatus xmlns="4873beb7-5857-4685-be1f-d57550cc96cc">Complete</EditorialStatus>
-    <Markets xmlns="4873beb7-5857-4685-be1f-d57550cc96cc"/>
-    <OriginAsset xmlns="4873beb7-5857-4685-be1f-d57550cc96cc" xsi:nil="true"/>
-    <AssetStart xmlns="4873beb7-5857-4685-be1f-d57550cc96cc">2012-11-01T04:53:00+00:00</AssetStart>
-    <FriendlyTitle xmlns="4873beb7-5857-4685-be1f-d57550cc96cc" xsi:nil="true"/>
-    <MarketSpecific xmlns="4873beb7-5857-4685-be1f-d57550cc96cc">false</MarketSpecific>
-    <TPNamespace xmlns="4873beb7-5857-4685-be1f-d57550cc96cc" xsi:nil="true"/>
-    <PublishStatusLookup xmlns="4873beb7-5857-4685-be1f-d57550cc96cc">
-      <Value>1655138</Value>
-    </PublishStatusLookup>
-    <APAuthor xmlns="4873beb7-5857-4685-be1f-d57550cc96cc">
-      <UserInfo>
-        <DisplayName>MIDDLEEAST\v-keerth</DisplayName>
-        <AccountId>2799</AccountId>
-        <AccountType/>
-      </UserInfo>
-    </APAuthor>
-    <TPCommandLine xmlns="4873beb7-5857-4685-be1f-d57550cc96cc" xsi:nil="true"/>
-    <IntlLangReviewer xmlns="4873beb7-5857-4685-be1f-d57550cc96cc" xsi:nil="true"/>
-    <OpenTemplate xmlns="4873beb7-5857-4685-be1f-d57550cc96cc">true</OpenTemplate>
-    <CSXSubmissionDate xmlns="4873beb7-5857-4685-be1f-d57550cc96cc" xsi:nil="true"/>
-    <TaxCatchAll xmlns="4873beb7-5857-4685-be1f-d57550cc96cc"/>
-    <Manager xmlns="4873beb7-5857-4685-be1f-d57550cc96cc" xsi:nil="true"/>
-    <NumericId xmlns="4873beb7-5857-4685-be1f-d57550cc96cc" xsi:nil="true"/>
-    <ParentAssetId xmlns="4873beb7-5857-4685-be1f-d57550cc96cc" xsi:nil="true"/>
-    <OriginalSourceMarket xmlns="4873beb7-5857-4685-be1f-d57550cc96cc" xsi:nil="true"/>
-    <ApprovalStatus xmlns="4873beb7-5857-4685-be1f-d57550cc96cc">InProgress</ApprovalStatus>
-    <TPComponent xmlns="4873beb7-5857-4685-be1f-d57550cc96cc" xsi:nil="true"/>
-    <EditorialTags xmlns="4873beb7-5857-4685-be1f-d57550cc96cc" xsi:nil="true"/>
-    <TPExecutable xmlns="4873beb7-5857-4685-be1f-d57550cc96cc" xsi:nil="true"/>
-    <TPLaunchHelpLink xmlns="4873beb7-5857-4685-be1f-d57550cc96cc" xsi:nil="true"/>
-    <LocComments xmlns="4873beb7-5857-4685-be1f-d57550cc96cc" xsi:nil="true"/>
-    <LocRecommendedHandoff xmlns="4873beb7-5857-4685-be1f-d57550cc96cc" xsi:nil="true"/>
-    <SourceTitle xmlns="4873beb7-5857-4685-be1f-d57550cc96cc" xsi:nil="true"/>
-    <CSXUpdate xmlns="4873beb7-5857-4685-be1f-d57550cc96cc">false</CSXUpdate>
-    <IntlLocPriority xmlns="4873beb7-5857-4685-be1f-d57550cc96cc" xsi:nil="true"/>
-    <UAProjectedTotalWords xmlns="4873beb7-5857-4685-be1f-d57550cc96cc" xsi:nil="true"/>
-    <AssetType xmlns="4873beb7-5857-4685-be1f-d57550cc96cc">TP</AssetType>
-    <MachineTranslated xmlns="4873beb7-5857-4685-be1f-d57550cc96cc">false</MachineTranslated>
-    <OutputCachingOn xmlns="4873beb7-5857-4685-be1f-d57550cc96cc">false</OutputCachingOn>
-    <TemplateStatus xmlns="4873beb7-5857-4685-be1f-d57550cc96cc">Complete</TemplateStatus>
-    <IsSearchable xmlns="4873beb7-5857-4685-be1f-d57550cc96cc">true</IsSearchable>
-    <ContentItem xmlns="4873beb7-5857-4685-be1f-d57550cc96cc" xsi:nil="true"/>
-    <HandoffToMSDN xmlns="4873beb7-5857-4685-be1f-d57550cc96cc" xsi:nil="true"/>
-    <ShowIn xmlns="4873beb7-5857-4685-be1f-d57550cc96cc">Show everywhere</ShowIn>
-    <ThumbnailAssetId xmlns="4873beb7-5857-4685-be1f-d57550cc96cc" xsi:nil="true"/>
-    <UALocComments xmlns="4873beb7-5857-4685-be1f-d57550cc96cc" xsi:nil="true"/>
-    <UALocRecommendation xmlns="4873beb7-5857-4685-be1f-d57550cc96cc">Localize</UALocRecommendation>
-    <LastModifiedDateTime xmlns="4873beb7-5857-4685-be1f-d57550cc96cc" xsi:nil="true"/>
-    <LegacyData xmlns="4873beb7-5857-4685-be1f-d57550cc96cc" xsi:nil="true"/>
-    <LocManualTestRequired xmlns="4873beb7-5857-4685-be1f-d57550cc96cc">false</LocManualTestRequired>
-    <LocMarketGroupTiers2 xmlns="4873beb7-5857-4685-be1f-d57550cc96cc" xsi:nil="true"/>
-    <ClipArtFilename xmlns="4873beb7-5857-4685-be1f-d57550cc96cc" xsi:nil="true"/>
-    <TPApplication xmlns="4873beb7-5857-4685-be1f-d57550cc96cc" xsi:nil="true"/>
-    <CSXHash xmlns="4873beb7-5857-4685-be1f-d57550cc96cc" xsi:nil="true"/>
-    <DirectSourceMarket xmlns="4873beb7-5857-4685-be1f-d57550cc96cc" xsi:nil="true"/>
-    <PrimaryImageGen xmlns="4873beb7-5857-4685-be1f-d57550cc96cc">true</PrimaryImageGen>
-    <PlannedPubDate xmlns="4873beb7-5857-4685-be1f-d57550cc96cc" xsi:nil="true"/>
-    <CSXSubmissionMarket xmlns="4873beb7-5857-4685-be1f-d57550cc96cc" xsi:nil="true"/>
-    <Downloads xmlns="4873beb7-5857-4685-be1f-d57550cc96cc">0</Downloads>
-    <ArtSampleDocs xmlns="4873beb7-5857-4685-be1f-d57550cc96cc" xsi:nil="true"/>
-    <TrustLevel xmlns="4873beb7-5857-4685-be1f-d57550cc96cc">1 Microsoft Managed Content</TrustLevel>
-    <BlockPublish xmlns="4873beb7-5857-4685-be1f-d57550cc96cc">false</BlockPublish>
-    <TPLaunchHelpLinkType xmlns="4873beb7-5857-4685-be1f-d57550cc96cc">Template</TPLaunchHelpLinkType>
-    <LocalizationTagsTaxHTField0 xmlns="4873beb7-5857-4685-be1f-d57550cc96cc">
-      <Terms xmlns="http://schemas.microsoft.com/office/infopath/2007/PartnerControls"/>
-    </LocalizationTagsTaxHTField0>
-    <BusinessGroup xmlns="4873beb7-5857-4685-be1f-d57550cc96cc" xsi:nil="true"/>
-    <Providers xmlns="4873beb7-5857-4685-be1f-d57550cc96cc" xsi:nil="true"/>
-    <TemplateTemplateType xmlns="4873beb7-5857-4685-be1f-d57550cc96cc">Word Document Template</TemplateTemplateType>
-    <TimesCloned xmlns="4873beb7-5857-4685-be1f-d57550cc96cc" xsi:nil="true"/>
-    <TPAppVersion xmlns="4873beb7-5857-4685-be1f-d57550cc96cc" xsi:nil="true"/>
-    <VoteCount xmlns="4873beb7-5857-4685-be1f-d57550cc96cc" xsi:nil="true"/>
-    <AverageRating xmlns="4873beb7-5857-4685-be1f-d57550cc96cc" xsi:nil="true"/>
-    <FeatureTagsTaxHTField0 xmlns="4873beb7-5857-4685-be1f-d57550cc96cc">
-      <Terms xmlns="http://schemas.microsoft.com/office/infopath/2007/PartnerControls"/>
-    </FeatureTagsTaxHTField0>
-    <Provider xmlns="4873beb7-5857-4685-be1f-d57550cc96cc" xsi:nil="true"/>
-    <UACurrentWords xmlns="4873beb7-5857-4685-be1f-d57550cc96cc" xsi:nil="true"/>
-    <AssetId xmlns="4873beb7-5857-4685-be1f-d57550cc96cc">TP103749966</AssetId>
-    <TPClientViewer xmlns="4873beb7-5857-4685-be1f-d57550cc96cc" xsi:nil="true"/>
-    <DSATActionTaken xmlns="4873beb7-5857-4685-be1f-d57550cc96cc" xsi:nil="true"/>
-    <APEditor xmlns="4873beb7-5857-4685-be1f-d57550cc96cc">
-      <UserInfo>
-        <DisplayName/>
-        <AccountId xsi:nil="true"/>
-        <AccountType/>
-      </UserInfo>
-    </APEditor>
-    <TPInstallLocation xmlns="4873beb7-5857-4685-be1f-d57550cc96cc" xsi:nil="true"/>
-    <OOCacheId xmlns="4873beb7-5857-4685-be1f-d57550cc96cc" xsi:nil="true"/>
-    <IsDeleted xmlns="4873beb7-5857-4685-be1f-d57550cc96cc">false</IsDeleted>
-    <PublishTargets xmlns="4873beb7-5857-4685-be1f-d57550cc96cc">OfficeOnlineVNext</PublishTargets>
-    <ApprovalLog xmlns="4873beb7-5857-4685-be1f-d57550cc96cc" xsi:nil="true"/>
-    <BugNumber xmlns="4873beb7-5857-4685-be1f-d57550cc96cc" xsi:nil="true"/>
-    <CrawlForDependencies xmlns="4873beb7-5857-4685-be1f-d57550cc96cc">false</CrawlForDependencies>
-    <InternalTagsTaxHTField0 xmlns="4873beb7-5857-4685-be1f-d57550cc96cc">
-      <Terms xmlns="http://schemas.microsoft.com/office/infopath/2007/PartnerControls"/>
-    </InternalTagsTaxHTField0>
-    <LastHandOff xmlns="4873beb7-5857-4685-be1f-d57550cc96cc" xsi:nil="true"/>
-    <Milestone xmlns="4873beb7-5857-4685-be1f-d57550cc96cc" xsi:nil="true"/>
-    <OriginalRelease xmlns="4873beb7-5857-4685-be1f-d57550cc96cc">15</OriginalRelease>
-    <RecommendationsModifier xmlns="4873beb7-5857-4685-be1f-d57550cc96cc" xsi:nil="true"/>
-    <ScenarioTagsTaxHTField0 xmlns="4873beb7-5857-4685-be1f-d57550cc96cc">
-      <Terms xmlns="http://schemas.microsoft.com/office/infopath/2007/PartnerControls"/>
-    </ScenarioTagsTaxHTField0>
-    <UANotes xmlns="4873beb7-5857-4685-be1f-d57550cc96cc" xsi:nil="true"/>
-  </documentManagement>
-</p:properties>
-</file>
-
-<file path=customXml/item3.xml><?xml version="1.0" encoding="utf-8"?>
 <ct:contentTypeSchema xmlns:ct="http://schemas.microsoft.com/office/2006/metadata/contentType" xmlns:ma="http://schemas.microsoft.com/office/2006/metadata/properties/metaAttributes" ct:_="" ma:_="" ma:contentTypeName="TemplateFile" ma:contentTypeID="0x0101006EDDDB5EE6D98C44930B742096920B300400F5B6D36B3EF94B4E9A635CDF2A18F5B8" ma:contentTypeVersion="72" ma:contentTypeDescription="Create a new document." ma:contentTypeScope="" ma:versionID="a23e56308344d904b51738559c3d67c9">
   <xsd:schema xmlns:xsd="http://www.w3.org/2001/XMLSchema" xmlns:xs="http://www.w3.org/2001/XMLSchema" xmlns:p="http://schemas.microsoft.com/office/2006/metadata/properties" xmlns:ns2="4873beb7-5857-4685-be1f-d57550cc96cc" targetNamespace="http://schemas.microsoft.com/office/2006/metadata/properties" ma:root="true" ma:fieldsID="cd0908cc4600e77bf5da051303e00c8d" ns2:_="">
     <xsd:import namespace="4873beb7-5857-4685-be1f-d57550cc96cc"/>
@@ -4246,6 +4311,141 @@
 </ct:contentTypeSchema>
 </file>
 
+<file path=customXml/item2.xml><?xml version="1.0" encoding="utf-8"?>
+<p:properties xmlns:p="http://schemas.microsoft.com/office/2006/metadata/properties" xmlns:xsi="http://www.w3.org/2001/XMLSchema-instance" xmlns:pc="http://schemas.microsoft.com/office/infopath/2007/PartnerControls">
+  <documentManagement>
+    <APDescription xmlns="4873beb7-5857-4685-be1f-d57550cc96cc" xsi:nil="true"/>
+    <AssetExpire xmlns="4873beb7-5857-4685-be1f-d57550cc96cc">2029-01-01T08:00:00+00:00</AssetExpire>
+    <CampaignTagsTaxHTField0 xmlns="4873beb7-5857-4685-be1f-d57550cc96cc">
+      <Terms xmlns="http://schemas.microsoft.com/office/infopath/2007/PartnerControls"/>
+    </CampaignTagsTaxHTField0>
+    <IntlLangReviewDate xmlns="4873beb7-5857-4685-be1f-d57550cc96cc" xsi:nil="true"/>
+    <TPFriendlyName xmlns="4873beb7-5857-4685-be1f-d57550cc96cc" xsi:nil="true"/>
+    <IntlLangReview xmlns="4873beb7-5857-4685-be1f-d57550cc96cc">false</IntlLangReview>
+    <LocLastLocAttemptVersionLookup xmlns="4873beb7-5857-4685-be1f-d57550cc96cc">864570</LocLastLocAttemptVersionLookup>
+    <PolicheckWords xmlns="4873beb7-5857-4685-be1f-d57550cc96cc" xsi:nil="true"/>
+    <SubmitterId xmlns="4873beb7-5857-4685-be1f-d57550cc96cc" xsi:nil="true"/>
+    <AcquiredFrom xmlns="4873beb7-5857-4685-be1f-d57550cc96cc">Internal MS</AcquiredFrom>
+    <EditorialStatus xmlns="4873beb7-5857-4685-be1f-d57550cc96cc">Complete</EditorialStatus>
+    <Markets xmlns="4873beb7-5857-4685-be1f-d57550cc96cc"/>
+    <OriginAsset xmlns="4873beb7-5857-4685-be1f-d57550cc96cc" xsi:nil="true"/>
+    <AssetStart xmlns="4873beb7-5857-4685-be1f-d57550cc96cc">2012-11-01T04:53:00+00:00</AssetStart>
+    <FriendlyTitle xmlns="4873beb7-5857-4685-be1f-d57550cc96cc" xsi:nil="true"/>
+    <MarketSpecific xmlns="4873beb7-5857-4685-be1f-d57550cc96cc">false</MarketSpecific>
+    <TPNamespace xmlns="4873beb7-5857-4685-be1f-d57550cc96cc" xsi:nil="true"/>
+    <PublishStatusLookup xmlns="4873beb7-5857-4685-be1f-d57550cc96cc">
+      <Value>1655138</Value>
+    </PublishStatusLookup>
+    <APAuthor xmlns="4873beb7-5857-4685-be1f-d57550cc96cc">
+      <UserInfo>
+        <DisplayName>MIDDLEEAST\v-keerth</DisplayName>
+        <AccountId>2799</AccountId>
+        <AccountType/>
+      </UserInfo>
+    </APAuthor>
+    <TPCommandLine xmlns="4873beb7-5857-4685-be1f-d57550cc96cc" xsi:nil="true"/>
+    <IntlLangReviewer xmlns="4873beb7-5857-4685-be1f-d57550cc96cc" xsi:nil="true"/>
+    <OpenTemplate xmlns="4873beb7-5857-4685-be1f-d57550cc96cc">true</OpenTemplate>
+    <CSXSubmissionDate xmlns="4873beb7-5857-4685-be1f-d57550cc96cc" xsi:nil="true"/>
+    <TaxCatchAll xmlns="4873beb7-5857-4685-be1f-d57550cc96cc"/>
+    <Manager xmlns="4873beb7-5857-4685-be1f-d57550cc96cc" xsi:nil="true"/>
+    <NumericId xmlns="4873beb7-5857-4685-be1f-d57550cc96cc" xsi:nil="true"/>
+    <ParentAssetId xmlns="4873beb7-5857-4685-be1f-d57550cc96cc" xsi:nil="true"/>
+    <OriginalSourceMarket xmlns="4873beb7-5857-4685-be1f-d57550cc96cc" xsi:nil="true"/>
+    <ApprovalStatus xmlns="4873beb7-5857-4685-be1f-d57550cc96cc">InProgress</ApprovalStatus>
+    <TPComponent xmlns="4873beb7-5857-4685-be1f-d57550cc96cc" xsi:nil="true"/>
+    <EditorialTags xmlns="4873beb7-5857-4685-be1f-d57550cc96cc" xsi:nil="true"/>
+    <TPExecutable xmlns="4873beb7-5857-4685-be1f-d57550cc96cc" xsi:nil="true"/>
+    <TPLaunchHelpLink xmlns="4873beb7-5857-4685-be1f-d57550cc96cc" xsi:nil="true"/>
+    <LocComments xmlns="4873beb7-5857-4685-be1f-d57550cc96cc" xsi:nil="true"/>
+    <LocRecommendedHandoff xmlns="4873beb7-5857-4685-be1f-d57550cc96cc" xsi:nil="true"/>
+    <SourceTitle xmlns="4873beb7-5857-4685-be1f-d57550cc96cc" xsi:nil="true"/>
+    <CSXUpdate xmlns="4873beb7-5857-4685-be1f-d57550cc96cc">false</CSXUpdate>
+    <IntlLocPriority xmlns="4873beb7-5857-4685-be1f-d57550cc96cc" xsi:nil="true"/>
+    <UAProjectedTotalWords xmlns="4873beb7-5857-4685-be1f-d57550cc96cc" xsi:nil="true"/>
+    <AssetType xmlns="4873beb7-5857-4685-be1f-d57550cc96cc">TP</AssetType>
+    <MachineTranslated xmlns="4873beb7-5857-4685-be1f-d57550cc96cc">false</MachineTranslated>
+    <OutputCachingOn xmlns="4873beb7-5857-4685-be1f-d57550cc96cc">false</OutputCachingOn>
+    <TemplateStatus xmlns="4873beb7-5857-4685-be1f-d57550cc96cc">Complete</TemplateStatus>
+    <IsSearchable xmlns="4873beb7-5857-4685-be1f-d57550cc96cc">true</IsSearchable>
+    <ContentItem xmlns="4873beb7-5857-4685-be1f-d57550cc96cc" xsi:nil="true"/>
+    <HandoffToMSDN xmlns="4873beb7-5857-4685-be1f-d57550cc96cc" xsi:nil="true"/>
+    <ShowIn xmlns="4873beb7-5857-4685-be1f-d57550cc96cc">Show everywhere</ShowIn>
+    <ThumbnailAssetId xmlns="4873beb7-5857-4685-be1f-d57550cc96cc" xsi:nil="true"/>
+    <UALocComments xmlns="4873beb7-5857-4685-be1f-d57550cc96cc" xsi:nil="true"/>
+    <UALocRecommendation xmlns="4873beb7-5857-4685-be1f-d57550cc96cc">Localize</UALocRecommendation>
+    <LastModifiedDateTime xmlns="4873beb7-5857-4685-be1f-d57550cc96cc" xsi:nil="true"/>
+    <LegacyData xmlns="4873beb7-5857-4685-be1f-d57550cc96cc" xsi:nil="true"/>
+    <LocManualTestRequired xmlns="4873beb7-5857-4685-be1f-d57550cc96cc">false</LocManualTestRequired>
+    <LocMarketGroupTiers2 xmlns="4873beb7-5857-4685-be1f-d57550cc96cc" xsi:nil="true"/>
+    <ClipArtFilename xmlns="4873beb7-5857-4685-be1f-d57550cc96cc" xsi:nil="true"/>
+    <TPApplication xmlns="4873beb7-5857-4685-be1f-d57550cc96cc" xsi:nil="true"/>
+    <CSXHash xmlns="4873beb7-5857-4685-be1f-d57550cc96cc" xsi:nil="true"/>
+    <DirectSourceMarket xmlns="4873beb7-5857-4685-be1f-d57550cc96cc" xsi:nil="true"/>
+    <PrimaryImageGen xmlns="4873beb7-5857-4685-be1f-d57550cc96cc">true</PrimaryImageGen>
+    <PlannedPubDate xmlns="4873beb7-5857-4685-be1f-d57550cc96cc" xsi:nil="true"/>
+    <CSXSubmissionMarket xmlns="4873beb7-5857-4685-be1f-d57550cc96cc" xsi:nil="true"/>
+    <Downloads xmlns="4873beb7-5857-4685-be1f-d57550cc96cc">0</Downloads>
+    <ArtSampleDocs xmlns="4873beb7-5857-4685-be1f-d57550cc96cc" xsi:nil="true"/>
+    <TrustLevel xmlns="4873beb7-5857-4685-be1f-d57550cc96cc">1 Microsoft Managed Content</TrustLevel>
+    <BlockPublish xmlns="4873beb7-5857-4685-be1f-d57550cc96cc">false</BlockPublish>
+    <TPLaunchHelpLinkType xmlns="4873beb7-5857-4685-be1f-d57550cc96cc">Template</TPLaunchHelpLinkType>
+    <LocalizationTagsTaxHTField0 xmlns="4873beb7-5857-4685-be1f-d57550cc96cc">
+      <Terms xmlns="http://schemas.microsoft.com/office/infopath/2007/PartnerControls"/>
+    </LocalizationTagsTaxHTField0>
+    <BusinessGroup xmlns="4873beb7-5857-4685-be1f-d57550cc96cc" xsi:nil="true"/>
+    <Providers xmlns="4873beb7-5857-4685-be1f-d57550cc96cc" xsi:nil="true"/>
+    <TemplateTemplateType xmlns="4873beb7-5857-4685-be1f-d57550cc96cc">Word Document Template</TemplateTemplateType>
+    <TimesCloned xmlns="4873beb7-5857-4685-be1f-d57550cc96cc" xsi:nil="true"/>
+    <TPAppVersion xmlns="4873beb7-5857-4685-be1f-d57550cc96cc" xsi:nil="true"/>
+    <VoteCount xmlns="4873beb7-5857-4685-be1f-d57550cc96cc" xsi:nil="true"/>
+    <AverageRating xmlns="4873beb7-5857-4685-be1f-d57550cc96cc" xsi:nil="true"/>
+    <FeatureTagsTaxHTField0 xmlns="4873beb7-5857-4685-be1f-d57550cc96cc">
+      <Terms xmlns="http://schemas.microsoft.com/office/infopath/2007/PartnerControls"/>
+    </FeatureTagsTaxHTField0>
+    <Provider xmlns="4873beb7-5857-4685-be1f-d57550cc96cc" xsi:nil="true"/>
+    <UACurrentWords xmlns="4873beb7-5857-4685-be1f-d57550cc96cc" xsi:nil="true"/>
+    <AssetId xmlns="4873beb7-5857-4685-be1f-d57550cc96cc">TP103749966</AssetId>
+    <TPClientViewer xmlns="4873beb7-5857-4685-be1f-d57550cc96cc" xsi:nil="true"/>
+    <DSATActionTaken xmlns="4873beb7-5857-4685-be1f-d57550cc96cc" xsi:nil="true"/>
+    <APEditor xmlns="4873beb7-5857-4685-be1f-d57550cc96cc">
+      <UserInfo>
+        <DisplayName/>
+        <AccountId xsi:nil="true"/>
+        <AccountType/>
+      </UserInfo>
+    </APEditor>
+    <TPInstallLocation xmlns="4873beb7-5857-4685-be1f-d57550cc96cc" xsi:nil="true"/>
+    <OOCacheId xmlns="4873beb7-5857-4685-be1f-d57550cc96cc" xsi:nil="true"/>
+    <IsDeleted xmlns="4873beb7-5857-4685-be1f-d57550cc96cc">false</IsDeleted>
+    <PublishTargets xmlns="4873beb7-5857-4685-be1f-d57550cc96cc">OfficeOnlineVNext</PublishTargets>
+    <ApprovalLog xmlns="4873beb7-5857-4685-be1f-d57550cc96cc" xsi:nil="true"/>
+    <BugNumber xmlns="4873beb7-5857-4685-be1f-d57550cc96cc" xsi:nil="true"/>
+    <CrawlForDependencies xmlns="4873beb7-5857-4685-be1f-d57550cc96cc">false</CrawlForDependencies>
+    <InternalTagsTaxHTField0 xmlns="4873beb7-5857-4685-be1f-d57550cc96cc">
+      <Terms xmlns="http://schemas.microsoft.com/office/infopath/2007/PartnerControls"/>
+    </InternalTagsTaxHTField0>
+    <LastHandOff xmlns="4873beb7-5857-4685-be1f-d57550cc96cc" xsi:nil="true"/>
+    <Milestone xmlns="4873beb7-5857-4685-be1f-d57550cc96cc" xsi:nil="true"/>
+    <OriginalRelease xmlns="4873beb7-5857-4685-be1f-d57550cc96cc">15</OriginalRelease>
+    <RecommendationsModifier xmlns="4873beb7-5857-4685-be1f-d57550cc96cc" xsi:nil="true"/>
+    <ScenarioTagsTaxHTField0 xmlns="4873beb7-5857-4685-be1f-d57550cc96cc">
+      <Terms xmlns="http://schemas.microsoft.com/office/infopath/2007/PartnerControls"/>
+    </ScenarioTagsTaxHTField0>
+    <UANotes xmlns="4873beb7-5857-4685-be1f-d57550cc96cc" xsi:nil="true"/>
+  </documentManagement>
+</p:properties>
+</file>
+
+<file path=customXml/item3.xml><?xml version="1.0" encoding="utf-8"?>
+<?mso-contentType ?>
+<FormTemplates xmlns="http://schemas.microsoft.com/sharepoint/v3/contenttype/forms">
+  <Display>DocumentLibraryForm</Display>
+  <Edit>AssetEditForm</Edit>
+  <New>DocumentLibraryForm</New>
+</FormTemplates>
+</file>
+
 <file path=customXml/item4.xml><?xml version="1.0" encoding="utf-8"?>
 <b:Sources xmlns:b="http://schemas.openxmlformats.org/officeDocument/2006/bibliography" SelectedStyle="\APA.XSL" StyleName="APA">
   <b:Source>
@@ -4300,24 +4500,6 @@
 </file>
 
 <file path=customXml/itemProps1.xml><?xml version="1.0" encoding="utf-8"?>
-<ds:datastoreItem xmlns:ds="http://schemas.openxmlformats.org/officeDocument/2006/customXml" ds:itemID="{FF740C13-C6A2-43D3-86C5-4CBB969C2CB1}">
-  <ds:schemaRefs>
-    <ds:schemaRef ds:uri="http://schemas.microsoft.com/sharepoint/v3/contenttype/forms"/>
-  </ds:schemaRefs>
-</ds:datastoreItem>
-</file>
-
-<file path=customXml/itemProps2.xml><?xml version="1.0" encoding="utf-8"?>
-<ds:datastoreItem xmlns:ds="http://schemas.openxmlformats.org/officeDocument/2006/customXml" ds:itemID="{83AE4ADC-D632-40A7-A0C1-0481BB069C4F}">
-  <ds:schemaRefs>
-    <ds:schemaRef ds:uri="http://schemas.microsoft.com/office/2006/metadata/properties"/>
-    <ds:schemaRef ds:uri="http://schemas.microsoft.com/office/infopath/2007/PartnerControls"/>
-    <ds:schemaRef ds:uri="4873beb7-5857-4685-be1f-d57550cc96cc"/>
-  </ds:schemaRefs>
-</ds:datastoreItem>
-</file>
-
-<file path=customXml/itemProps3.xml><?xml version="1.0" encoding="utf-8"?>
 <ds:datastoreItem xmlns:ds="http://schemas.openxmlformats.org/officeDocument/2006/customXml" ds:itemID="{88FF2527-3592-4DBF-9FD9-FEA06E5BF9A7}">
   <ds:schemaRefs>
     <ds:schemaRef ds:uri="http://schemas.microsoft.com/office/2006/metadata/contentType"/>
@@ -4335,8 +4517,26 @@
 </ds:datastoreItem>
 </file>
 
+<file path=customXml/itemProps2.xml><?xml version="1.0" encoding="utf-8"?>
+<ds:datastoreItem xmlns:ds="http://schemas.openxmlformats.org/officeDocument/2006/customXml" ds:itemID="{83AE4ADC-D632-40A7-A0C1-0481BB069C4F}">
+  <ds:schemaRefs>
+    <ds:schemaRef ds:uri="http://schemas.microsoft.com/office/2006/metadata/properties"/>
+    <ds:schemaRef ds:uri="http://schemas.microsoft.com/office/infopath/2007/PartnerControls"/>
+    <ds:schemaRef ds:uri="4873beb7-5857-4685-be1f-d57550cc96cc"/>
+  </ds:schemaRefs>
+</ds:datastoreItem>
+</file>
+
+<file path=customXml/itemProps3.xml><?xml version="1.0" encoding="utf-8"?>
+<ds:datastoreItem xmlns:ds="http://schemas.openxmlformats.org/officeDocument/2006/customXml" ds:itemID="{FF740C13-C6A2-43D3-86C5-4CBB969C2CB1}">
+  <ds:schemaRefs>
+    <ds:schemaRef ds:uri="http://schemas.microsoft.com/sharepoint/v3/contenttype/forms"/>
+  </ds:schemaRefs>
+</ds:datastoreItem>
+</file>
+
 <file path=customXml/itemProps4.xml><?xml version="1.0" encoding="utf-8"?>
-<ds:datastoreItem xmlns:ds="http://schemas.openxmlformats.org/officeDocument/2006/customXml" ds:itemID="{15285F9E-6C22-45C1-8B98-E7CA145A44B7}">
+<ds:datastoreItem xmlns:ds="http://schemas.openxmlformats.org/officeDocument/2006/customXml" ds:itemID="{1F7A445E-219D-4547-B550-F41E5EA486A5}">
   <ds:schemaRefs>
     <ds:schemaRef ds:uri="http://schemas.openxmlformats.org/officeDocument/2006/bibliography"/>
   </ds:schemaRefs>

</xml_diff>

<commit_message>
Added reviews and contributions
</commit_message>
<xml_diff>
--- a/Documentation/Documentation.docx
+++ b/Documentation/Documentation.docx
@@ -81,30 +81,40 @@
     <w:p>
       <w:r>
         <w:tab/>
+      </w:r>
+      <w:r>
         <w:t>-database server</w:t>
       </w:r>
     </w:p>
     <w:p>
       <w:r>
         <w:tab/>
+      </w:r>
+      <w:r>
         <w:t>-web services server</w:t>
       </w:r>
     </w:p>
     <w:p>
       <w:r>
         <w:tab/>
+      </w:r>
+      <w:r>
         <w:t>-web server</w:t>
       </w:r>
     </w:p>
     <w:p>
       <w:r>
         <w:tab/>
+      </w:r>
+      <w:r>
         <w:t>-web client(browser)</w:t>
       </w:r>
     </w:p>
     <w:p>
       <w:r>
         <w:tab/>
+      </w:r>
+      <w:r>
         <w:t>-mobile app</w:t>
       </w:r>
     </w:p>
@@ -116,18 +126,24 @@
     <w:p>
       <w:r>
         <w:tab/>
+      </w:r>
+      <w:r>
         <w:t>-Personal profile – Register, Create and Edit profile</w:t>
       </w:r>
     </w:p>
     <w:p>
       <w:r>
         <w:tab/>
+      </w:r>
+      <w:r>
         <w:t>-Friends list – Add, remove, search friends</w:t>
       </w:r>
     </w:p>
     <w:p>
       <w:r>
         <w:tab/>
+      </w:r>
+      <w:r>
         <w:t>-Messaging – Send and post messages</w:t>
       </w:r>
     </w:p>
@@ -140,6 +156,8 @@
       <w:r>
         <w:lastRenderedPageBreak/>
         <w:tab/>
+      </w:r>
+      <w:r>
         <w:t xml:space="preserve">-Visual Studio </w:t>
       </w:r>
       <w:r>
@@ -167,18 +185,24 @@
     <w:p>
       <w:r>
         <w:tab/>
+      </w:r>
+      <w:r>
         <w:t>-IntelliJ/Eclipse – Java IDE</w:t>
       </w:r>
     </w:p>
     <w:p>
       <w:r>
         <w:tab/>
+      </w:r>
+      <w:r>
         <w:t xml:space="preserve">-ApacheTomcat 8.5 – server </w:t>
       </w:r>
     </w:p>
     <w:p>
       <w:r>
         <w:tab/>
+      </w:r>
+      <w:r>
         <w:t>-</w:t>
       </w:r>
       <w:r>
@@ -188,12 +212,16 @@
     <w:p>
       <w:r>
         <w:tab/>
+      </w:r>
+      <w:r>
         <w:t>-Github – Project management</w:t>
       </w:r>
     </w:p>
     <w:p>
       <w:r>
         <w:tab/>
+      </w:r>
+      <w:r>
         <w:t>-</w:t>
       </w:r>
       <w:r>
@@ -250,7 +278,7 @@
       </w:pPr>
       <w:r>
         <w:pict w14:anchorId="698F77B9">
-          <v:shapetype id="_x0000_t75" coordsize="21600,21600" o:spt="75" o:preferrelative="t" path="m@4@5l@4@11@9@11@9@5xe" filled="f" stroked="f">
+          <v:shapetype id="_x0000_t75" coordsize="21600,21600" filled="f" stroked="f" o:spt="75" o:preferrelative="t" path="m@4@5l@4@11@9@11@9@5xe">
             <v:stroke joinstyle="miter"/>
             <v:formulas>
               <v:f eqn="if lineDrawn pixelLineWidth 0"/>
@@ -266,11 +294,11 @@
               <v:f eqn="prod @7 21600 pixelHeight"/>
               <v:f eqn="sum @10 21600 0"/>
             </v:formulas>
-            <v:path o:extrusionok="f" gradientshapeok="t" o:connecttype="rect"/>
+            <v:path gradientshapeok="t" o:connecttype="rect" o:extrusionok="f"/>
             <o:lock v:ext="edit" aspectratio="t"/>
           </v:shapetype>
-          <v:shape id="_x0000_i1025" type="#_x0000_t75" style="width:329.4pt;height:226.8pt">
-            <v:imagedata r:id="rId11" o:title="UseCase diagram"/>
+          <v:shape id="_x0000_i1025" style="width:329.4pt;height:226.8pt" type="#_x0000_t75">
+            <v:imagedata o:title="UseCase diagram" r:id="rId11"/>
           </v:shape>
         </w:pict>
       </w:r>
@@ -291,8 +319,8 @@
     <w:p>
       <w:r>
         <w:pict w14:anchorId="1F19C0A9">
-          <v:shape id="_x0000_i1026" type="#_x0000_t75" style="width:467.4pt;height:202.2pt">
-            <v:imagedata r:id="rId12" o:title="Information Flow"/>
+          <v:shape id="_x0000_i1026" style="width:467.4pt;height:202.2pt" type="#_x0000_t75">
+            <v:imagedata o:title="Information Flow" r:id="rId12"/>
           </v:shape>
         </w:pict>
       </w:r>
@@ -332,8 +360,8 @@
       <w:r>
         <w:lastRenderedPageBreak/>
         <w:pict w14:anchorId="4D4DD23C">
-          <v:shape id="_x0000_i1027" type="#_x0000_t75" style="width:467.4pt;height:275.4pt">
-            <v:imagedata r:id="rId13" o:title="ComponentDiagram"/>
+          <v:shape id="_x0000_i1027" style="width:467.4pt;height:275.4pt" type="#_x0000_t75">
+            <v:imagedata o:title="ComponentDiagram" r:id="rId13"/>
           </v:shape>
         </w:pict>
       </w:r>
@@ -356,8 +384,8 @@
     <w:p>
       <w:r>
         <w:pict w14:anchorId="7D61C34D">
-          <v:shape id="_x0000_i1028" type="#_x0000_t75" style="width:393.6pt;height:285.6pt">
-            <v:imagedata r:id="rId14" o:title="Activity Diagram"/>
+          <v:shape id="_x0000_i1028" style="width:393.6pt;height:285.6pt" type="#_x0000_t75">
+            <v:imagedata o:title="Activity Diagram" r:id="rId14"/>
           </v:shape>
         </w:pict>
       </w:r>
@@ -379,8 +407,8 @@
       </w:pPr>
       <w:r>
         <w:pict w14:anchorId="2A0466DC">
-          <v:shape id="_x0000_i1029" type="#_x0000_t75" style="width:424.2pt;height:448.8pt">
-            <v:imagedata r:id="rId15" o:title="Secquence UML"/>
+          <v:shape id="_x0000_i1029" style="width:424.2pt;height:448.8pt" type="#_x0000_t75">
+            <v:imagedata o:title="Secquence UML" r:id="rId15"/>
           </v:shape>
         </w:pict>
       </w:r>
@@ -404,8 +432,8 @@
       <w:r>
         <w:lastRenderedPageBreak/>
         <w:pict w14:anchorId="39610842">
-          <v:shape id="_x0000_i1030" type="#_x0000_t75" style="width:6in;height:246.6pt">
-            <v:imagedata r:id="rId16" o:title="State machine UML"/>
+          <v:shape id="_x0000_i1030" style="width:6in;height:246.6pt" type="#_x0000_t75">
+            <v:imagedata o:title="State machine UML" r:id="rId16"/>
           </v:shape>
         </w:pict>
       </w:r>
@@ -422,8 +450,8 @@
       </w:pPr>
       <w:r>
         <w:pict w14:anchorId="1F0457E1">
-          <v:shape id="_x0000_i1031" type="#_x0000_t75" style="width:260.4pt;height:283.2pt">
-            <v:imagedata r:id="rId17" o:title="ER Diagram"/>
+          <v:shape id="_x0000_i1031" style="width:260.4pt;height:283.2pt" type="#_x0000_t75">
+            <v:imagedata o:title="ER Diagram" r:id="rId17"/>
           </v:shape>
         </w:pict>
       </w:r>
@@ -714,7 +742,7 @@
         </w:rPr>
         <w:t xml:space="preserve">deploying </w:t>
       </w:r>
-      <w:bookmarkStart w:id="0" w:name="_GoBack"/>
+      <w:bookmarkStart w:name="_GoBack" w:id="0"/>
       <w:bookmarkEnd w:id="0"/>
       <w:r>
         <w:rPr>
@@ -726,9 +754,685 @@
     </w:p>
     <w:p/>
     <w:p>
-      <w:r>
+      <w:pPr>
+        <w:pStyle w:val="Normal"/>
+      </w:pPr>
+      <w:r>
+        <w:rPr/>
         <w:t xml:space="preserve"> </w:t>
       </w:r>
+    </w:p>
+    <w:p>
+      <w:pPr>
+        <w:pStyle w:val="Heading2"/>
+      </w:pPr>
+      <w:r>
+        <w:rPr/>
+        <w:t xml:space="preserve"> THE LAST STAGE </w:t>
+      </w:r>
+    </w:p>
+    <w:p>
+      <w:pPr>
+        <w:pStyle w:val="Normal"/>
+        <w:rPr>
+          <w:rFonts w:ascii="Corbel" w:hAnsi="Corbel" w:eastAsia="Corbel" w:cs="Corbel"/>
+          <w:noProof w:val="0"/>
+          <w:color w:val="444444"/>
+          <w:sz w:val="22"/>
+          <w:szCs w:val="22"/>
+          <w:lang w:val="en-US"/>
+        </w:rPr>
+      </w:pPr>
+      <w:r>
+        <w:rPr>
+          <w:b w:val="1"/>
+          <w:bCs w:val="1"/>
+        </w:rPr>
+        <w:t xml:space="preserve">Difficulties: </w:t>
+      </w:r>
+      <w:proofErr w:type="gramStart"/>
+      <w:r>
+        <w:rPr>
+          <w:b w:val="0"/>
+          <w:bCs w:val="0"/>
+        </w:rPr>
+        <w:t>connection  and</w:t>
+      </w:r>
+      <w:proofErr w:type="gramEnd"/>
+      <w:r>
+        <w:rPr>
+          <w:b w:val="0"/>
+          <w:bCs w:val="0"/>
+        </w:rPr>
+        <w:t xml:space="preserve"> population with the database,</w:t>
+      </w:r>
+      <w:r>
+        <w:rPr>
+          <w:b w:val="0"/>
+          <w:bCs w:val="0"/>
+        </w:rPr>
+        <w:t xml:space="preserve"> framing</w:t>
+      </w:r>
+      <w:r>
+        <w:rPr>
+          <w:rFonts w:ascii="Corbel" w:hAnsi="Corbel" w:eastAsia="Corbel" w:cs="Corbel"/>
+          <w:noProof w:val="0"/>
+          <w:sz w:val="22"/>
+          <w:szCs w:val="22"/>
+          <w:lang w:val="en-US"/>
+        </w:rPr>
+        <w:t xml:space="preserve"> multiple components into the page</w:t>
+      </w:r>
+      <w:r>
+        <w:rPr>
+          <w:b w:val="0"/>
+          <w:bCs w:val="0"/>
+        </w:rPr>
+        <w:t xml:space="preserve">  </w:t>
+      </w:r>
+      <w:r>
+        <w:rPr>
+          <w:rFonts w:ascii="Corbel" w:hAnsi="Corbel" w:eastAsia="Corbel" w:cs="Corbel"/>
+          <w:b w:val="1"/>
+          <w:bCs w:val="1"/>
+          <w:noProof w:val="0"/>
+          <w:sz w:val="22"/>
+          <w:szCs w:val="22"/>
+          <w:lang w:val="en-US"/>
+        </w:rPr>
+        <w:t xml:space="preserve">Design patterns:  </w:t>
+      </w:r>
+      <w:r>
+        <w:rPr>
+          <w:rFonts w:ascii="Corbel" w:hAnsi="Corbel" w:eastAsia="Corbel" w:cs="Corbel"/>
+          <w:b w:val="0"/>
+          <w:bCs w:val="0"/>
+          <w:noProof w:val="0"/>
+          <w:sz w:val="22"/>
+          <w:szCs w:val="22"/>
+          <w:lang w:val="en-US"/>
+        </w:rPr>
+        <w:t xml:space="preserve">we use Singleton for connection with the database.  </w:t>
+      </w:r>
+      <w:r>
+        <w:rPr>
+          <w:rFonts w:ascii="Corbel" w:hAnsi="Corbel" w:eastAsia="Corbel" w:cs="Corbel"/>
+          <w:noProof w:val="0"/>
+          <w:color w:val="444444"/>
+          <w:sz w:val="22"/>
+          <w:szCs w:val="22"/>
+          <w:lang w:val="en-US"/>
+        </w:rPr>
+        <w:t xml:space="preserve">Make the class of the single instance object responsible for creation, initialization, access, and enforcement. Declare the instance as a private static data member. Provide a public static member function that encapsulates all initialization code, and provides access to the </w:t>
+      </w:r>
+      <w:proofErr w:type="spellStart"/>
+      <w:r>
+        <w:rPr>
+          <w:rFonts w:ascii="Corbel" w:hAnsi="Corbel" w:eastAsia="Corbel" w:cs="Corbel"/>
+          <w:noProof w:val="0"/>
+          <w:color w:val="444444"/>
+          <w:sz w:val="22"/>
+          <w:szCs w:val="22"/>
+          <w:lang w:val="en-US"/>
+        </w:rPr>
+        <w:t>instance.The</w:t>
+      </w:r>
+      <w:proofErr w:type="spellEnd"/>
+      <w:r>
+        <w:rPr>
+          <w:rFonts w:ascii="Corbel" w:hAnsi="Corbel" w:eastAsia="Corbel" w:cs="Corbel"/>
+          <w:noProof w:val="0"/>
+          <w:color w:val="444444"/>
+          <w:sz w:val="22"/>
+          <w:szCs w:val="22"/>
+          <w:lang w:val="en-US"/>
+        </w:rPr>
+        <w:t xml:space="preserve"> client calls the accessor function (using the class name and scope resolution operator) whenever a reference to the single instance is required.</w:t>
+      </w:r>
+    </w:p>
+    <w:p>
+      <w:pPr>
+        <w:pStyle w:val="Normal"/>
+        <w:rPr>
+          <w:rFonts w:ascii="Corbel" w:hAnsi="Corbel" w:eastAsia="Corbel" w:cs="Corbel"/>
+          <w:b w:val="1"/>
+          <w:bCs w:val="1"/>
+          <w:noProof w:val="0"/>
+          <w:sz w:val="22"/>
+          <w:szCs w:val="22"/>
+          <w:lang w:val="en-US"/>
+        </w:rPr>
+      </w:pPr>
+      <w:r>
+        <w:rPr>
+          <w:rFonts w:ascii="Corbel" w:hAnsi="Corbel" w:eastAsia="Corbel" w:cs="Corbel"/>
+          <w:b w:val="1"/>
+          <w:bCs w:val="1"/>
+          <w:noProof w:val="0"/>
+          <w:sz w:val="22"/>
+          <w:szCs w:val="22"/>
+          <w:lang w:val="en-US"/>
+        </w:rPr>
+        <w:t>The contribution of each member:</w:t>
+      </w:r>
+    </w:p>
+    <w:p>
+      <w:pPr>
+        <w:pStyle w:val="ListParagraph"/>
+        <w:numPr>
+          <w:ilvl w:val="0"/>
+          <w:numId w:val="20"/>
+        </w:numPr>
+        <w:rPr>
+          <w:b w:val="1"/>
+          <w:bCs w:val="1"/>
+          <w:noProof w:val="0"/>
+          <w:sz w:val="22"/>
+          <w:szCs w:val="22"/>
+          <w:lang w:val="en-US"/>
+        </w:rPr>
+      </w:pPr>
+      <w:proofErr w:type="spellStart"/>
+      <w:r>
+        <w:rPr>
+          <w:rFonts w:ascii="Corbel" w:hAnsi="Corbel" w:eastAsia="Corbel" w:cs="Corbel"/>
+          <w:b w:val="0"/>
+          <w:bCs w:val="0"/>
+          <w:noProof w:val="0"/>
+          <w:sz w:val="22"/>
+          <w:szCs w:val="22"/>
+          <w:lang w:val="en-US"/>
+        </w:rPr>
+        <w:t>Blejusca</w:t>
+      </w:r>
+      <w:proofErr w:type="spellEnd"/>
+      <w:r>
+        <w:rPr>
+          <w:rFonts w:ascii="Corbel" w:hAnsi="Corbel" w:eastAsia="Corbel" w:cs="Corbel"/>
+          <w:b w:val="0"/>
+          <w:bCs w:val="0"/>
+          <w:noProof w:val="0"/>
+          <w:sz w:val="22"/>
+          <w:szCs w:val="22"/>
+          <w:lang w:val="en-US"/>
+        </w:rPr>
+        <w:t xml:space="preserve"> Oana-Maria: posts </w:t>
+      </w:r>
+      <w:r>
+        <w:rPr>
+          <w:rFonts w:ascii="Corbel" w:hAnsi="Corbel" w:eastAsia="Corbel" w:cs="Corbel"/>
+          <w:b w:val="0"/>
+          <w:bCs w:val="0"/>
+          <w:noProof w:val="0"/>
+          <w:sz w:val="22"/>
+          <w:szCs w:val="22"/>
+          <w:lang w:val="en-US"/>
+        </w:rPr>
+        <w:t>component;</w:t>
+      </w:r>
+    </w:p>
+    <w:p>
+      <w:pPr>
+        <w:pStyle w:val="ListParagraph"/>
+        <w:numPr>
+          <w:ilvl w:val="0"/>
+          <w:numId w:val="20"/>
+        </w:numPr>
+        <w:rPr>
+          <w:b w:val="1"/>
+          <w:bCs w:val="1"/>
+          <w:noProof w:val="0"/>
+          <w:sz w:val="22"/>
+          <w:szCs w:val="22"/>
+          <w:lang w:val="en-US"/>
+        </w:rPr>
+      </w:pPr>
+      <w:proofErr w:type="spellStart"/>
+      <w:r>
+        <w:rPr>
+          <w:rFonts w:ascii="Corbel" w:hAnsi="Corbel" w:eastAsia="Corbel" w:cs="Corbel"/>
+          <w:b w:val="0"/>
+          <w:bCs w:val="0"/>
+          <w:noProof w:val="0"/>
+          <w:sz w:val="22"/>
+          <w:szCs w:val="22"/>
+          <w:lang w:val="en-US"/>
+        </w:rPr>
+        <w:t>Amariei</w:t>
+      </w:r>
+      <w:proofErr w:type="spellEnd"/>
+      <w:r>
+        <w:rPr>
+          <w:rFonts w:ascii="Corbel" w:hAnsi="Corbel" w:eastAsia="Corbel" w:cs="Corbel"/>
+          <w:b w:val="0"/>
+          <w:bCs w:val="0"/>
+          <w:noProof w:val="0"/>
+          <w:sz w:val="22"/>
+          <w:szCs w:val="22"/>
+          <w:lang w:val="en-US"/>
+        </w:rPr>
+        <w:t xml:space="preserve"> Marinel: profiles and login compenents;</w:t>
+      </w:r>
+    </w:p>
+    <w:p>
+      <w:pPr>
+        <w:pStyle w:val="ListParagraph"/>
+        <w:numPr>
+          <w:ilvl w:val="0"/>
+          <w:numId w:val="20"/>
+        </w:numPr>
+        <w:rPr>
+          <w:b w:val="1"/>
+          <w:bCs w:val="1"/>
+          <w:noProof w:val="0"/>
+          <w:sz w:val="22"/>
+          <w:szCs w:val="22"/>
+          <w:lang w:val="en-US"/>
+        </w:rPr>
+      </w:pPr>
+      <w:r>
+        <w:rPr>
+          <w:rFonts w:ascii="Corbel" w:hAnsi="Corbel" w:eastAsia="Corbel" w:cs="Corbel"/>
+          <w:b w:val="0"/>
+          <w:bCs w:val="0"/>
+          <w:noProof w:val="0"/>
+          <w:sz w:val="22"/>
+          <w:szCs w:val="22"/>
+          <w:lang w:val="en-US"/>
+        </w:rPr>
+        <w:t xml:space="preserve">Ciobanu Denis: </w:t>
+      </w:r>
+      <w:proofErr w:type="gramStart"/>
+      <w:r>
+        <w:rPr>
+          <w:rFonts w:ascii="Corbel" w:hAnsi="Corbel" w:eastAsia="Corbel" w:cs="Corbel"/>
+          <w:b w:val="0"/>
+          <w:bCs w:val="0"/>
+          <w:noProof w:val="0"/>
+          <w:sz w:val="22"/>
+          <w:szCs w:val="22"/>
+          <w:lang w:val="en-US"/>
+        </w:rPr>
+        <w:t>friends</w:t>
+      </w:r>
+      <w:proofErr w:type="gramEnd"/>
+      <w:r>
+        <w:rPr>
+          <w:rFonts w:ascii="Corbel" w:hAnsi="Corbel" w:eastAsia="Corbel" w:cs="Corbel"/>
+          <w:b w:val="0"/>
+          <w:bCs w:val="0"/>
+          <w:noProof w:val="0"/>
+          <w:sz w:val="22"/>
+          <w:szCs w:val="22"/>
+          <w:lang w:val="en-US"/>
+        </w:rPr>
+        <w:t xml:space="preserve"> component.</w:t>
+      </w:r>
+    </w:p>
+    <w:p>
+      <w:pPr>
+        <w:pStyle w:val="Normal"/>
+        <w:ind w:left="0"/>
+      </w:pPr>
+      <w:r>
+        <w:rPr>
+          <w:rFonts w:ascii="Corbel" w:hAnsi="Corbel" w:eastAsia="Corbel" w:cs="Corbel"/>
+          <w:b w:val="1"/>
+          <w:bCs w:val="1"/>
+          <w:noProof w:val="0"/>
+          <w:sz w:val="22"/>
+          <w:szCs w:val="22"/>
+          <w:lang w:val="en-US"/>
+        </w:rPr>
+        <w:t>Critical appreciation of members by the leader:</w:t>
+      </w:r>
+    </w:p>
+    <w:p>
+      <w:pPr>
+        <w:pStyle w:val="ListParagraph"/>
+        <w:numPr>
+          <w:ilvl w:val="0"/>
+          <w:numId w:val="22"/>
+        </w:numPr>
+        <w:rPr>
+          <w:b w:val="1"/>
+          <w:bCs w:val="1"/>
+          <w:noProof w:val="0"/>
+          <w:sz w:val="22"/>
+          <w:szCs w:val="22"/>
+          <w:lang w:val="en-US"/>
+        </w:rPr>
+      </w:pPr>
+      <w:proofErr w:type="spellStart"/>
+      <w:r>
+        <w:rPr>
+          <w:rFonts w:ascii="Corbel" w:hAnsi="Corbel" w:eastAsia="Corbel" w:cs="Corbel"/>
+          <w:b w:val="0"/>
+          <w:bCs w:val="0"/>
+          <w:noProof w:val="0"/>
+          <w:sz w:val="22"/>
+          <w:szCs w:val="22"/>
+          <w:lang w:val="en-US"/>
+        </w:rPr>
+        <w:t>Blejusca</w:t>
+      </w:r>
+      <w:proofErr w:type="spellEnd"/>
+      <w:r>
+        <w:rPr>
+          <w:rFonts w:ascii="Corbel" w:hAnsi="Corbel" w:eastAsia="Corbel" w:cs="Corbel"/>
+          <w:b w:val="0"/>
+          <w:bCs w:val="0"/>
+          <w:noProof w:val="0"/>
+          <w:sz w:val="22"/>
+          <w:szCs w:val="22"/>
+          <w:lang w:val="en-US"/>
+        </w:rPr>
+        <w:t xml:space="preserve"> Oana</w:t>
+      </w:r>
+      <w:r>
+        <w:rPr>
+          <w:rFonts w:ascii="Corbel" w:hAnsi="Corbel" w:eastAsia="Corbel" w:cs="Corbel"/>
+          <w:b w:val="1"/>
+          <w:bCs w:val="1"/>
+          <w:noProof w:val="0"/>
+          <w:sz w:val="22"/>
+          <w:szCs w:val="22"/>
+          <w:lang w:val="en-US"/>
+        </w:rPr>
+        <w:t xml:space="preserve">: </w:t>
+      </w:r>
+      <w:proofErr w:type="spellStart"/>
+      <w:r>
+        <w:rPr>
+          <w:rFonts w:ascii="Corbel" w:hAnsi="Corbel" w:eastAsia="Corbel" w:cs="Corbel" w:asciiTheme="majorAscii" w:hAnsiTheme="majorAscii" w:eastAsiaTheme="majorAscii" w:cstheme="majorAscii"/>
+          <w:noProof w:val="0"/>
+          <w:color w:val="444950"/>
+          <w:sz w:val="22"/>
+          <w:szCs w:val="22"/>
+          <w:lang w:val="en-US"/>
+        </w:rPr>
+        <w:t>Teamworker</w:t>
+      </w:r>
+      <w:proofErr w:type="spellEnd"/>
+      <w:r>
+        <w:rPr>
+          <w:rFonts w:ascii="Corbel" w:hAnsi="Corbel" w:eastAsia="Corbel" w:cs="Corbel" w:asciiTheme="majorAscii" w:hAnsiTheme="majorAscii" w:eastAsiaTheme="majorAscii" w:cstheme="majorAscii"/>
+          <w:noProof w:val="0"/>
+          <w:color w:val="444950"/>
+          <w:sz w:val="22"/>
+          <w:szCs w:val="22"/>
+          <w:lang w:val="en-US"/>
+        </w:rPr>
+        <w:t>, with strengths in research and perseverance who has been much involved in the development of the project</w:t>
+      </w:r>
+    </w:p>
+    <w:p>
+      <w:pPr>
+        <w:pStyle w:val="ListParagraph"/>
+        <w:numPr>
+          <w:ilvl w:val="0"/>
+          <w:numId w:val="22"/>
+        </w:numPr>
+        <w:rPr>
+          <w:b w:val="1"/>
+          <w:bCs w:val="1"/>
+          <w:noProof w:val="0"/>
+          <w:sz w:val="22"/>
+          <w:szCs w:val="22"/>
+          <w:lang w:val="en-US"/>
+        </w:rPr>
+      </w:pPr>
+      <w:r>
+        <w:rPr>
+          <w:rFonts w:ascii="Corbel" w:hAnsi="Corbel" w:eastAsia="Corbel" w:cs="Corbel"/>
+          <w:b w:val="0"/>
+          <w:bCs w:val="0"/>
+          <w:noProof w:val="0"/>
+          <w:sz w:val="22"/>
+          <w:szCs w:val="22"/>
+          <w:lang w:val="en-US"/>
+        </w:rPr>
+        <w:t>Ciobanu Denis</w:t>
+      </w:r>
+      <w:r>
+        <w:rPr>
+          <w:rFonts w:ascii="Corbel" w:hAnsi="Corbel" w:eastAsia="Corbel" w:cs="Corbel"/>
+          <w:b w:val="1"/>
+          <w:bCs w:val="1"/>
+          <w:noProof w:val="0"/>
+          <w:sz w:val="22"/>
+          <w:szCs w:val="22"/>
+          <w:lang w:val="en-US"/>
+        </w:rPr>
+        <w:t>:</w:t>
+      </w:r>
+      <w:r>
+        <w:rPr>
+          <w:rFonts w:ascii="Corbel" w:hAnsi="Corbel" w:eastAsia="Corbel" w:cs="Corbel" w:asciiTheme="majorAscii" w:hAnsiTheme="majorAscii" w:eastAsiaTheme="majorAscii" w:cstheme="majorAscii"/>
+          <w:b w:val="1"/>
+          <w:bCs w:val="1"/>
+          <w:noProof w:val="0"/>
+          <w:sz w:val="22"/>
+          <w:szCs w:val="22"/>
+          <w:lang w:val="en-US"/>
+        </w:rPr>
+        <w:t xml:space="preserve"> </w:t>
+      </w:r>
+      <w:r>
+        <w:rPr>
+          <w:rFonts w:ascii="Corbel" w:hAnsi="Corbel" w:eastAsia="Corbel" w:cs="Corbel" w:asciiTheme="majorAscii" w:hAnsiTheme="majorAscii" w:eastAsiaTheme="majorAscii" w:cstheme="majorAscii"/>
+          <w:noProof w:val="0"/>
+          <w:color w:val="444950"/>
+          <w:sz w:val="22"/>
+          <w:szCs w:val="22"/>
+          <w:lang w:val="en-US"/>
+        </w:rPr>
+        <w:t>Knows how and when to impose his point of view, eager to do the hard work and contribute with new ideas.</w:t>
+      </w:r>
+    </w:p>
+    <w:p>
+      <w:pPr>
+        <w:pStyle w:val="Normal"/>
+        <w:ind w:left="0"/>
+        <w:rPr>
+          <w:rFonts w:ascii="Corbel" w:hAnsi="Corbel" w:eastAsia="Corbel" w:cs="Corbel"/>
+          <w:b w:val="1"/>
+          <w:bCs w:val="1"/>
+          <w:noProof w:val="0"/>
+          <w:sz w:val="22"/>
+          <w:szCs w:val="22"/>
+          <w:lang w:val="en-US"/>
+        </w:rPr>
+      </w:pPr>
+      <w:r>
+        <w:rPr>
+          <w:rFonts w:ascii="Corbel" w:hAnsi="Corbel" w:eastAsia="Corbel" w:cs="Corbel"/>
+          <w:b w:val="1"/>
+          <w:bCs w:val="1"/>
+          <w:noProof w:val="0"/>
+          <w:sz w:val="22"/>
+          <w:szCs w:val="22"/>
+          <w:lang w:val="en-US"/>
+        </w:rPr>
+        <w:t>Critical appreciation of the leader by each team member</w:t>
+      </w:r>
+    </w:p>
+    <w:p>
+      <w:pPr>
+        <w:pStyle w:val="ListParagraph"/>
+        <w:numPr>
+          <w:ilvl w:val="0"/>
+          <w:numId w:val="22"/>
+        </w:numPr>
+        <w:rPr>
+          <w:b w:val="1"/>
+          <w:bCs w:val="1"/>
+          <w:noProof w:val="0"/>
+          <w:sz w:val="22"/>
+          <w:szCs w:val="22"/>
+          <w:lang w:val="en-US"/>
+        </w:rPr>
+      </w:pPr>
+      <w:proofErr w:type="spellStart"/>
+      <w:r>
+        <w:rPr>
+          <w:rFonts w:ascii="Corbel" w:hAnsi="Corbel" w:eastAsia="Corbel" w:cs="Corbel"/>
+          <w:b w:val="0"/>
+          <w:bCs w:val="0"/>
+          <w:noProof w:val="0"/>
+          <w:sz w:val="22"/>
+          <w:szCs w:val="22"/>
+          <w:lang w:val="en-US"/>
+        </w:rPr>
+        <w:t>Blejusca</w:t>
+      </w:r>
+      <w:proofErr w:type="spellEnd"/>
+      <w:r>
+        <w:rPr>
+          <w:rFonts w:ascii="Corbel" w:hAnsi="Corbel" w:eastAsia="Corbel" w:cs="Corbel"/>
+          <w:b w:val="0"/>
+          <w:bCs w:val="0"/>
+          <w:noProof w:val="0"/>
+          <w:sz w:val="22"/>
+          <w:szCs w:val="22"/>
+          <w:lang w:val="en-US"/>
+        </w:rPr>
+        <w:t xml:space="preserve"> Oana</w:t>
+      </w:r>
+      <w:r>
+        <w:rPr>
+          <w:rFonts w:ascii="Corbel" w:hAnsi="Corbel" w:eastAsia="Corbel" w:cs="Corbel"/>
+          <w:b w:val="1"/>
+          <w:bCs w:val="1"/>
+          <w:noProof w:val="0"/>
+          <w:sz w:val="22"/>
+          <w:szCs w:val="22"/>
+          <w:lang w:val="en-US"/>
+        </w:rPr>
+        <w:t>:</w:t>
+      </w:r>
+    </w:p>
+    <w:p>
+      <w:pPr>
+        <w:pStyle w:val="ListParagraph"/>
+        <w:numPr>
+          <w:ilvl w:val="0"/>
+          <w:numId w:val="22"/>
+        </w:numPr>
+        <w:rPr>
+          <w:b w:val="1"/>
+          <w:bCs w:val="1"/>
+          <w:noProof w:val="0"/>
+          <w:sz w:val="22"/>
+          <w:szCs w:val="22"/>
+          <w:lang w:val="en-US"/>
+        </w:rPr>
+      </w:pPr>
+      <w:r>
+        <w:rPr>
+          <w:rFonts w:ascii="Corbel" w:hAnsi="Corbel" w:eastAsia="Corbel" w:cs="Corbel"/>
+          <w:b w:val="0"/>
+          <w:bCs w:val="0"/>
+          <w:noProof w:val="0"/>
+          <w:sz w:val="22"/>
+          <w:szCs w:val="22"/>
+          <w:lang w:val="en-US"/>
+        </w:rPr>
+        <w:t>Ciobanu Denis</w:t>
+      </w:r>
+      <w:r>
+        <w:rPr>
+          <w:rFonts w:ascii="Corbel" w:hAnsi="Corbel" w:eastAsia="Corbel" w:cs="Corbel"/>
+          <w:b w:val="1"/>
+          <w:bCs w:val="1"/>
+          <w:noProof w:val="0"/>
+          <w:sz w:val="22"/>
+          <w:szCs w:val="22"/>
+          <w:lang w:val="en-US"/>
+        </w:rPr>
+        <w:t>:</w:t>
+      </w:r>
+    </w:p>
+    <w:p>
+      <w:pPr>
+        <w:pStyle w:val="Normal"/>
+        <w:ind w:left="0"/>
+        <w:rPr>
+          <w:rFonts w:ascii="Corbel" w:hAnsi="Corbel" w:eastAsia="Corbel" w:cs="Corbel"/>
+          <w:b w:val="1"/>
+          <w:bCs w:val="1"/>
+          <w:noProof w:val="0"/>
+          <w:sz w:val="22"/>
+          <w:szCs w:val="22"/>
+          <w:lang w:val="en-US"/>
+        </w:rPr>
+      </w:pPr>
+      <w:r>
+        <w:rPr>
+          <w:rFonts w:ascii="Corbel" w:hAnsi="Corbel" w:eastAsia="Corbel" w:cs="Corbel"/>
+          <w:b w:val="1"/>
+          <w:bCs w:val="1"/>
+          <w:noProof w:val="0"/>
+          <w:sz w:val="22"/>
+          <w:szCs w:val="22"/>
+          <w:lang w:val="en-US"/>
+        </w:rPr>
+        <w:t>Conclusions:</w:t>
+      </w:r>
+    </w:p>
+    <w:p>
+      <w:pPr>
+        <w:pStyle w:val="Normal"/>
+        <w:ind w:left="0"/>
+      </w:pPr>
+      <w:r>
+        <w:rPr>
+          <w:rFonts w:ascii="Corbel" w:hAnsi="Corbel" w:eastAsia="Corbel" w:cs="Corbel"/>
+          <w:noProof w:val="0"/>
+          <w:sz w:val="22"/>
+          <w:szCs w:val="22"/>
+          <w:lang w:val="en-US"/>
+        </w:rPr>
+        <w:t>From our point of view, it was a rather complex project to accomplish, from which we had to learn a lot of new stuff.</w:t>
+      </w:r>
+    </w:p>
+    <w:p>
+      <w:pPr>
+        <w:pStyle w:val="Normal"/>
+        <w:ind w:left="360"/>
+        <w:rPr>
+          <w:rFonts w:ascii="Corbel" w:hAnsi="Corbel" w:eastAsia="Corbel" w:cs="Corbel"/>
+          <w:b w:val="1"/>
+          <w:bCs w:val="1"/>
+          <w:noProof w:val="0"/>
+          <w:sz w:val="22"/>
+          <w:szCs w:val="22"/>
+          <w:lang w:val="en-US"/>
+        </w:rPr>
+      </w:pPr>
+    </w:p>
+    <w:p>
+      <w:pPr>
+        <w:pStyle w:val="Normal"/>
+        <w:rPr>
+          <w:rFonts w:ascii="Corbel" w:hAnsi="Corbel" w:eastAsia="Corbel" w:cs="Corbel"/>
+          <w:b w:val="0"/>
+          <w:bCs w:val="0"/>
+          <w:noProof w:val="0"/>
+          <w:sz w:val="22"/>
+          <w:szCs w:val="22"/>
+          <w:lang w:val="en-US"/>
+        </w:rPr>
+      </w:pPr>
+    </w:p>
+    <w:p>
+      <w:pPr>
+        <w:pStyle w:val="Normal"/>
+        <w:rPr>
+          <w:b w:val="0"/>
+          <w:bCs w:val="0"/>
+        </w:rPr>
+      </w:pPr>
     </w:p>
     <w:p/>
     <w:p/>
@@ -740,7 +1444,7 @@
     </w:p>
     <w:sectPr>
       <w:footerReference w:type="default" r:id="rId18"/>
-      <w:pgSz w:w="12240" w:h="15840"/>
+      <w:pgSz w:w="12240" w:h="15840" w:orient="portrait"/>
       <w:pgMar w:top="1440" w:right="1440" w:bottom="1440" w:left="1440" w:header="720" w:footer="720" w:gutter="0"/>
       <w:cols w:space="720"/>
       <w:titlePg/>
@@ -859,6 +1563,450 @@
 
 <file path=word/numbering.xml><?xml version="1.0" encoding="utf-8"?>
 <w:numbering xmlns:wpc="http://schemas.microsoft.com/office/word/2010/wordprocessingCanvas" xmlns:cx="http://schemas.microsoft.com/office/drawing/2014/chartex" xmlns:cx1="http://schemas.microsoft.com/office/drawing/2015/9/8/chartex" xmlns:mc="http://schemas.openxmlformats.org/markup-compatibility/2006" xmlns:o="urn:schemas-microsoft-com:office:office" xmlns:r="http://schemas.openxmlformats.org/officeDocument/2006/relationships" xmlns:m="http://schemas.openxmlformats.org/officeDocument/2006/math" xmlns:v="urn:schemas-microsoft-com:vml" xmlns:wp14="http://schemas.microsoft.com/office/word/2010/wordprocessingDrawing" xmlns:wp="http://schemas.openxmlformats.org/drawingml/2006/wordprocessingDrawing" xmlns:w10="urn:schemas-microsoft-com:office:word" xmlns:w="http://schemas.openxmlformats.org/wordprocessingml/2006/main" xmlns:w14="http://schemas.microsoft.com/office/word/2010/wordml" xmlns:w15="http://schemas.microsoft.com/office/word/2012/wordml" xmlns:w16se="http://schemas.microsoft.com/office/word/2015/wordml/symex" xmlns:wpg="http://schemas.microsoft.com/office/word/2010/wordprocessingGroup" xmlns:wpi="http://schemas.microsoft.com/office/word/2010/wordprocessingInk" xmlns:wne="http://schemas.microsoft.com/office/word/2006/wordml" xmlns:wps="http://schemas.microsoft.com/office/word/2010/wordprocessingShape" mc:Ignorable="w14 w15 w16se wp14">
+  <w:abstractNum xmlns:w="http://schemas.openxmlformats.org/wordprocessingml/2006/main" w:abstractNumId="22">
+    <w:multiLevelType xmlns:w="http://schemas.openxmlformats.org/wordprocessingml/2006/main" w:val="hybridMultilevel"/>
+    <w:lvl xmlns:w="http://schemas.openxmlformats.org/wordprocessingml/2006/main" w:ilvl="0">
+      <w:start w:val="1"/>
+      <w:numFmt w:val="bullet"/>
+      <w:lvlText w:val=""/>
+      <w:lvlJc w:val="left"/>
+      <w:pPr>
+        <w:ind w:left="720" w:hanging="360"/>
+      </w:pPr>
+      <w:rPr>
+        <w:rFonts w:hint="default" w:ascii="Symbol" w:hAnsi="Symbol"/>
+      </w:rPr>
+    </w:lvl>
+    <w:lvl xmlns:w="http://schemas.openxmlformats.org/wordprocessingml/2006/main" w:ilvl="1">
+      <w:start w:val="1"/>
+      <w:numFmt w:val="bullet"/>
+      <w:lvlText w:val="o"/>
+      <w:lvlJc w:val="left"/>
+      <w:pPr>
+        <w:ind w:left="1440" w:hanging="360"/>
+      </w:pPr>
+      <w:rPr>
+        <w:rFonts w:hint="default" w:ascii="Courier New" w:hAnsi="Courier New"/>
+      </w:rPr>
+    </w:lvl>
+    <w:lvl xmlns:w="http://schemas.openxmlformats.org/wordprocessingml/2006/main" w:ilvl="2">
+      <w:start w:val="1"/>
+      <w:numFmt w:val="bullet"/>
+      <w:lvlText w:val=""/>
+      <w:lvlJc w:val="left"/>
+      <w:pPr>
+        <w:ind w:left="2160" w:hanging="360"/>
+      </w:pPr>
+      <w:rPr>
+        <w:rFonts w:hint="default" w:ascii="Wingdings" w:hAnsi="Wingdings"/>
+      </w:rPr>
+    </w:lvl>
+    <w:lvl xmlns:w="http://schemas.openxmlformats.org/wordprocessingml/2006/main" w:ilvl="3">
+      <w:start w:val="1"/>
+      <w:numFmt w:val="bullet"/>
+      <w:lvlText w:val=""/>
+      <w:lvlJc w:val="left"/>
+      <w:pPr>
+        <w:ind w:left="2880" w:hanging="360"/>
+      </w:pPr>
+      <w:rPr>
+        <w:rFonts w:hint="default" w:ascii="Symbol" w:hAnsi="Symbol"/>
+      </w:rPr>
+    </w:lvl>
+    <w:lvl xmlns:w="http://schemas.openxmlformats.org/wordprocessingml/2006/main" w:ilvl="4">
+      <w:start w:val="1"/>
+      <w:numFmt w:val="bullet"/>
+      <w:lvlText w:val="o"/>
+      <w:lvlJc w:val="left"/>
+      <w:pPr>
+        <w:ind w:left="3600" w:hanging="360"/>
+      </w:pPr>
+      <w:rPr>
+        <w:rFonts w:hint="default" w:ascii="Courier New" w:hAnsi="Courier New"/>
+      </w:rPr>
+    </w:lvl>
+    <w:lvl xmlns:w="http://schemas.openxmlformats.org/wordprocessingml/2006/main" w:ilvl="5">
+      <w:start w:val="1"/>
+      <w:numFmt w:val="bullet"/>
+      <w:lvlText w:val=""/>
+      <w:lvlJc w:val="left"/>
+      <w:pPr>
+        <w:ind w:left="4320" w:hanging="360"/>
+      </w:pPr>
+      <w:rPr>
+        <w:rFonts w:hint="default" w:ascii="Wingdings" w:hAnsi="Wingdings"/>
+      </w:rPr>
+    </w:lvl>
+    <w:lvl xmlns:w="http://schemas.openxmlformats.org/wordprocessingml/2006/main" w:ilvl="6">
+      <w:start w:val="1"/>
+      <w:numFmt w:val="bullet"/>
+      <w:lvlText w:val=""/>
+      <w:lvlJc w:val="left"/>
+      <w:pPr>
+        <w:ind w:left="5040" w:hanging="360"/>
+      </w:pPr>
+      <w:rPr>
+        <w:rFonts w:hint="default" w:ascii="Symbol" w:hAnsi="Symbol"/>
+      </w:rPr>
+    </w:lvl>
+    <w:lvl xmlns:w="http://schemas.openxmlformats.org/wordprocessingml/2006/main" w:ilvl="7">
+      <w:start w:val="1"/>
+      <w:numFmt w:val="bullet"/>
+      <w:lvlText w:val="o"/>
+      <w:lvlJc w:val="left"/>
+      <w:pPr>
+        <w:ind w:left="5760" w:hanging="360"/>
+      </w:pPr>
+      <w:rPr>
+        <w:rFonts w:hint="default" w:ascii="Courier New" w:hAnsi="Courier New"/>
+      </w:rPr>
+    </w:lvl>
+    <w:lvl xmlns:w="http://schemas.openxmlformats.org/wordprocessingml/2006/main" w:ilvl="8">
+      <w:start w:val="1"/>
+      <w:numFmt w:val="bullet"/>
+      <w:lvlText w:val=""/>
+      <w:lvlJc w:val="left"/>
+      <w:pPr>
+        <w:ind w:left="6480" w:hanging="360"/>
+      </w:pPr>
+      <w:rPr>
+        <w:rFonts w:hint="default" w:ascii="Wingdings" w:hAnsi="Wingdings"/>
+      </w:rPr>
+    </w:lvl>
+  </w:abstractNum>
+  <w:abstractNum xmlns:w="http://schemas.openxmlformats.org/wordprocessingml/2006/main" w:abstractNumId="21">
+    <w:multiLevelType xmlns:w="http://schemas.openxmlformats.org/wordprocessingml/2006/main" w:val="hybridMultilevel"/>
+    <w:lvl xmlns:w="http://schemas.openxmlformats.org/wordprocessingml/2006/main" w:ilvl="0">
+      <w:start w:val="1"/>
+      <w:numFmt w:val="bullet"/>
+      <w:lvlText w:val=""/>
+      <w:lvlJc w:val="left"/>
+      <w:pPr>
+        <w:ind w:left="720" w:hanging="360"/>
+      </w:pPr>
+      <w:rPr>
+        <w:rFonts w:hint="default" w:ascii="Symbol" w:hAnsi="Symbol"/>
+      </w:rPr>
+    </w:lvl>
+    <w:lvl xmlns:w="http://schemas.openxmlformats.org/wordprocessingml/2006/main" w:ilvl="1">
+      <w:start w:val="1"/>
+      <w:numFmt w:val="bullet"/>
+      <w:lvlText w:val="o"/>
+      <w:lvlJc w:val="left"/>
+      <w:pPr>
+        <w:ind w:left="1440" w:hanging="360"/>
+      </w:pPr>
+      <w:rPr>
+        <w:rFonts w:hint="default" w:ascii="Courier New" w:hAnsi="Courier New"/>
+      </w:rPr>
+    </w:lvl>
+    <w:lvl xmlns:w="http://schemas.openxmlformats.org/wordprocessingml/2006/main" w:ilvl="2">
+      <w:start w:val="1"/>
+      <w:numFmt w:val="bullet"/>
+      <w:lvlText w:val=""/>
+      <w:lvlJc w:val="left"/>
+      <w:pPr>
+        <w:ind w:left="2160" w:hanging="360"/>
+      </w:pPr>
+      <w:rPr>
+        <w:rFonts w:hint="default" w:ascii="Wingdings" w:hAnsi="Wingdings"/>
+      </w:rPr>
+    </w:lvl>
+    <w:lvl xmlns:w="http://schemas.openxmlformats.org/wordprocessingml/2006/main" w:ilvl="3">
+      <w:start w:val="1"/>
+      <w:numFmt w:val="bullet"/>
+      <w:lvlText w:val=""/>
+      <w:lvlJc w:val="left"/>
+      <w:pPr>
+        <w:ind w:left="2880" w:hanging="360"/>
+      </w:pPr>
+      <w:rPr>
+        <w:rFonts w:hint="default" w:ascii="Symbol" w:hAnsi="Symbol"/>
+      </w:rPr>
+    </w:lvl>
+    <w:lvl xmlns:w="http://schemas.openxmlformats.org/wordprocessingml/2006/main" w:ilvl="4">
+      <w:start w:val="1"/>
+      <w:numFmt w:val="bullet"/>
+      <w:lvlText w:val="o"/>
+      <w:lvlJc w:val="left"/>
+      <w:pPr>
+        <w:ind w:left="3600" w:hanging="360"/>
+      </w:pPr>
+      <w:rPr>
+        <w:rFonts w:hint="default" w:ascii="Courier New" w:hAnsi="Courier New"/>
+      </w:rPr>
+    </w:lvl>
+    <w:lvl xmlns:w="http://schemas.openxmlformats.org/wordprocessingml/2006/main" w:ilvl="5">
+      <w:start w:val="1"/>
+      <w:numFmt w:val="bullet"/>
+      <w:lvlText w:val=""/>
+      <w:lvlJc w:val="left"/>
+      <w:pPr>
+        <w:ind w:left="4320" w:hanging="360"/>
+      </w:pPr>
+      <w:rPr>
+        <w:rFonts w:hint="default" w:ascii="Wingdings" w:hAnsi="Wingdings"/>
+      </w:rPr>
+    </w:lvl>
+    <w:lvl xmlns:w="http://schemas.openxmlformats.org/wordprocessingml/2006/main" w:ilvl="6">
+      <w:start w:val="1"/>
+      <w:numFmt w:val="bullet"/>
+      <w:lvlText w:val=""/>
+      <w:lvlJc w:val="left"/>
+      <w:pPr>
+        <w:ind w:left="5040" w:hanging="360"/>
+      </w:pPr>
+      <w:rPr>
+        <w:rFonts w:hint="default" w:ascii="Symbol" w:hAnsi="Symbol"/>
+      </w:rPr>
+    </w:lvl>
+    <w:lvl xmlns:w="http://schemas.openxmlformats.org/wordprocessingml/2006/main" w:ilvl="7">
+      <w:start w:val="1"/>
+      <w:numFmt w:val="bullet"/>
+      <w:lvlText w:val="o"/>
+      <w:lvlJc w:val="left"/>
+      <w:pPr>
+        <w:ind w:left="5760" w:hanging="360"/>
+      </w:pPr>
+      <w:rPr>
+        <w:rFonts w:hint="default" w:ascii="Courier New" w:hAnsi="Courier New"/>
+      </w:rPr>
+    </w:lvl>
+    <w:lvl xmlns:w="http://schemas.openxmlformats.org/wordprocessingml/2006/main" w:ilvl="8">
+      <w:start w:val="1"/>
+      <w:numFmt w:val="bullet"/>
+      <w:lvlText w:val=""/>
+      <w:lvlJc w:val="left"/>
+      <w:pPr>
+        <w:ind w:left="6480" w:hanging="360"/>
+      </w:pPr>
+      <w:rPr>
+        <w:rFonts w:hint="default" w:ascii="Wingdings" w:hAnsi="Wingdings"/>
+      </w:rPr>
+    </w:lvl>
+  </w:abstractNum>
+  <w:abstractNum xmlns:w="http://schemas.openxmlformats.org/wordprocessingml/2006/main" w:abstractNumId="20">
+    <w:multiLevelType xmlns:w="http://schemas.openxmlformats.org/wordprocessingml/2006/main" w:val="hybridMultilevel"/>
+    <w:lvl xmlns:w="http://schemas.openxmlformats.org/wordprocessingml/2006/main" w:ilvl="0">
+      <w:start w:val="1"/>
+      <w:numFmt w:val="bullet"/>
+      <w:lvlText w:val=""/>
+      <w:lvlJc w:val="left"/>
+      <w:pPr>
+        <w:ind w:left="720" w:hanging="360"/>
+      </w:pPr>
+      <w:rPr>
+        <w:rFonts w:hint="default" w:ascii="Symbol" w:hAnsi="Symbol"/>
+      </w:rPr>
+    </w:lvl>
+    <w:lvl xmlns:w="http://schemas.openxmlformats.org/wordprocessingml/2006/main" w:ilvl="1">
+      <w:start w:val="1"/>
+      <w:numFmt w:val="bullet"/>
+      <w:lvlText w:val="o"/>
+      <w:lvlJc w:val="left"/>
+      <w:pPr>
+        <w:ind w:left="1440" w:hanging="360"/>
+      </w:pPr>
+      <w:rPr>
+        <w:rFonts w:hint="default" w:ascii="Courier New" w:hAnsi="Courier New"/>
+      </w:rPr>
+    </w:lvl>
+    <w:lvl xmlns:w="http://schemas.openxmlformats.org/wordprocessingml/2006/main" w:ilvl="2">
+      <w:start w:val="1"/>
+      <w:numFmt w:val="bullet"/>
+      <w:lvlText w:val=""/>
+      <w:lvlJc w:val="left"/>
+      <w:pPr>
+        <w:ind w:left="2160" w:hanging="360"/>
+      </w:pPr>
+      <w:rPr>
+        <w:rFonts w:hint="default" w:ascii="Wingdings" w:hAnsi="Wingdings"/>
+      </w:rPr>
+    </w:lvl>
+    <w:lvl xmlns:w="http://schemas.openxmlformats.org/wordprocessingml/2006/main" w:ilvl="3">
+      <w:start w:val="1"/>
+      <w:numFmt w:val="bullet"/>
+      <w:lvlText w:val=""/>
+      <w:lvlJc w:val="left"/>
+      <w:pPr>
+        <w:ind w:left="2880" w:hanging="360"/>
+      </w:pPr>
+      <w:rPr>
+        <w:rFonts w:hint="default" w:ascii="Symbol" w:hAnsi="Symbol"/>
+      </w:rPr>
+    </w:lvl>
+    <w:lvl xmlns:w="http://schemas.openxmlformats.org/wordprocessingml/2006/main" w:ilvl="4">
+      <w:start w:val="1"/>
+      <w:numFmt w:val="bullet"/>
+      <w:lvlText w:val="o"/>
+      <w:lvlJc w:val="left"/>
+      <w:pPr>
+        <w:ind w:left="3600" w:hanging="360"/>
+      </w:pPr>
+      <w:rPr>
+        <w:rFonts w:hint="default" w:ascii="Courier New" w:hAnsi="Courier New"/>
+      </w:rPr>
+    </w:lvl>
+    <w:lvl xmlns:w="http://schemas.openxmlformats.org/wordprocessingml/2006/main" w:ilvl="5">
+      <w:start w:val="1"/>
+      <w:numFmt w:val="bullet"/>
+      <w:lvlText w:val=""/>
+      <w:lvlJc w:val="left"/>
+      <w:pPr>
+        <w:ind w:left="4320" w:hanging="360"/>
+      </w:pPr>
+      <w:rPr>
+        <w:rFonts w:hint="default" w:ascii="Wingdings" w:hAnsi="Wingdings"/>
+      </w:rPr>
+    </w:lvl>
+    <w:lvl xmlns:w="http://schemas.openxmlformats.org/wordprocessingml/2006/main" w:ilvl="6">
+      <w:start w:val="1"/>
+      <w:numFmt w:val="bullet"/>
+      <w:lvlText w:val=""/>
+      <w:lvlJc w:val="left"/>
+      <w:pPr>
+        <w:ind w:left="5040" w:hanging="360"/>
+      </w:pPr>
+      <w:rPr>
+        <w:rFonts w:hint="default" w:ascii="Symbol" w:hAnsi="Symbol"/>
+      </w:rPr>
+    </w:lvl>
+    <w:lvl xmlns:w="http://schemas.openxmlformats.org/wordprocessingml/2006/main" w:ilvl="7">
+      <w:start w:val="1"/>
+      <w:numFmt w:val="bullet"/>
+      <w:lvlText w:val="o"/>
+      <w:lvlJc w:val="left"/>
+      <w:pPr>
+        <w:ind w:left="5760" w:hanging="360"/>
+      </w:pPr>
+      <w:rPr>
+        <w:rFonts w:hint="default" w:ascii="Courier New" w:hAnsi="Courier New"/>
+      </w:rPr>
+    </w:lvl>
+    <w:lvl xmlns:w="http://schemas.openxmlformats.org/wordprocessingml/2006/main" w:ilvl="8">
+      <w:start w:val="1"/>
+      <w:numFmt w:val="bullet"/>
+      <w:lvlText w:val=""/>
+      <w:lvlJc w:val="left"/>
+      <w:pPr>
+        <w:ind w:left="6480" w:hanging="360"/>
+      </w:pPr>
+      <w:rPr>
+        <w:rFonts w:hint="default" w:ascii="Wingdings" w:hAnsi="Wingdings"/>
+      </w:rPr>
+    </w:lvl>
+  </w:abstractNum>
+  <w:abstractNum xmlns:w="http://schemas.openxmlformats.org/wordprocessingml/2006/main" w:abstractNumId="19">
+    <w:multiLevelType xmlns:w="http://schemas.openxmlformats.org/wordprocessingml/2006/main" w:val="hybridMultilevel"/>
+    <w:lvl xmlns:w="http://schemas.openxmlformats.org/wordprocessingml/2006/main" w:ilvl="0">
+      <w:start w:val="1"/>
+      <w:numFmt w:val="bullet"/>
+      <w:lvlText w:val=""/>
+      <w:lvlJc w:val="left"/>
+      <w:pPr>
+        <w:ind w:left="720" w:hanging="360"/>
+      </w:pPr>
+      <w:rPr>
+        <w:rFonts w:hint="default" w:ascii="Symbol" w:hAnsi="Symbol"/>
+      </w:rPr>
+    </w:lvl>
+    <w:lvl xmlns:w="http://schemas.openxmlformats.org/wordprocessingml/2006/main" w:ilvl="1">
+      <w:start w:val="1"/>
+      <w:numFmt w:val="bullet"/>
+      <w:lvlText w:val="o"/>
+      <w:lvlJc w:val="left"/>
+      <w:pPr>
+        <w:ind w:left="1440" w:hanging="360"/>
+      </w:pPr>
+      <w:rPr>
+        <w:rFonts w:hint="default" w:ascii="Courier New" w:hAnsi="Courier New"/>
+      </w:rPr>
+    </w:lvl>
+    <w:lvl xmlns:w="http://schemas.openxmlformats.org/wordprocessingml/2006/main" w:ilvl="2">
+      <w:start w:val="1"/>
+      <w:numFmt w:val="bullet"/>
+      <w:lvlText w:val=""/>
+      <w:lvlJc w:val="left"/>
+      <w:pPr>
+        <w:ind w:left="2160" w:hanging="360"/>
+      </w:pPr>
+      <w:rPr>
+        <w:rFonts w:hint="default" w:ascii="Wingdings" w:hAnsi="Wingdings"/>
+      </w:rPr>
+    </w:lvl>
+    <w:lvl xmlns:w="http://schemas.openxmlformats.org/wordprocessingml/2006/main" w:ilvl="3">
+      <w:start w:val="1"/>
+      <w:numFmt w:val="bullet"/>
+      <w:lvlText w:val=""/>
+      <w:lvlJc w:val="left"/>
+      <w:pPr>
+        <w:ind w:left="2880" w:hanging="360"/>
+      </w:pPr>
+      <w:rPr>
+        <w:rFonts w:hint="default" w:ascii="Symbol" w:hAnsi="Symbol"/>
+      </w:rPr>
+    </w:lvl>
+    <w:lvl xmlns:w="http://schemas.openxmlformats.org/wordprocessingml/2006/main" w:ilvl="4">
+      <w:start w:val="1"/>
+      <w:numFmt w:val="bullet"/>
+      <w:lvlText w:val="o"/>
+      <w:lvlJc w:val="left"/>
+      <w:pPr>
+        <w:ind w:left="3600" w:hanging="360"/>
+      </w:pPr>
+      <w:rPr>
+        <w:rFonts w:hint="default" w:ascii="Courier New" w:hAnsi="Courier New"/>
+      </w:rPr>
+    </w:lvl>
+    <w:lvl xmlns:w="http://schemas.openxmlformats.org/wordprocessingml/2006/main" w:ilvl="5">
+      <w:start w:val="1"/>
+      <w:numFmt w:val="bullet"/>
+      <w:lvlText w:val=""/>
+      <w:lvlJc w:val="left"/>
+      <w:pPr>
+        <w:ind w:left="4320" w:hanging="360"/>
+      </w:pPr>
+      <w:rPr>
+        <w:rFonts w:hint="default" w:ascii="Wingdings" w:hAnsi="Wingdings"/>
+      </w:rPr>
+    </w:lvl>
+    <w:lvl xmlns:w="http://schemas.openxmlformats.org/wordprocessingml/2006/main" w:ilvl="6">
+      <w:start w:val="1"/>
+      <w:numFmt w:val="bullet"/>
+      <w:lvlText w:val=""/>
+      <w:lvlJc w:val="left"/>
+      <w:pPr>
+        <w:ind w:left="5040" w:hanging="360"/>
+      </w:pPr>
+      <w:rPr>
+        <w:rFonts w:hint="default" w:ascii="Symbol" w:hAnsi="Symbol"/>
+      </w:rPr>
+    </w:lvl>
+    <w:lvl xmlns:w="http://schemas.openxmlformats.org/wordprocessingml/2006/main" w:ilvl="7">
+      <w:start w:val="1"/>
+      <w:numFmt w:val="bullet"/>
+      <w:lvlText w:val="o"/>
+      <w:lvlJc w:val="left"/>
+      <w:pPr>
+        <w:ind w:left="5760" w:hanging="360"/>
+      </w:pPr>
+      <w:rPr>
+        <w:rFonts w:hint="default" w:ascii="Courier New" w:hAnsi="Courier New"/>
+      </w:rPr>
+    </w:lvl>
+    <w:lvl xmlns:w="http://schemas.openxmlformats.org/wordprocessingml/2006/main" w:ilvl="8">
+      <w:start w:val="1"/>
+      <w:numFmt w:val="bullet"/>
+      <w:lvlText w:val=""/>
+      <w:lvlJc w:val="left"/>
+      <w:pPr>
+        <w:ind w:left="6480" w:hanging="360"/>
+      </w:pPr>
+      <w:rPr>
+        <w:rFonts w:hint="default" w:ascii="Wingdings" w:hAnsi="Wingdings"/>
+      </w:rPr>
+    </w:lvl>
+  </w:abstractNum>
   <w:abstractNum w:abstractNumId="0" w15:restartNumberingAfterBreak="0">
     <w:nsid w:val="FFFFFF7C"/>
     <w:multiLevelType w:val="singleLevel"/>
@@ -943,7 +2091,7 @@
         <w:ind w:left="1800" w:hanging="360"/>
       </w:pPr>
       <w:rPr>
-        <w:rFonts w:ascii="Symbol" w:hAnsi="Symbol" w:hint="default"/>
+        <w:rFonts w:hint="default" w:ascii="Symbol" w:hAnsi="Symbol"/>
       </w:rPr>
     </w:lvl>
   </w:abstractNum>
@@ -963,7 +2111,7 @@
         <w:ind w:left="1440" w:hanging="360"/>
       </w:pPr>
       <w:rPr>
-        <w:rFonts w:ascii="Symbol" w:hAnsi="Symbol" w:hint="default"/>
+        <w:rFonts w:hint="default" w:ascii="Symbol" w:hAnsi="Symbol"/>
       </w:rPr>
     </w:lvl>
   </w:abstractNum>
@@ -983,7 +2131,7 @@
         <w:ind w:left="1080" w:hanging="360"/>
       </w:pPr>
       <w:rPr>
-        <w:rFonts w:ascii="Symbol" w:hAnsi="Symbol" w:hint="default"/>
+        <w:rFonts w:hint="default" w:ascii="Symbol" w:hAnsi="Symbol"/>
       </w:rPr>
     </w:lvl>
   </w:abstractNum>
@@ -1003,7 +2151,7 @@
         <w:ind w:left="720" w:hanging="360"/>
       </w:pPr>
       <w:rPr>
-        <w:rFonts w:ascii="Symbol" w:hAnsi="Symbol" w:hint="default"/>
+        <w:rFonts w:hint="default" w:ascii="Symbol" w:hAnsi="Symbol"/>
       </w:rPr>
     </w:lvl>
   </w:abstractNum>
@@ -1040,7 +2188,7 @@
         <w:ind w:left="360" w:hanging="360"/>
       </w:pPr>
       <w:rPr>
-        <w:rFonts w:ascii="Symbol" w:hAnsi="Symbol" w:hint="default"/>
+        <w:rFonts w:hint="default" w:ascii="Symbol" w:hAnsi="Symbol"/>
       </w:rPr>
     </w:lvl>
   </w:abstractNum>
@@ -1228,7 +2376,7 @@
         <w:ind w:left="720" w:hanging="360"/>
       </w:pPr>
       <w:rPr>
-        <w:rFonts w:ascii="Corbel" w:eastAsiaTheme="minorEastAsia" w:hAnsi="Corbel" w:cstheme="minorBidi" w:hint="default"/>
+        <w:rFonts w:hint="default" w:ascii="Corbel" w:hAnsi="Corbel" w:eastAsiaTheme="minorEastAsia" w:cstheme="minorBidi"/>
       </w:rPr>
     </w:lvl>
     <w:lvl w:ilvl="1" w:tplc="04090003" w:tentative="1">
@@ -1240,7 +2388,7 @@
         <w:ind w:left="1440" w:hanging="360"/>
       </w:pPr>
       <w:rPr>
-        <w:rFonts w:ascii="Courier New" w:hAnsi="Courier New" w:cs="Courier New" w:hint="default"/>
+        <w:rFonts w:hint="default" w:ascii="Courier New" w:hAnsi="Courier New" w:cs="Courier New"/>
       </w:rPr>
     </w:lvl>
     <w:lvl w:ilvl="2" w:tplc="04090005" w:tentative="1">
@@ -1252,7 +2400,7 @@
         <w:ind w:left="2160" w:hanging="360"/>
       </w:pPr>
       <w:rPr>
-        <w:rFonts w:ascii="Wingdings" w:hAnsi="Wingdings" w:hint="default"/>
+        <w:rFonts w:hint="default" w:ascii="Wingdings" w:hAnsi="Wingdings"/>
       </w:rPr>
     </w:lvl>
     <w:lvl w:ilvl="3" w:tplc="04090001" w:tentative="1">
@@ -1264,7 +2412,7 @@
         <w:ind w:left="2880" w:hanging="360"/>
       </w:pPr>
       <w:rPr>
-        <w:rFonts w:ascii="Symbol" w:hAnsi="Symbol" w:hint="default"/>
+        <w:rFonts w:hint="default" w:ascii="Symbol" w:hAnsi="Symbol"/>
       </w:rPr>
     </w:lvl>
     <w:lvl w:ilvl="4" w:tplc="04090003" w:tentative="1">
@@ -1276,7 +2424,7 @@
         <w:ind w:left="3600" w:hanging="360"/>
       </w:pPr>
       <w:rPr>
-        <w:rFonts w:ascii="Courier New" w:hAnsi="Courier New" w:cs="Courier New" w:hint="default"/>
+        <w:rFonts w:hint="default" w:ascii="Courier New" w:hAnsi="Courier New" w:cs="Courier New"/>
       </w:rPr>
     </w:lvl>
     <w:lvl w:ilvl="5" w:tplc="04090005" w:tentative="1">
@@ -1288,7 +2436,7 @@
         <w:ind w:left="4320" w:hanging="360"/>
       </w:pPr>
       <w:rPr>
-        <w:rFonts w:ascii="Wingdings" w:hAnsi="Wingdings" w:hint="default"/>
+        <w:rFonts w:hint="default" w:ascii="Wingdings" w:hAnsi="Wingdings"/>
       </w:rPr>
     </w:lvl>
     <w:lvl w:ilvl="6" w:tplc="04090001" w:tentative="1">
@@ -1300,7 +2448,7 @@
         <w:ind w:left="5040" w:hanging="360"/>
       </w:pPr>
       <w:rPr>
-        <w:rFonts w:ascii="Symbol" w:hAnsi="Symbol" w:hint="default"/>
+        <w:rFonts w:hint="default" w:ascii="Symbol" w:hAnsi="Symbol"/>
       </w:rPr>
     </w:lvl>
     <w:lvl w:ilvl="7" w:tplc="04090003" w:tentative="1">
@@ -1312,7 +2460,7 @@
         <w:ind w:left="5760" w:hanging="360"/>
       </w:pPr>
       <w:rPr>
-        <w:rFonts w:ascii="Courier New" w:hAnsi="Courier New" w:cs="Courier New" w:hint="default"/>
+        <w:rFonts w:hint="default" w:ascii="Courier New" w:hAnsi="Courier New" w:cs="Courier New"/>
       </w:rPr>
     </w:lvl>
     <w:lvl w:ilvl="8" w:tplc="04090005" w:tentative="1">
@@ -1324,7 +2472,7 @@
         <w:ind w:left="6480" w:hanging="360"/>
       </w:pPr>
       <w:rPr>
-        <w:rFonts w:ascii="Wingdings" w:hAnsi="Wingdings" w:hint="default"/>
+        <w:rFonts w:hint="default" w:ascii="Wingdings" w:hAnsi="Wingdings"/>
       </w:rPr>
     </w:lvl>
   </w:abstractNum>
@@ -1849,6 +2997,18 @@
       </w:pPr>
     </w:lvl>
   </w:abstractNum>
+  <w:num w:numId="23">
+    <w:abstractNumId w:val="22"/>
+  </w:num>
+  <w:num w:numId="22">
+    <w:abstractNumId w:val="21"/>
+  </w:num>
+  <w:num w:numId="21">
+    <w:abstractNumId w:val="20"/>
+  </w:num>
+  <w:num w:numId="20">
+    <w:abstractNumId w:val="19"/>
+  </w:num>
   <w:num w:numId="1">
     <w:abstractNumId w:val="14"/>
   </w:num>
@@ -1910,11 +3070,11 @@
 </file>
 
 <file path=word/styles.xml><?xml version="1.0" encoding="utf-8"?>
-<w:styles xmlns:mc="http://schemas.openxmlformats.org/markup-compatibility/2006" xmlns:r="http://schemas.openxmlformats.org/officeDocument/2006/relationships" xmlns:w="http://schemas.openxmlformats.org/wordprocessingml/2006/main" xmlns:w14="http://schemas.microsoft.com/office/word/2010/wordml" xmlns:w15="http://schemas.microsoft.com/office/word/2012/wordml" xmlns:w16se="http://schemas.microsoft.com/office/word/2015/wordml/symex" mc:Ignorable="w14 w15 w16se">
+<w:styles xmlns:wp14="http://schemas.microsoft.com/office/word/2010/wordprocessingDrawing" xmlns:mc="http://schemas.openxmlformats.org/markup-compatibility/2006" xmlns:r="http://schemas.openxmlformats.org/officeDocument/2006/relationships" xmlns:w="http://schemas.openxmlformats.org/wordprocessingml/2006/main" xmlns:w14="http://schemas.microsoft.com/office/word/2010/wordml" xmlns:w15="http://schemas.microsoft.com/office/word/2012/wordml" xmlns:w16se="http://schemas.microsoft.com/office/word/2015/wordml/symex" mc:Ignorable="w14 w15 w16se wp14">
   <w:docDefaults>
     <w:rPrDefault>
       <w:rPr>
-        <w:rFonts w:asciiTheme="minorHAnsi" w:eastAsiaTheme="minorEastAsia" w:hAnsiTheme="minorHAnsi" w:cstheme="minorBidi"/>
+        <w:rFonts w:asciiTheme="minorHAnsi" w:hAnsiTheme="minorHAnsi" w:eastAsiaTheme="minorEastAsia" w:cstheme="minorBidi"/>
         <w:sz w:val="22"/>
         <w:szCs w:val="22"/>
         <w:lang w:val="en-US" w:eastAsia="ja-JP" w:bidi="ar-SA"/>
@@ -1929,14 +3089,14 @@
   <w:latentStyles w:defLockedState="0" w:defUIPriority="99" w:defSemiHidden="0" w:defUnhideWhenUsed="0" w:defQFormat="0" w:count="371">
     <w:lsdException w:name="Normal" w:uiPriority="0" w:qFormat="1"/>
     <w:lsdException w:name="heading 1" w:uiPriority="9" w:qFormat="1"/>
-    <w:lsdException w:name="heading 2" w:semiHidden="1" w:uiPriority="9" w:unhideWhenUsed="1" w:qFormat="1"/>
-    <w:lsdException w:name="heading 3" w:semiHidden="1" w:uiPriority="9" w:unhideWhenUsed="1" w:qFormat="1"/>
-    <w:lsdException w:name="heading 4" w:semiHidden="1" w:uiPriority="9" w:unhideWhenUsed="1" w:qFormat="1"/>
-    <w:lsdException w:name="heading 5" w:semiHidden="1" w:uiPriority="9" w:unhideWhenUsed="1" w:qFormat="1"/>
-    <w:lsdException w:name="heading 6" w:semiHidden="1" w:uiPriority="9" w:unhideWhenUsed="1" w:qFormat="1"/>
-    <w:lsdException w:name="heading 7" w:semiHidden="1" w:uiPriority="9" w:unhideWhenUsed="1" w:qFormat="1"/>
-    <w:lsdException w:name="heading 8" w:semiHidden="1" w:uiPriority="9" w:unhideWhenUsed="1" w:qFormat="1"/>
-    <w:lsdException w:name="heading 9" w:semiHidden="1" w:uiPriority="9" w:unhideWhenUsed="1" w:qFormat="1"/>
+    <w:lsdException w:name="heading 2" w:uiPriority="9" w:semiHidden="1" w:unhideWhenUsed="1" w:qFormat="1"/>
+    <w:lsdException w:name="heading 3" w:uiPriority="9" w:semiHidden="1" w:unhideWhenUsed="1" w:qFormat="1"/>
+    <w:lsdException w:name="heading 4" w:uiPriority="9" w:semiHidden="1" w:unhideWhenUsed="1" w:qFormat="1"/>
+    <w:lsdException w:name="heading 5" w:uiPriority="9" w:semiHidden="1" w:unhideWhenUsed="1" w:qFormat="1"/>
+    <w:lsdException w:name="heading 6" w:uiPriority="9" w:semiHidden="1" w:unhideWhenUsed="1" w:qFormat="1"/>
+    <w:lsdException w:name="heading 7" w:uiPriority="9" w:semiHidden="1" w:unhideWhenUsed="1" w:qFormat="1"/>
+    <w:lsdException w:name="heading 8" w:uiPriority="9" w:semiHidden="1" w:unhideWhenUsed="1" w:qFormat="1"/>
+    <w:lsdException w:name="heading 9" w:uiPriority="9" w:semiHidden="1" w:unhideWhenUsed="1" w:qFormat="1"/>
     <w:lsdException w:name="index 1" w:semiHidden="1" w:unhideWhenUsed="1"/>
     <w:lsdException w:name="index 2" w:semiHidden="1" w:unhideWhenUsed="1"/>
     <w:lsdException w:name="index 3" w:semiHidden="1" w:unhideWhenUsed="1"/>
@@ -1946,22 +3106,22 @@
     <w:lsdException w:name="index 7" w:semiHidden="1" w:unhideWhenUsed="1"/>
     <w:lsdException w:name="index 8" w:semiHidden="1" w:unhideWhenUsed="1"/>
     <w:lsdException w:name="index 9" w:semiHidden="1" w:unhideWhenUsed="1"/>
-    <w:lsdException w:name="toc 1" w:semiHidden="1" w:uiPriority="39" w:unhideWhenUsed="1"/>
-    <w:lsdException w:name="toc 2" w:semiHidden="1" w:uiPriority="39" w:unhideWhenUsed="1"/>
-    <w:lsdException w:name="toc 3" w:semiHidden="1" w:uiPriority="39" w:unhideWhenUsed="1"/>
-    <w:lsdException w:name="toc 4" w:semiHidden="1" w:uiPriority="39" w:unhideWhenUsed="1"/>
-    <w:lsdException w:name="toc 5" w:semiHidden="1" w:uiPriority="39" w:unhideWhenUsed="1"/>
-    <w:lsdException w:name="toc 6" w:semiHidden="1" w:uiPriority="39" w:unhideWhenUsed="1"/>
-    <w:lsdException w:name="toc 7" w:semiHidden="1" w:uiPriority="39" w:unhideWhenUsed="1"/>
-    <w:lsdException w:name="toc 8" w:semiHidden="1" w:uiPriority="39" w:unhideWhenUsed="1"/>
-    <w:lsdException w:name="toc 9" w:semiHidden="1" w:uiPriority="39" w:unhideWhenUsed="1"/>
+    <w:lsdException w:name="toc 1" w:uiPriority="39" w:semiHidden="1" w:unhideWhenUsed="1"/>
+    <w:lsdException w:name="toc 2" w:uiPriority="39" w:semiHidden="1" w:unhideWhenUsed="1"/>
+    <w:lsdException w:name="toc 3" w:uiPriority="39" w:semiHidden="1" w:unhideWhenUsed="1"/>
+    <w:lsdException w:name="toc 4" w:uiPriority="39" w:semiHidden="1" w:unhideWhenUsed="1"/>
+    <w:lsdException w:name="toc 5" w:uiPriority="39" w:semiHidden="1" w:unhideWhenUsed="1"/>
+    <w:lsdException w:name="toc 6" w:uiPriority="39" w:semiHidden="1" w:unhideWhenUsed="1"/>
+    <w:lsdException w:name="toc 7" w:uiPriority="39" w:semiHidden="1" w:unhideWhenUsed="1"/>
+    <w:lsdException w:name="toc 8" w:uiPriority="39" w:semiHidden="1" w:unhideWhenUsed="1"/>
+    <w:lsdException w:name="toc 9" w:uiPriority="39" w:semiHidden="1" w:unhideWhenUsed="1"/>
     <w:lsdException w:name="Normal Indent" w:semiHidden="1" w:unhideWhenUsed="1"/>
     <w:lsdException w:name="footnote text" w:semiHidden="1" w:unhideWhenUsed="1"/>
     <w:lsdException w:name="annotation text" w:semiHidden="1" w:unhideWhenUsed="1"/>
     <w:lsdException w:name="header" w:semiHidden="1" w:unhideWhenUsed="1"/>
     <w:lsdException w:name="footer" w:semiHidden="1" w:unhideWhenUsed="1"/>
     <w:lsdException w:name="index heading" w:semiHidden="1" w:unhideWhenUsed="1"/>
-    <w:lsdException w:name="caption" w:semiHidden="1" w:uiPriority="35" w:unhideWhenUsed="1" w:qFormat="1"/>
+    <w:lsdException w:name="caption" w:uiPriority="35" w:semiHidden="1" w:unhideWhenUsed="1" w:qFormat="1"/>
     <w:lsdException w:name="table of figures" w:semiHidden="1" w:unhideWhenUsed="1"/>
     <w:lsdException w:name="envelope address" w:semiHidden="1" w:unhideWhenUsed="1"/>
     <w:lsdException w:name="envelope return" w:semiHidden="1" w:unhideWhenUsed="1"/>
@@ -1992,7 +3152,7 @@
     <w:lsdException w:name="Title" w:uiPriority="10" w:qFormat="1"/>
     <w:lsdException w:name="Closing" w:semiHidden="1" w:unhideWhenUsed="1"/>
     <w:lsdException w:name="Signature" w:semiHidden="1" w:unhideWhenUsed="1"/>
-    <w:lsdException w:name="Default Paragraph Font" w:semiHidden="1" w:uiPriority="1" w:unhideWhenUsed="1"/>
+    <w:lsdException w:name="Default Paragraph Font" w:uiPriority="1" w:semiHidden="1" w:unhideWhenUsed="1"/>
     <w:lsdException w:name="Body Text" w:semiHidden="1" w:unhideWhenUsed="1"/>
     <w:lsdException w:name="Body Text Indent" w:semiHidden="1" w:unhideWhenUsed="1"/>
     <w:lsdException w:name="List Continue" w:semiHidden="1" w:unhideWhenUsed="1"/>
@@ -2001,7 +3161,7 @@
     <w:lsdException w:name="List Continue 4" w:semiHidden="1" w:unhideWhenUsed="1"/>
     <w:lsdException w:name="List Continue 5" w:semiHidden="1" w:unhideWhenUsed="1"/>
     <w:lsdException w:name="Message Header" w:semiHidden="1" w:unhideWhenUsed="1"/>
-    <w:lsdException w:name="Subtitle" w:semiHidden="1" w:uiPriority="11" w:unhideWhenUsed="1" w:qFormat="1"/>
+    <w:lsdException w:name="Subtitle" w:uiPriority="11" w:semiHidden="1" w:unhideWhenUsed="1" w:qFormat="1"/>
     <w:lsdException w:name="Salutation" w:semiHidden="1" w:unhideWhenUsed="1"/>
     <w:lsdException w:name="Date" w:semiHidden="1" w:unhideWhenUsed="1"/>
     <w:lsdException w:name="Body Text First Indent" w:semiHidden="1" w:unhideWhenUsed="1"/>
@@ -2014,8 +3174,8 @@
     <w:lsdException w:name="Block Text" w:semiHidden="1" w:unhideWhenUsed="1"/>
     <w:lsdException w:name="Hyperlink" w:semiHidden="1" w:unhideWhenUsed="1"/>
     <w:lsdException w:name="FollowedHyperlink" w:semiHidden="1" w:unhideWhenUsed="1"/>
-    <w:lsdException w:name="Strong" w:semiHidden="1" w:uiPriority="22" w:unhideWhenUsed="1" w:qFormat="1"/>
-    <w:lsdException w:name="Emphasis" w:semiHidden="1" w:uiPriority="20" w:unhideWhenUsed="1" w:qFormat="1"/>
+    <w:lsdException w:name="Strong" w:uiPriority="22" w:semiHidden="1" w:unhideWhenUsed="1" w:qFormat="1"/>
+    <w:lsdException w:name="Emphasis" w:uiPriority="20" w:semiHidden="1" w:unhideWhenUsed="1" w:qFormat="1"/>
     <w:lsdException w:name="Document Map" w:semiHidden="1" w:unhideWhenUsed="1"/>
     <w:lsdException w:name="Plain Text" w:semiHidden="1" w:unhideWhenUsed="1"/>
     <w:lsdException w:name="E-mail Signature" w:semiHidden="1" w:unhideWhenUsed="1"/>
@@ -2084,7 +3244,7 @@
     <w:lsdException w:name="Table Grid" w:uiPriority="1"/>
     <w:lsdException w:name="Table Theme" w:semiHidden="1" w:unhideWhenUsed="1"/>
     <w:lsdException w:name="Placeholder Text" w:semiHidden="1"/>
-    <w:lsdException w:name="No Spacing" w:semiHidden="1" w:uiPriority="1" w:unhideWhenUsed="1"/>
+    <w:lsdException w:name="No Spacing" w:uiPriority="1" w:semiHidden="1" w:unhideWhenUsed="1"/>
     <w:lsdException w:name="Light Shading" w:uiPriority="60"/>
     <w:lsdException w:name="Light List" w:uiPriority="61"/>
     <w:lsdException w:name="Light Grid" w:uiPriority="62"/>
@@ -2106,9 +3266,9 @@
     <w:lsdException w:name="Medium Shading 2 Accent 1" w:uiPriority="64"/>
     <w:lsdException w:name="Medium List 1 Accent 1" w:uiPriority="65"/>
     <w:lsdException w:name="Revision" w:semiHidden="1"/>
-    <w:lsdException w:name="List Paragraph" w:semiHidden="1" w:uiPriority="34" w:unhideWhenUsed="1" w:qFormat="1"/>
-    <w:lsdException w:name="Quote" w:semiHidden="1" w:uiPriority="29" w:unhideWhenUsed="1" w:qFormat="1"/>
-    <w:lsdException w:name="Intense Quote" w:semiHidden="1" w:uiPriority="30" w:unhideWhenUsed="1" w:qFormat="1"/>
+    <w:lsdException w:name="List Paragraph" w:uiPriority="34" w:semiHidden="1" w:unhideWhenUsed="1" w:qFormat="1"/>
+    <w:lsdException w:name="Quote" w:uiPriority="29" w:semiHidden="1" w:unhideWhenUsed="1" w:qFormat="1"/>
+    <w:lsdException w:name="Intense Quote" w:uiPriority="30" w:semiHidden="1" w:unhideWhenUsed="1" w:qFormat="1"/>
     <w:lsdException w:name="Medium List 2 Accent 1" w:uiPriority="66"/>
     <w:lsdException w:name="Medium Grid 1 Accent 1" w:uiPriority="67"/>
     <w:lsdException w:name="Medium Grid 2 Accent 1" w:uiPriority="68"/>
@@ -2187,13 +3347,13 @@
     <w:lsdException w:name="Colorful Shading Accent 6" w:uiPriority="71"/>
     <w:lsdException w:name="Colorful List Accent 6" w:uiPriority="72"/>
     <w:lsdException w:name="Colorful Grid Accent 6" w:uiPriority="73"/>
-    <w:lsdException w:name="Subtle Emphasis" w:semiHidden="1" w:uiPriority="19" w:unhideWhenUsed="1" w:qFormat="1"/>
-    <w:lsdException w:name="Intense Emphasis" w:semiHidden="1" w:uiPriority="21" w:unhideWhenUsed="1" w:qFormat="1"/>
-    <w:lsdException w:name="Subtle Reference" w:semiHidden="1" w:uiPriority="31" w:unhideWhenUsed="1" w:qFormat="1"/>
-    <w:lsdException w:name="Intense Reference" w:semiHidden="1" w:uiPriority="32" w:unhideWhenUsed="1" w:qFormat="1"/>
-    <w:lsdException w:name="Book Title" w:semiHidden="1" w:uiPriority="33" w:unhideWhenUsed="1" w:qFormat="1"/>
-    <w:lsdException w:name="Bibliography" w:semiHidden="1" w:uiPriority="37" w:unhideWhenUsed="1"/>
-    <w:lsdException w:name="TOC Heading" w:semiHidden="1" w:uiPriority="39" w:unhideWhenUsed="1" w:qFormat="1"/>
+    <w:lsdException w:name="Subtle Emphasis" w:uiPriority="19" w:semiHidden="1" w:unhideWhenUsed="1" w:qFormat="1"/>
+    <w:lsdException w:name="Intense Emphasis" w:uiPriority="21" w:semiHidden="1" w:unhideWhenUsed="1" w:qFormat="1"/>
+    <w:lsdException w:name="Subtle Reference" w:uiPriority="31" w:semiHidden="1" w:unhideWhenUsed="1" w:qFormat="1"/>
+    <w:lsdException w:name="Intense Reference" w:uiPriority="32" w:semiHidden="1" w:unhideWhenUsed="1" w:qFormat="1"/>
+    <w:lsdException w:name="Book Title" w:uiPriority="33" w:semiHidden="1" w:unhideWhenUsed="1" w:qFormat="1"/>
+    <w:lsdException w:name="Bibliography" w:uiPriority="37" w:semiHidden="1" w:unhideWhenUsed="1"/>
+    <w:lsdException w:name="TOC Heading" w:uiPriority="39" w:semiHidden="1" w:unhideWhenUsed="1" w:qFormat="1"/>
     <w:lsdException w:name="Plain Table 1" w:uiPriority="41"/>
     <w:lsdException w:name="Plain Table 2" w:uiPriority="42"/>
     <w:lsdException w:name="Plain Table 3" w:uiPriority="43"/>
@@ -2299,7 +3459,7 @@
     <w:lsdException w:name="List Table 6 Colorful Accent 6" w:uiPriority="51"/>
     <w:lsdException w:name="List Table 7 Colorful Accent 6" w:uiPriority="52"/>
   </w:latentStyles>
-  <w:style w:type="paragraph" w:default="1" w:styleId="Normal">
+  <w:style w:type="paragraph" w:styleId="Normal" w:default="1">
     <w:name w:val="Normal"/>
     <w:qFormat/>
     <w:rsid w:val="004E1AED"/>
@@ -2314,17 +3474,17 @@
     <w:rsid w:val="00A1310C"/>
     <w:pPr>
       <w:pBdr>
-        <w:top w:val="single" w:sz="24" w:space="0" w:color="0673A5" w:themeColor="text2" w:themeShade="BF"/>
-        <w:left w:val="single" w:sz="24" w:space="0" w:color="0673A5" w:themeColor="text2" w:themeShade="BF"/>
-        <w:bottom w:val="single" w:sz="24" w:space="0" w:color="0673A5" w:themeColor="text2" w:themeShade="BF"/>
-        <w:right w:val="single" w:sz="24" w:space="0" w:color="0673A5" w:themeColor="text2" w:themeShade="BF"/>
+        <w:top w:val="single" w:color="0673A5" w:themeColor="text2" w:themeShade="BF" w:sz="24" w:space="0"/>
+        <w:left w:val="single" w:color="0673A5" w:themeColor="text2" w:themeShade="BF" w:sz="24" w:space="0"/>
+        <w:bottom w:val="single" w:color="0673A5" w:themeColor="text2" w:themeShade="BF" w:sz="24" w:space="0"/>
+        <w:right w:val="single" w:color="0673A5" w:themeColor="text2" w:themeShade="BF" w:sz="24" w:space="0"/>
       </w:pBdr>
       <w:shd w:val="clear" w:color="auto" w:fill="0673A5" w:themeFill="text2" w:themeFillShade="BF"/>
       <w:spacing w:after="0"/>
       <w:outlineLvl w:val="0"/>
     </w:pPr>
     <w:rPr>
-      <w:rFonts w:asciiTheme="majorHAnsi" w:eastAsiaTheme="majorEastAsia" w:hAnsiTheme="majorHAnsi" w:cstheme="majorBidi"/>
+      <w:rFonts w:asciiTheme="majorHAnsi" w:hAnsiTheme="majorHAnsi" w:eastAsiaTheme="majorEastAsia" w:cstheme="majorBidi"/>
       <w:caps/>
       <w:color w:val="FFFFFF" w:themeColor="background1"/>
       <w:spacing w:val="15"/>
@@ -2341,17 +3501,17 @@
     <w:rsid w:val="00D47A97"/>
     <w:pPr>
       <w:pBdr>
-        <w:top w:val="single" w:sz="24" w:space="0" w:color="C9ECFC" w:themeColor="text2" w:themeTint="33"/>
-        <w:left w:val="single" w:sz="24" w:space="0" w:color="C9ECFC" w:themeColor="text2" w:themeTint="33"/>
-        <w:bottom w:val="single" w:sz="24" w:space="0" w:color="C9ECFC" w:themeColor="text2" w:themeTint="33"/>
-        <w:right w:val="single" w:sz="24" w:space="0" w:color="C9ECFC" w:themeColor="text2" w:themeTint="33"/>
+        <w:top w:val="single" w:color="C9ECFC" w:themeColor="text2" w:themeTint="33" w:sz="24" w:space="0"/>
+        <w:left w:val="single" w:color="C9ECFC" w:themeColor="text2" w:themeTint="33" w:sz="24" w:space="0"/>
+        <w:bottom w:val="single" w:color="C9ECFC" w:themeColor="text2" w:themeTint="33" w:sz="24" w:space="0"/>
+        <w:right w:val="single" w:color="C9ECFC" w:themeColor="text2" w:themeTint="33" w:sz="24" w:space="0"/>
       </w:pBdr>
       <w:shd w:val="clear" w:color="auto" w:fill="C9ECFC" w:themeFill="text2" w:themeFillTint="33"/>
       <w:spacing w:after="0"/>
       <w:outlineLvl w:val="1"/>
     </w:pPr>
     <w:rPr>
-      <w:rFonts w:asciiTheme="majorHAnsi" w:eastAsiaTheme="majorEastAsia" w:hAnsiTheme="majorHAnsi" w:cstheme="majorBidi"/>
+      <w:rFonts w:asciiTheme="majorHAnsi" w:hAnsiTheme="majorHAnsi" w:eastAsiaTheme="majorEastAsia" w:cstheme="majorBidi"/>
       <w:caps/>
       <w:spacing w:val="15"/>
     </w:rPr>
@@ -2368,13 +3528,13 @@
     <w:rsid w:val="00D47A97"/>
     <w:pPr>
       <w:pBdr>
-        <w:top w:val="single" w:sz="6" w:space="2" w:color="099BDD" w:themeColor="text2"/>
+        <w:top w:val="single" w:color="099BDD" w:themeColor="text2" w:sz="6" w:space="2"/>
       </w:pBdr>
       <w:spacing w:before="300" w:after="0"/>
       <w:outlineLvl w:val="2"/>
     </w:pPr>
     <w:rPr>
-      <w:rFonts w:asciiTheme="majorHAnsi" w:eastAsiaTheme="majorEastAsia" w:hAnsiTheme="majorHAnsi" w:cstheme="majorBidi"/>
+      <w:rFonts w:asciiTheme="majorHAnsi" w:hAnsiTheme="majorHAnsi" w:eastAsiaTheme="majorEastAsia" w:cstheme="majorBidi"/>
       <w:caps/>
       <w:color w:val="044D6E" w:themeColor="text2" w:themeShade="80"/>
       <w:spacing w:val="15"/>
@@ -2392,13 +3552,13 @@
     <w:rsid w:val="00D47A97"/>
     <w:pPr>
       <w:pBdr>
-        <w:top w:val="dotted" w:sz="6" w:space="2" w:color="099BDD" w:themeColor="text2"/>
+        <w:top w:val="dotted" w:color="099BDD" w:themeColor="text2" w:sz="6" w:space="2"/>
       </w:pBdr>
       <w:spacing w:before="200" w:after="0"/>
       <w:outlineLvl w:val="3"/>
     </w:pPr>
     <w:rPr>
-      <w:rFonts w:asciiTheme="majorHAnsi" w:eastAsiaTheme="majorEastAsia" w:hAnsiTheme="majorHAnsi" w:cstheme="majorBidi"/>
+      <w:rFonts w:asciiTheme="majorHAnsi" w:hAnsiTheme="majorHAnsi" w:eastAsiaTheme="majorEastAsia" w:cstheme="majorBidi"/>
       <w:caps/>
       <w:color w:val="0673A5" w:themeColor="text2" w:themeShade="BF"/>
       <w:spacing w:val="10"/>
@@ -2416,13 +3576,13 @@
     <w:rsid w:val="00D47A97"/>
     <w:pPr>
       <w:pBdr>
-        <w:bottom w:val="single" w:sz="6" w:space="1" w:color="099BDD" w:themeColor="text2"/>
+        <w:bottom w:val="single" w:color="099BDD" w:themeColor="text2" w:sz="6" w:space="1"/>
       </w:pBdr>
       <w:spacing w:before="200" w:after="0"/>
       <w:outlineLvl w:val="4"/>
     </w:pPr>
     <w:rPr>
-      <w:rFonts w:asciiTheme="majorHAnsi" w:eastAsiaTheme="majorEastAsia" w:hAnsiTheme="majorHAnsi" w:cstheme="majorBidi"/>
+      <w:rFonts w:asciiTheme="majorHAnsi" w:hAnsiTheme="majorHAnsi" w:eastAsiaTheme="majorEastAsia" w:cstheme="majorBidi"/>
       <w:caps/>
       <w:color w:val="0673A5" w:themeColor="text2" w:themeShade="BF"/>
       <w:spacing w:val="10"/>
@@ -2440,13 +3600,13 @@
     <w:rsid w:val="00D47A97"/>
     <w:pPr>
       <w:pBdr>
-        <w:bottom w:val="dotted" w:sz="6" w:space="1" w:color="099BDD" w:themeColor="text2"/>
+        <w:bottom w:val="dotted" w:color="099BDD" w:themeColor="text2" w:sz="6" w:space="1"/>
       </w:pBdr>
       <w:spacing w:before="200" w:after="0"/>
       <w:outlineLvl w:val="5"/>
     </w:pPr>
     <w:rPr>
-      <w:rFonts w:asciiTheme="majorHAnsi" w:eastAsiaTheme="majorEastAsia" w:hAnsiTheme="majorHAnsi" w:cstheme="majorBidi"/>
+      <w:rFonts w:asciiTheme="majorHAnsi" w:hAnsiTheme="majorHAnsi" w:eastAsiaTheme="majorEastAsia" w:cstheme="majorBidi"/>
       <w:caps/>
       <w:color w:val="0673A5" w:themeColor="text2" w:themeShade="BF"/>
       <w:spacing w:val="10"/>
@@ -2467,7 +3627,7 @@
       <w:outlineLvl w:val="6"/>
     </w:pPr>
     <w:rPr>
-      <w:rFonts w:asciiTheme="majorHAnsi" w:eastAsiaTheme="majorEastAsia" w:hAnsiTheme="majorHAnsi" w:cstheme="majorBidi"/>
+      <w:rFonts w:asciiTheme="majorHAnsi" w:hAnsiTheme="majorHAnsi" w:eastAsiaTheme="majorEastAsia" w:cstheme="majorBidi"/>
       <w:caps/>
       <w:color w:val="0673A5" w:themeColor="text2" w:themeShade="BF"/>
       <w:spacing w:val="10"/>
@@ -2488,7 +3648,7 @@
       <w:outlineLvl w:val="7"/>
     </w:pPr>
     <w:rPr>
-      <w:rFonts w:asciiTheme="majorHAnsi" w:eastAsiaTheme="majorEastAsia" w:hAnsiTheme="majorHAnsi" w:cstheme="majorBidi"/>
+      <w:rFonts w:asciiTheme="majorHAnsi" w:hAnsiTheme="majorHAnsi" w:eastAsiaTheme="majorEastAsia" w:cstheme="majorBidi"/>
       <w:caps/>
       <w:spacing w:val="10"/>
       <w:szCs w:val="18"/>
@@ -2509,7 +3669,7 @@
       <w:outlineLvl w:val="8"/>
     </w:pPr>
     <w:rPr>
-      <w:rFonts w:asciiTheme="majorHAnsi" w:eastAsiaTheme="majorEastAsia" w:hAnsiTheme="majorHAnsi" w:cstheme="majorBidi"/>
+      <w:rFonts w:asciiTheme="majorHAnsi" w:hAnsiTheme="majorHAnsi" w:eastAsiaTheme="majorEastAsia" w:cstheme="majorBidi"/>
       <w:i/>
       <w:iCs/>
       <w:caps/>
@@ -2517,13 +3677,13 @@
       <w:szCs w:val="18"/>
     </w:rPr>
   </w:style>
-  <w:style w:type="character" w:default="1" w:styleId="DefaultParagraphFont">
+  <w:style w:type="character" w:styleId="DefaultParagraphFont" w:default="1">
     <w:name w:val="Default Paragraph Font"/>
     <w:uiPriority w:val="1"/>
     <w:semiHidden/>
     <w:unhideWhenUsed/>
   </w:style>
-  <w:style w:type="table" w:default="1" w:styleId="TableNormal">
+  <w:style w:type="table" w:styleId="TableNormal" w:default="1">
     <w:name w:val="Normal Table"/>
     <w:uiPriority w:val="99"/>
     <w:semiHidden/>
@@ -2538,45 +3698,45 @@
       </w:tblCellMar>
     </w:tblPr>
   </w:style>
-  <w:style w:type="numbering" w:default="1" w:styleId="NoList">
+  <w:style w:type="numbering" w:styleId="NoList" w:default="1">
     <w:name w:val="No List"/>
     <w:uiPriority w:val="99"/>
     <w:semiHidden/>
     <w:unhideWhenUsed/>
   </w:style>
-  <w:style w:type="character" w:customStyle="1" w:styleId="Heading1Char">
+  <w:style w:type="character" w:styleId="Heading1Char" w:customStyle="1">
     <w:name w:val="Heading 1 Char"/>
     <w:basedOn w:val="DefaultParagraphFont"/>
     <w:link w:val="Heading1"/>
     <w:uiPriority w:val="9"/>
     <w:rsid w:val="00A1310C"/>
     <w:rPr>
-      <w:rFonts w:asciiTheme="majorHAnsi" w:eastAsiaTheme="majorEastAsia" w:hAnsiTheme="majorHAnsi" w:cstheme="majorBidi"/>
+      <w:rFonts w:asciiTheme="majorHAnsi" w:hAnsiTheme="majorHAnsi" w:eastAsiaTheme="majorEastAsia" w:cstheme="majorBidi"/>
       <w:caps/>
       <w:color w:val="FFFFFF" w:themeColor="background1"/>
       <w:spacing w:val="15"/>
       <w:shd w:val="clear" w:color="auto" w:fill="0673A5" w:themeFill="text2" w:themeFillShade="BF"/>
     </w:rPr>
   </w:style>
-  <w:style w:type="character" w:customStyle="1" w:styleId="Heading2Char">
+  <w:style w:type="character" w:styleId="Heading2Char" w:customStyle="1">
     <w:name w:val="Heading 2 Char"/>
     <w:basedOn w:val="DefaultParagraphFont"/>
     <w:link w:val="Heading2"/>
     <w:uiPriority w:val="9"/>
     <w:rPr>
-      <w:rFonts w:asciiTheme="majorHAnsi" w:eastAsiaTheme="majorEastAsia" w:hAnsiTheme="majorHAnsi" w:cstheme="majorBidi"/>
+      <w:rFonts w:asciiTheme="majorHAnsi" w:hAnsiTheme="majorHAnsi" w:eastAsiaTheme="majorEastAsia" w:cstheme="majorBidi"/>
       <w:caps/>
       <w:spacing w:val="15"/>
       <w:shd w:val="clear" w:color="auto" w:fill="C9ECFC" w:themeFill="text2" w:themeFillTint="33"/>
     </w:rPr>
   </w:style>
-  <w:style w:type="character" w:customStyle="1" w:styleId="Heading3Char">
+  <w:style w:type="character" w:styleId="Heading3Char" w:customStyle="1">
     <w:name w:val="Heading 3 Char"/>
     <w:basedOn w:val="DefaultParagraphFont"/>
     <w:link w:val="Heading3"/>
     <w:uiPriority w:val="9"/>
     <w:rPr>
-      <w:rFonts w:asciiTheme="majorHAnsi" w:eastAsiaTheme="majorEastAsia" w:hAnsiTheme="majorHAnsi" w:cstheme="majorBidi"/>
+      <w:rFonts w:asciiTheme="majorHAnsi" w:hAnsiTheme="majorHAnsi" w:eastAsiaTheme="majorEastAsia" w:cstheme="majorBidi"/>
       <w:caps/>
       <w:color w:val="044D6E" w:themeColor="text2" w:themeShade="80"/>
       <w:spacing w:val="15"/>
@@ -2591,12 +3751,12 @@
     </w:pPr>
     <w:tblPr>
       <w:tblBorders>
-        <w:top w:val="single" w:sz="4" w:space="0" w:color="2C2C2C" w:themeColor="text1"/>
-        <w:left w:val="single" w:sz="4" w:space="0" w:color="2C2C2C" w:themeColor="text1"/>
-        <w:bottom w:val="single" w:sz="4" w:space="0" w:color="2C2C2C" w:themeColor="text1"/>
-        <w:right w:val="single" w:sz="4" w:space="0" w:color="2C2C2C" w:themeColor="text1"/>
-        <w:insideH w:val="single" w:sz="4" w:space="0" w:color="2C2C2C" w:themeColor="text1"/>
-        <w:insideV w:val="single" w:sz="4" w:space="0" w:color="2C2C2C" w:themeColor="text1"/>
+        <w:top w:val="single" w:color="2C2C2C" w:themeColor="text1" w:sz="4" w:space="0"/>
+        <w:left w:val="single" w:color="2C2C2C" w:themeColor="text1" w:sz="4" w:space="0"/>
+        <w:bottom w:val="single" w:color="2C2C2C" w:themeColor="text1" w:sz="4" w:space="0"/>
+        <w:right w:val="single" w:color="2C2C2C" w:themeColor="text1" w:sz="4" w:space="0"/>
+        <w:insideH w:val="single" w:color="2C2C2C" w:themeColor="text1" w:sz="4" w:space="0"/>
+        <w:insideV w:val="single" w:color="2C2C2C" w:themeColor="text1" w:sz="4" w:space="0"/>
       </w:tblBorders>
     </w:tblPr>
   </w:style>
@@ -2611,7 +3771,7 @@
       <w:spacing w:before="0" w:after="0"/>
     </w:pPr>
     <w:rPr>
-      <w:rFonts w:asciiTheme="majorHAnsi" w:eastAsiaTheme="majorEastAsia" w:hAnsiTheme="majorHAnsi" w:cstheme="majorBidi"/>
+      <w:rFonts w:asciiTheme="majorHAnsi" w:hAnsiTheme="majorHAnsi" w:eastAsiaTheme="majorEastAsia" w:cstheme="majorBidi"/>
       <w:caps/>
       <w:color w:val="0673A5" w:themeColor="text2" w:themeShade="BF"/>
       <w:spacing w:val="10"/>
@@ -2619,14 +3779,14 @@
       <w:szCs w:val="52"/>
     </w:rPr>
   </w:style>
-  <w:style w:type="character" w:customStyle="1" w:styleId="TitleChar">
+  <w:style w:type="character" w:styleId="TitleChar" w:customStyle="1">
     <w:name w:val="Title Char"/>
     <w:basedOn w:val="DefaultParagraphFont"/>
     <w:link w:val="Title"/>
     <w:uiPriority w:val="1"/>
     <w:rsid w:val="00A1310C"/>
     <w:rPr>
-      <w:rFonts w:asciiTheme="majorHAnsi" w:eastAsiaTheme="majorEastAsia" w:hAnsiTheme="majorHAnsi" w:cstheme="majorBidi"/>
+      <w:rFonts w:asciiTheme="majorHAnsi" w:hAnsiTheme="majorHAnsi" w:eastAsiaTheme="majorEastAsia" w:cstheme="majorBidi"/>
       <w:caps/>
       <w:color w:val="0673A5" w:themeColor="text2" w:themeShade="BF"/>
       <w:spacing w:val="10"/>
@@ -2654,7 +3814,7 @@
       <w:color w:val="404040" w:themeColor="text1" w:themeTint="E6"/>
     </w:rPr>
   </w:style>
-  <w:style w:type="character" w:customStyle="1" w:styleId="SubtitleChar">
+  <w:style w:type="character" w:styleId="SubtitleChar" w:customStyle="1">
     <w:name w:val="Subtitle Char"/>
     <w:basedOn w:val="DefaultParagraphFont"/>
     <w:link w:val="Subtitle"/>
@@ -2691,8 +3851,8 @@
     <w:rsid w:val="004E1AED"/>
     <w:pPr>
       <w:pBdr>
-        <w:top w:val="single" w:sz="4" w:space="10" w:color="806000" w:themeColor="accent1" w:themeShade="80"/>
-        <w:bottom w:val="single" w:sz="4" w:space="10" w:color="806000" w:themeColor="accent1" w:themeShade="80"/>
+        <w:top w:val="single" w:color="806000" w:themeColor="accent1" w:themeShade="80" w:sz="4" w:space="10"/>
+        <w:bottom w:val="single" w:color="806000" w:themeColor="accent1" w:themeShade="80" w:sz="4" w:space="10"/>
       </w:pBdr>
       <w:spacing w:before="360" w:after="360"/>
       <w:ind w:left="864" w:right="864"/>
@@ -2704,7 +3864,7 @@
       <w:color w:val="806000" w:themeColor="accent1" w:themeShade="80"/>
     </w:rPr>
   </w:style>
-  <w:style w:type="character" w:customStyle="1" w:styleId="IntenseQuoteChar">
+  <w:style w:type="character" w:styleId="IntenseQuoteChar" w:customStyle="1">
     <w:name w:val="Intense Quote Char"/>
     <w:basedOn w:val="DefaultParagraphFont"/>
     <w:link w:val="IntenseQuote"/>
@@ -2734,55 +3894,55 @@
       <w:spacing w:val="5"/>
     </w:rPr>
   </w:style>
-  <w:style w:type="character" w:customStyle="1" w:styleId="Heading4Char">
+  <w:style w:type="character" w:styleId="Heading4Char" w:customStyle="1">
     <w:name w:val="Heading 4 Char"/>
     <w:basedOn w:val="DefaultParagraphFont"/>
     <w:link w:val="Heading4"/>
     <w:uiPriority w:val="9"/>
     <w:rPr>
-      <w:rFonts w:asciiTheme="majorHAnsi" w:eastAsiaTheme="majorEastAsia" w:hAnsiTheme="majorHAnsi" w:cstheme="majorBidi"/>
+      <w:rFonts w:asciiTheme="majorHAnsi" w:hAnsiTheme="majorHAnsi" w:eastAsiaTheme="majorEastAsia" w:cstheme="majorBidi"/>
       <w:caps/>
       <w:color w:val="0673A5" w:themeColor="text2" w:themeShade="BF"/>
       <w:spacing w:val="10"/>
     </w:rPr>
   </w:style>
-  <w:style w:type="character" w:customStyle="1" w:styleId="Heading5Char">
+  <w:style w:type="character" w:styleId="Heading5Char" w:customStyle="1">
     <w:name w:val="Heading 5 Char"/>
     <w:basedOn w:val="DefaultParagraphFont"/>
     <w:link w:val="Heading5"/>
     <w:uiPriority w:val="9"/>
     <w:rPr>
-      <w:rFonts w:asciiTheme="majorHAnsi" w:eastAsiaTheme="majorEastAsia" w:hAnsiTheme="majorHAnsi" w:cstheme="majorBidi"/>
+      <w:rFonts w:asciiTheme="majorHAnsi" w:hAnsiTheme="majorHAnsi" w:eastAsiaTheme="majorEastAsia" w:cstheme="majorBidi"/>
       <w:caps/>
       <w:color w:val="0673A5" w:themeColor="text2" w:themeShade="BF"/>
       <w:spacing w:val="10"/>
     </w:rPr>
   </w:style>
-  <w:style w:type="character" w:customStyle="1" w:styleId="Heading6Char">
+  <w:style w:type="character" w:styleId="Heading6Char" w:customStyle="1">
     <w:name w:val="Heading 6 Char"/>
     <w:basedOn w:val="DefaultParagraphFont"/>
     <w:link w:val="Heading6"/>
     <w:uiPriority w:val="9"/>
     <w:rPr>
-      <w:rFonts w:asciiTheme="majorHAnsi" w:eastAsiaTheme="majorEastAsia" w:hAnsiTheme="majorHAnsi" w:cstheme="majorBidi"/>
+      <w:rFonts w:asciiTheme="majorHAnsi" w:hAnsiTheme="majorHAnsi" w:eastAsiaTheme="majorEastAsia" w:cstheme="majorBidi"/>
       <w:caps/>
       <w:color w:val="0673A5" w:themeColor="text2" w:themeShade="BF"/>
       <w:spacing w:val="10"/>
     </w:rPr>
   </w:style>
-  <w:style w:type="character" w:customStyle="1" w:styleId="Heading7Char">
+  <w:style w:type="character" w:styleId="Heading7Char" w:customStyle="1">
     <w:name w:val="Heading 7 Char"/>
     <w:basedOn w:val="DefaultParagraphFont"/>
     <w:link w:val="Heading7"/>
     <w:uiPriority w:val="9"/>
     <w:rPr>
-      <w:rFonts w:asciiTheme="majorHAnsi" w:eastAsiaTheme="majorEastAsia" w:hAnsiTheme="majorHAnsi" w:cstheme="majorBidi"/>
+      <w:rFonts w:asciiTheme="majorHAnsi" w:hAnsiTheme="majorHAnsi" w:eastAsiaTheme="majorEastAsia" w:cstheme="majorBidi"/>
       <w:caps/>
       <w:color w:val="0673A5" w:themeColor="text2" w:themeShade="BF"/>
       <w:spacing w:val="10"/>
     </w:rPr>
   </w:style>
-  <w:style w:type="character" w:customStyle="1" w:styleId="Heading8Char">
+  <w:style w:type="character" w:styleId="Heading8Char" w:customStyle="1">
     <w:name w:val="Heading 8 Char"/>
     <w:basedOn w:val="DefaultParagraphFont"/>
     <w:link w:val="Heading8"/>
@@ -2790,13 +3950,13 @@
     <w:semiHidden/>
     <w:rsid w:val="00D47A97"/>
     <w:rPr>
-      <w:rFonts w:asciiTheme="majorHAnsi" w:eastAsiaTheme="majorEastAsia" w:hAnsiTheme="majorHAnsi" w:cstheme="majorBidi"/>
+      <w:rFonts w:asciiTheme="majorHAnsi" w:hAnsiTheme="majorHAnsi" w:eastAsiaTheme="majorEastAsia" w:cstheme="majorBidi"/>
       <w:caps/>
       <w:spacing w:val="10"/>
       <w:szCs w:val="18"/>
     </w:rPr>
   </w:style>
-  <w:style w:type="character" w:customStyle="1" w:styleId="Heading9Char">
+  <w:style w:type="character" w:styleId="Heading9Char" w:customStyle="1">
     <w:name w:val="Heading 9 Char"/>
     <w:basedOn w:val="DefaultParagraphFont"/>
     <w:link w:val="Heading9"/>
@@ -2804,7 +3964,7 @@
     <w:semiHidden/>
     <w:rsid w:val="00D47A97"/>
     <w:rPr>
-      <w:rFonts w:asciiTheme="majorHAnsi" w:eastAsiaTheme="majorEastAsia" w:hAnsiTheme="majorHAnsi" w:cstheme="majorBidi"/>
+      <w:rFonts w:asciiTheme="majorHAnsi" w:hAnsiTheme="majorHAnsi" w:eastAsiaTheme="majorEastAsia" w:cstheme="majorBidi"/>
       <w:i/>
       <w:iCs/>
       <w:caps/>
@@ -2856,7 +4016,7 @@
       <w:szCs w:val="18"/>
     </w:rPr>
   </w:style>
-  <w:style w:type="character" w:customStyle="1" w:styleId="BalloonTextChar">
+  <w:style w:type="character" w:styleId="BalloonTextChar" w:customStyle="1">
     <w:name w:val="Balloon Text Char"/>
     <w:basedOn w:val="DefaultParagraphFont"/>
     <w:link w:val="BalloonText"/>
@@ -2883,7 +4043,7 @@
       <w:szCs w:val="16"/>
     </w:rPr>
   </w:style>
-  <w:style w:type="character" w:customStyle="1" w:styleId="BodyText3Char">
+  <w:style w:type="character" w:styleId="BodyText3Char" w:customStyle="1">
     <w:name w:val="Body Text 3 Char"/>
     <w:basedOn w:val="DefaultParagraphFont"/>
     <w:link w:val="BodyText3"/>
@@ -2910,7 +4070,7 @@
       <w:szCs w:val="16"/>
     </w:rPr>
   </w:style>
-  <w:style w:type="character" w:customStyle="1" w:styleId="BodyTextIndent3Char">
+  <w:style w:type="character" w:styleId="BodyTextIndent3Char" w:customStyle="1">
     <w:name w:val="Body Text Indent 3 Char"/>
     <w:basedOn w:val="DefaultParagraphFont"/>
     <w:link w:val="BodyTextIndent3"/>
@@ -2948,7 +4108,7 @@
       <w:szCs w:val="20"/>
     </w:rPr>
   </w:style>
-  <w:style w:type="character" w:customStyle="1" w:styleId="CommentTextChar">
+  <w:style w:type="character" w:styleId="CommentTextChar" w:customStyle="1">
     <w:name w:val="Comment Text Char"/>
     <w:basedOn w:val="DefaultParagraphFont"/>
     <w:link w:val="CommentText"/>
@@ -2973,7 +4133,7 @@
       <w:bCs/>
     </w:rPr>
   </w:style>
-  <w:style w:type="character" w:customStyle="1" w:styleId="CommentSubjectChar">
+  <w:style w:type="character" w:styleId="CommentSubjectChar" w:customStyle="1">
     <w:name w:val="Comment Subject Char"/>
     <w:basedOn w:val="CommentTextChar"/>
     <w:link w:val="CommentSubject"/>
@@ -3002,7 +4162,7 @@
       <w:szCs w:val="16"/>
     </w:rPr>
   </w:style>
-  <w:style w:type="character" w:customStyle="1" w:styleId="DocumentMapChar">
+  <w:style w:type="character" w:styleId="DocumentMapChar" w:customStyle="1">
     <w:name w:val="Document Map Char"/>
     <w:basedOn w:val="DefaultParagraphFont"/>
     <w:link w:val="DocumentMap"/>
@@ -3029,7 +4189,7 @@
       <w:szCs w:val="20"/>
     </w:rPr>
   </w:style>
-  <w:style w:type="character" w:customStyle="1" w:styleId="EndnoteTextChar">
+  <w:style w:type="character" w:styleId="EndnoteTextChar" w:customStyle="1">
     <w:name w:val="Endnote Text Char"/>
     <w:basedOn w:val="DefaultParagraphFont"/>
     <w:link w:val="EndnoteText"/>
@@ -3051,7 +4211,7 @@
       <w:spacing w:before="0" w:after="0" w:line="240" w:lineRule="auto"/>
     </w:pPr>
     <w:rPr>
-      <w:rFonts w:asciiTheme="majorHAnsi" w:eastAsiaTheme="majorEastAsia" w:hAnsiTheme="majorHAnsi" w:cstheme="majorBidi"/>
+      <w:rFonts w:asciiTheme="majorHAnsi" w:hAnsiTheme="majorHAnsi" w:eastAsiaTheme="majorEastAsia" w:cstheme="majorBidi"/>
       <w:szCs w:val="20"/>
     </w:rPr>
   </w:style>
@@ -3070,7 +4230,7 @@
       <w:szCs w:val="20"/>
     </w:rPr>
   </w:style>
-  <w:style w:type="character" w:customStyle="1" w:styleId="FootnoteTextChar">
+  <w:style w:type="character" w:styleId="FootnoteTextChar" w:customStyle="1">
     <w:name w:val="Footnote Text Char"/>
     <w:basedOn w:val="DefaultParagraphFont"/>
     <w:link w:val="FootnoteText"/>
@@ -3123,7 +4283,7 @@
       <w:szCs w:val="20"/>
     </w:rPr>
   </w:style>
-  <w:style w:type="character" w:customStyle="1" w:styleId="HTMLPreformattedChar">
+  <w:style w:type="character" w:styleId="HTMLPreformattedChar" w:customStyle="1">
     <w:name w:val="HTML Preformatted Char"/>
     <w:basedOn w:val="DefaultParagraphFont"/>
     <w:link w:val="HTMLPreformatted"/>
@@ -3174,7 +4334,7 @@
       <w:szCs w:val="20"/>
     </w:rPr>
   </w:style>
-  <w:style w:type="character" w:customStyle="1" w:styleId="MacroTextChar">
+  <w:style w:type="character" w:styleId="MacroTextChar" w:customStyle="1">
     <w:name w:val="Macro Text Char"/>
     <w:basedOn w:val="DefaultParagraphFont"/>
     <w:link w:val="MacroText"/>
@@ -3202,7 +4362,7 @@
       <w:szCs w:val="21"/>
     </w:rPr>
   </w:style>
-  <w:style w:type="character" w:customStyle="1" w:styleId="PlainTextChar">
+  <w:style w:type="character" w:styleId="PlainTextChar" w:customStyle="1">
     <w:name w:val="Plain Text Char"/>
     <w:basedOn w:val="DefaultParagraphFont"/>
     <w:link w:val="PlainText"/>
@@ -3223,10 +4383,10 @@
     <w:rsid w:val="00A1310C"/>
     <w:pPr>
       <w:pBdr>
-        <w:top w:val="single" w:sz="2" w:space="10" w:color="806000" w:themeColor="accent1" w:themeShade="80" w:shadow="1"/>
-        <w:left w:val="single" w:sz="2" w:space="10" w:color="806000" w:themeColor="accent1" w:themeShade="80" w:shadow="1"/>
-        <w:bottom w:val="single" w:sz="2" w:space="10" w:color="806000" w:themeColor="accent1" w:themeShade="80" w:shadow="1"/>
-        <w:right w:val="single" w:sz="2" w:space="10" w:color="806000" w:themeColor="accent1" w:themeShade="80" w:shadow="1"/>
+        <w:top w:val="single" w:color="806000" w:themeColor="accent1" w:themeShade="80" w:sz="2" w:space="10" w:shadow="1"/>
+        <w:left w:val="single" w:color="806000" w:themeColor="accent1" w:themeShade="80" w:sz="2" w:space="10" w:shadow="1"/>
+        <w:bottom w:val="single" w:color="806000" w:themeColor="accent1" w:themeShade="80" w:sz="2" w:space="10" w:shadow="1"/>
+        <w:right w:val="single" w:color="806000" w:themeColor="accent1" w:themeShade="80" w:sz="2" w:space="10" w:shadow="1"/>
       </w:pBdr>
       <w:ind w:left="1152" w:right="1152"/>
     </w:pPr>
@@ -3257,7 +4417,7 @@
       <w:spacing w:before="0" w:after="0" w:line="240" w:lineRule="auto"/>
     </w:pPr>
   </w:style>
-  <w:style w:type="character" w:customStyle="1" w:styleId="HeaderChar">
+  <w:style w:type="character" w:styleId="HeaderChar" w:customStyle="1">
     <w:name w:val="Header Char"/>
     <w:basedOn w:val="DefaultParagraphFont"/>
     <w:link w:val="Header"/>
@@ -3275,7 +4435,7 @@
       <w:spacing w:before="0" w:after="0" w:line="240" w:lineRule="auto"/>
     </w:pPr>
   </w:style>
-  <w:style w:type="character" w:customStyle="1" w:styleId="FooterChar">
+  <w:style w:type="character" w:styleId="FooterChar" w:customStyle="1">
     <w:name w:val="Footer Char"/>
     <w:basedOn w:val="DefaultParagraphFont"/>
     <w:link w:val="Footer"/>
@@ -3295,6 +4455,39 @@
     </w:pPr>
   </w:style>
 </w:styles>
+</file>
+
+<file path=word/glossary/document.xml><?xml version="1.0" encoding="utf-8"?>
+<w:glossaryDocument xmlns:w14="http://schemas.microsoft.com/office/word/2010/wordml" xmlns:w="http://schemas.openxmlformats.org/wordprocessingml/2006/main">
+  <w:docParts>
+    <w:docPart>
+      <w:docPartPr>
+        <w:name w:val="DefaultPlaceholder_1081868574"/>
+        <w:category>
+          <w:name w:val="General"/>
+          <w:gallery w:val="placeholder"/>
+        </w:category>
+        <w:types>
+          <w:type w:val="bbPlcHdr"/>
+        </w:types>
+        <w:behaviors>
+          <w:behavior w:val="content"/>
+        </w:behaviors>
+        <w:guid w:val="{65a40b35-565e-4902-a562-c411c4f9bae2}"/>
+      </w:docPartPr>
+      <w:docPartBody>
+        <w:p>
+          <w:r>
+            <w:rPr>
+              <w:rStyle w:val="PlaceholderText"/>
+            </w:rPr>
+            <w:t/>
+          </w:r>
+        </w:p>
+      </w:docPartBody>
+    </w:docPart>
+  </w:docParts>
+</w:glossaryDocument>
 </file>
 
 <file path=word/theme/theme1.xml><?xml version="1.0" encoding="utf-8"?>

</xml_diff>

<commit_message>
Added extendability of app
</commit_message>
<xml_diff>
--- a/Documentation/Documentation.docx
+++ b/Documentation/Documentation.docx
@@ -1309,7 +1309,26 @@
           <w:szCs w:val="22"/>
           <w:lang w:val="en-US"/>
         </w:rPr>
-        <w:t>:</w:t>
+        <w:t xml:space="preserve">: </w:t>
+      </w:r>
+      <w:r>
+        <w:rPr>
+          <w:rFonts w:ascii="Corbel" w:hAnsi="Corbel" w:eastAsia="Corbel" w:cs="Corbel"/>
+          <w:b w:val="1"/>
+          <w:bCs w:val="1"/>
+          <w:noProof w:val="0"/>
+          <w:sz w:val="22"/>
+          <w:szCs w:val="22"/>
+          <w:lang w:val="en-US"/>
+        </w:rPr>
+        <w:t xml:space="preserve"> </w:t>
+      </w:r>
+      <w:r>
+        <w:rPr>
+          <w:noProof w:val="0"/>
+          <w:lang w:val="en-US"/>
+        </w:rPr>
+        <w:t>Communication is one of Marinel's strengths. Leads a team by facilitating open communication and trying to bring the best results from each member of the team.</w:t>
       </w:r>
     </w:p>
     <w:p>
@@ -1351,6 +1370,25 @@
           <w:lang w:val="en-US"/>
         </w:rPr>
         <w:t>:</w:t>
+      </w:r>
+      <w:r>
+        <w:rPr>
+          <w:rFonts w:ascii="Corbel" w:hAnsi="Corbel" w:eastAsia="Corbel" w:cs="Corbel"/>
+          <w:b w:val="1"/>
+          <w:bCs w:val="1"/>
+          <w:noProof w:val="0"/>
+          <w:sz w:val="22"/>
+          <w:szCs w:val="22"/>
+          <w:lang w:val="en-US"/>
+        </w:rPr>
+        <w:t xml:space="preserve"> </w:t>
+      </w:r>
+      <w:r>
+        <w:rPr>
+          <w:noProof w:val="0"/>
+          <w:lang w:val="en-US"/>
+        </w:rPr>
+        <w:t>Team leader in the true sense of word. He is the very definition of capability and hardwork. Task distribution and every stage prior preparations went smoothly precisely due to his efforts.</w:t>
       </w:r>
     </w:p>
     <w:p>

</xml_diff>

<commit_message>
Added documentation for v1.0
</commit_message>
<xml_diff>
--- a/Documentation/Documentation.docx
+++ b/Documentation/Documentation.docx
@@ -1421,8 +1421,88 @@
     <w:p>
       <w:pPr>
         <w:pStyle w:val="Normal"/>
-        <w:ind w:left="0"/>
-      </w:pPr>
+        <w:ind w:left="0" w:firstLine="720"/>
+        <w:rPr>
+          <w:rFonts w:ascii="Corbel" w:hAnsi="Corbel" w:eastAsia="Corbel" w:cs="Corbel" w:asciiTheme="majorAscii" w:hAnsiTheme="majorAscii" w:eastAsiaTheme="majorAscii" w:cstheme="majorAscii"/>
+          <w:noProof w:val="0"/>
+          <w:color w:val="444950"/>
+          <w:sz w:val="22"/>
+          <w:szCs w:val="22"/>
+          <w:lang w:val="en-US"/>
+        </w:rPr>
+      </w:pPr>
+      <w:proofErr w:type="spellStart"/>
+      <w:r>
+        <w:rPr>
+          <w:rFonts w:ascii="Corbel" w:hAnsi="Corbel" w:eastAsia="Corbel" w:cs="Corbel" w:asciiTheme="majorAscii" w:hAnsiTheme="majorAscii" w:eastAsiaTheme="majorAscii" w:cstheme="majorAscii"/>
+          <w:noProof w:val="0"/>
+          <w:color w:val="444950"/>
+          <w:sz w:val="22"/>
+          <w:szCs w:val="22"/>
+          <w:lang w:val="en-US"/>
+        </w:rPr>
+        <w:t>Utalk</w:t>
+      </w:r>
+      <w:proofErr w:type="spellEnd"/>
+      <w:r>
+        <w:rPr>
+          <w:rFonts w:ascii="Corbel" w:hAnsi="Corbel" w:eastAsia="Corbel" w:cs="Corbel" w:asciiTheme="majorAscii" w:hAnsiTheme="majorAscii" w:eastAsiaTheme="majorAscii" w:cstheme="majorAscii"/>
+          <w:noProof w:val="0"/>
+          <w:color w:val="444950"/>
+          <w:sz w:val="22"/>
+          <w:szCs w:val="22"/>
+          <w:lang w:val="en-US"/>
+        </w:rPr>
+        <w:t xml:space="preserve"> represented an opportunity. We, the three members of the team, </w:t>
+      </w:r>
+      <w:proofErr w:type="spellStart"/>
+      <w:r>
+        <w:rPr>
+          <w:rFonts w:ascii="Corbel" w:hAnsi="Corbel" w:eastAsia="Corbel" w:cs="Corbel" w:asciiTheme="majorAscii" w:hAnsiTheme="majorAscii" w:eastAsiaTheme="majorAscii" w:cstheme="majorAscii"/>
+          <w:noProof w:val="0"/>
+          <w:color w:val="444950"/>
+          <w:sz w:val="22"/>
+          <w:szCs w:val="22"/>
+          <w:lang w:val="en-US"/>
+        </w:rPr>
+        <w:t>succeded</w:t>
+      </w:r>
+      <w:proofErr w:type="spellEnd"/>
+      <w:r>
+        <w:rPr>
+          <w:rFonts w:ascii="Corbel" w:hAnsi="Corbel" w:eastAsia="Corbel" w:cs="Corbel" w:asciiTheme="majorAscii" w:hAnsiTheme="majorAscii" w:eastAsiaTheme="majorAscii" w:cstheme="majorAscii"/>
+          <w:noProof w:val="0"/>
+          <w:color w:val="444950"/>
+          <w:sz w:val="22"/>
+          <w:szCs w:val="22"/>
+          <w:lang w:val="en-US"/>
+        </w:rPr>
+        <w:t xml:space="preserve"> to create an </w:t>
+      </w:r>
+      <w:proofErr w:type="spellStart"/>
+      <w:r>
+        <w:rPr>
+          <w:rFonts w:ascii="Corbel" w:hAnsi="Corbel" w:eastAsia="Corbel" w:cs="Corbel" w:asciiTheme="majorAscii" w:hAnsiTheme="majorAscii" w:eastAsiaTheme="majorAscii" w:cstheme="majorAscii"/>
+          <w:noProof w:val="0"/>
+          <w:color w:val="444950"/>
+          <w:sz w:val="22"/>
+          <w:szCs w:val="22"/>
+          <w:lang w:val="en-US"/>
+        </w:rPr>
+        <w:t>applcation</w:t>
+      </w:r>
+      <w:proofErr w:type="spellEnd"/>
+      <w:r>
+        <w:rPr>
+          <w:rFonts w:ascii="Corbel" w:hAnsi="Corbel" w:eastAsia="Corbel" w:cs="Corbel" w:asciiTheme="majorAscii" w:hAnsiTheme="majorAscii" w:eastAsiaTheme="majorAscii" w:cstheme="majorAscii"/>
+          <w:noProof w:val="0"/>
+          <w:color w:val="444950"/>
+          <w:sz w:val="22"/>
+          <w:szCs w:val="22"/>
+          <w:lang w:val="en-US"/>
+        </w:rPr>
+        <w:t xml:space="preserve"> using very different technologies which help us to achieve a deeper understanding of how a website work and how it is done. Besides that, learning to work as a team helped us to somewhat visualize the environment present in a company and thus it helped with getting us prepared for the future.</w:t>
+      </w:r>
       <w:r>
         <w:rPr>
           <w:rFonts w:ascii="Corbel" w:hAnsi="Corbel" w:eastAsia="Corbel" w:cs="Corbel"/>
@@ -1431,8 +1511,161 @@
           <w:szCs w:val="22"/>
           <w:lang w:val="en-US"/>
         </w:rPr>
-        <w:t>From our point of view, it was a rather complex project to accomplish, from which we had to learn a lot of new stuff.</w:t>
-      </w:r>
+        <w:t xml:space="preserve"> </w:t>
+      </w:r>
+      <w:r>
+        <w:rPr>
+          <w:rFonts w:ascii="Corbel" w:hAnsi="Corbel" w:eastAsia="Corbel" w:cs="Corbel"/>
+          <w:noProof w:val="0"/>
+          <w:sz w:val="22"/>
+          <w:szCs w:val="22"/>
+          <w:lang w:val="en-US"/>
+        </w:rPr>
+        <w:t>From our point of view, it was a rather complex project to accomplish, from which we had to learn a lot of new stuff</w:t>
+      </w:r>
+      <w:r>
+        <w:rPr>
+          <w:rFonts w:ascii="Corbel" w:hAnsi="Corbel" w:eastAsia="Corbel" w:cs="Corbel"/>
+          <w:noProof w:val="0"/>
+          <w:sz w:val="22"/>
+          <w:szCs w:val="22"/>
+          <w:lang w:val="en-US"/>
+        </w:rPr>
+        <w:t>.</w:t>
+      </w:r>
+    </w:p>
+    <w:p>
+      <w:pPr>
+        <w:pStyle w:val="Normal"/>
+        <w:ind w:left="0"/>
+        <w:rPr>
+          <w:rFonts w:ascii="Corbel" w:hAnsi="Corbel" w:eastAsia="Corbel" w:cs="Corbel" w:asciiTheme="majorAscii" w:hAnsiTheme="majorAscii" w:eastAsiaTheme="majorAscii" w:cstheme="majorAscii"/>
+          <w:b w:val="1"/>
+          <w:bCs w:val="1"/>
+          <w:noProof w:val="0"/>
+          <w:color w:val="212121"/>
+          <w:sz w:val="22"/>
+          <w:szCs w:val="22"/>
+          <w:lang w:val="en"/>
+        </w:rPr>
+      </w:pPr>
+      <w:r>
+        <w:rPr>
+          <w:rFonts w:ascii="Corbel" w:hAnsi="Corbel" w:eastAsia="Corbel" w:cs="Corbel" w:asciiTheme="majorAscii" w:hAnsiTheme="majorAscii" w:eastAsiaTheme="majorAscii" w:cstheme="majorAscii"/>
+          <w:b w:val="1"/>
+          <w:bCs w:val="1"/>
+          <w:noProof w:val="0"/>
+          <w:color w:val="212121"/>
+          <w:sz w:val="22"/>
+          <w:szCs w:val="22"/>
+          <w:lang w:val="en"/>
+        </w:rPr>
+        <w:t>Ways to expand the app:</w:t>
+      </w:r>
+    </w:p>
+    <w:p>
+      <w:r>
+        <w:rPr>
+          <w:rFonts w:cs="Helvetica"/>
+          <w:color w:val="444950"/>
+        </w:rPr>
+        <w:t xml:space="preserve">In the </w:t>
+      </w:r>
+      <w:r>
+        <w:rPr>
+          <w:rFonts w:cs="Helvetica"/>
+          <w:color w:val="444950"/>
+        </w:rPr>
+        <w:t>future</w:t>
+      </w:r>
+      <w:r>
+        <w:rPr>
+          <w:rFonts w:cs="Helvetica"/>
+          <w:color w:val="444950"/>
+        </w:rPr>
+        <w:t xml:space="preserve"> we want to expand the application.</w:t>
+      </w:r>
+      <w:r>
+        <w:rPr>
+          <w:rFonts w:cs="Helvetica"/>
+          <w:color w:val="444950"/>
+        </w:rPr>
+        <w:t xml:space="preserve"> </w:t>
+      </w:r>
+      <w:r>
+        <w:rPr>
+          <w:rFonts w:cs="Helvetica"/>
+          <w:color w:val="444950"/>
+        </w:rPr>
+        <w:t>We are going to create Message</w:t>
+      </w:r>
+      <w:r>
+        <w:rPr>
+          <w:rFonts w:cs="Helvetica"/>
+          <w:color w:val="444950"/>
+        </w:rPr>
+        <w:t>s</w:t>
+      </w:r>
+      <w:r>
+        <w:rPr>
+          <w:rFonts w:cs="Helvetica"/>
+          <w:color w:val="444950"/>
+        </w:rPr>
+        <w:t xml:space="preserve"> send/receive and deploying a</w:t>
+      </w:r>
+      <w:r>
+        <w:rPr>
+          <w:rFonts w:cs="Helvetica"/>
+          <w:color w:val="444950"/>
+        </w:rPr>
+        <w:t xml:space="preserve"> </w:t>
+      </w:r>
+      <w:r>
+        <w:rPr>
+          <w:rFonts w:cs="Helvetica"/>
+          <w:color w:val="444950"/>
+        </w:rPr>
+        <w:t>mobile application.</w:t>
+      </w:r>
+      <w:r>
+        <w:rPr>
+          <w:rFonts w:cs="Helvetica"/>
+          <w:color w:val="444950"/>
+        </w:rPr>
+        <w:t xml:space="preserve"> </w:t>
+      </w:r>
+    </w:p>
+    <w:p>
+      <w:pPr>
+        <w:pStyle w:val="Normal"/>
+        <w:ind w:left="0"/>
+        <w:rPr>
+          <w:rFonts w:ascii="Corbel" w:hAnsi="Corbel" w:eastAsia="Corbel" w:cs="Corbel" w:asciiTheme="majorAscii" w:hAnsiTheme="majorAscii" w:eastAsiaTheme="majorAscii" w:cstheme="majorAscii"/>
+          <w:b w:val="1"/>
+          <w:bCs w:val="1"/>
+          <w:noProof w:val="0"/>
+          <w:color w:val="212121"/>
+          <w:sz w:val="22"/>
+          <w:szCs w:val="22"/>
+          <w:lang w:val="en"/>
+        </w:rPr>
+      </w:pPr>
+    </w:p>
+    <w:p>
+      <w:pPr>
+        <w:pStyle w:val="Normal"/>
+        <w:ind w:left="0"/>
+        <w:rPr>
+          <w:rFonts w:ascii="Corbel" w:hAnsi="Corbel" w:eastAsia="Corbel" w:cs="Corbel" w:asciiTheme="majorAscii" w:hAnsiTheme="majorAscii" w:eastAsiaTheme="majorAscii" w:cstheme="majorAscii"/>
+          <w:b w:val="1"/>
+          <w:bCs w:val="1"/>
+          <w:noProof w:val="0"/>
+          <w:color w:val="212121"/>
+          <w:sz w:val="22"/>
+          <w:szCs w:val="22"/>
+          <w:lang w:val="en"/>
+        </w:rPr>
+      </w:pPr>
     </w:p>
     <w:p>
       <w:pPr>

</xml_diff>